<commit_message>
Revised template as logo and no is removed after conversion Minor query fix Added sales query in transactdetails in case of payment Updated syncfusion
</commit_message>
<xml_diff>
--- a/Goldpoint Inventory System/Templates/job-order-tarpaulin-template.docx
+++ b/Goldpoint Inventory System/Templates/job-order-tarpaulin-template.docx
@@ -13,921 +13,17 @@
       <w:r>
         <w:rPr>
           <w:rFonts w:ascii="Arial" w:hAnsi="Arial" w:cs="Arial"/>
+          <w:noProof/>
           <w:color w:val="auto"/>
           <w:kern w:val="0"/>
           <w:sz w:val="24"/>
           <w:szCs w:val="24"/>
         </w:rPr>
-        <w:pict w14:anchorId="56958A10">
-          <v:group id="_x0000_s1149" style="position:absolute;margin-left:-13.95pt;margin-top:-10.4pt;width:550.25pt;height:468pt;z-index:4" coordorigin="10675,11018" coordsize="698,594">
-            <v:shapetype id="_x0000_t201" coordsize="21600,21600" o:spt="201" path="m,l,21600r21600,l21600,xe">
-              <v:stroke joinstyle="miter"/>
-              <v:path shadowok="f" o:extrusionok="f" strokeok="f" fillok="f" o:connecttype="rect"/>
-              <o:lock v:ext="edit" shapetype="t"/>
-            </v:shapetype>
-            <v:shape id="_x0000_s1150" type="#_x0000_t201" style="position:absolute;left:10692;top:11244;width:682;height:257;mso-wrap-distance-left:2.88pt;mso-wrap-distance-top:2.88pt;mso-wrap-distance-right:2.88pt;mso-wrap-distance-bottom:2.88pt" stroked="f" strokeweight="0" insetpen="t">
-              <v:fill color2="black"/>
-              <v:shadow color="#ccc"/>
-              <v:textbox inset="0,0,0,0"/>
-            </v:shape>
-            <v:group id="_x0000_s1151" style="position:absolute;left:10820;top:11049;width:371;height:68" coordorigin="10822,11052" coordsize="371,67">
-              <v:shapetype id="_x0000_t202" coordsize="21600,21600" o:spt="202" path="m,l,21600r21600,l21600,xe">
-                <v:stroke joinstyle="miter"/>
-                <v:path gradientshapeok="t" o:connecttype="rect"/>
-              </v:shapetype>
-              <v:shape id="_x0000_s1152" type="#_x0000_t202" style="position:absolute;left:10892;top:11053;width:301;height:67;mso-wrap-distance-left:2.88pt;mso-wrap-distance-top:2.88pt;mso-wrap-distance-right:2.88pt;mso-wrap-distance-bottom:2.88pt" filled="f" stroked="f" strokeweight="0" insetpen="t">
-                <v:fill color2="black"/>
-                <v:stroke>
-                  <o:left v:ext="view" weight="0" joinstyle="miter" insetpen="t"/>
-                  <o:top v:ext="view" weight="0" joinstyle="miter" insetpen="t"/>
-                  <o:right v:ext="view" weight="0" joinstyle="miter" insetpen="t"/>
-                  <o:bottom v:ext="view" weight="0" joinstyle="miter" insetpen="t"/>
-                  <o:column v:ext="view" weight="0"/>
-                </v:stroke>
-                <v:shadow color="#ccc"/>
-                <v:textbox style="mso-next-textbox:#_x0000_s1152;mso-column-margin:5.7pt;mso-rotate-with-shape:t" inset="0,0,0,0">
-                  <w:txbxContent>
-                    <w:p>
-                      <w:pPr>
-                        <w:rPr>
-                          <w:rFonts w:ascii="Arial" w:hAnsi="Arial" w:cs="Arial"/>
-                          <w:b/>
-                          <w:bCs/>
-                          <w:smallCaps/>
-                          <w:sz w:val="30"/>
-                          <w:szCs w:val="30"/>
-                        </w:rPr>
-                      </w:pPr>
-                      <w:proofErr w:type="spellStart"/>
-                      <w:r>
-                        <w:rPr>
-                          <w:rFonts w:ascii="Arial" w:hAnsi="Arial" w:cs="Arial"/>
-                          <w:b/>
-                          <w:bCs/>
-                          <w:smallCaps/>
-                          <w:sz w:val="30"/>
-                          <w:szCs w:val="30"/>
-                        </w:rPr>
-                        <w:t>Goldpoint</w:t>
-                      </w:r>
-                      <w:proofErr w:type="spellEnd"/>
-                      <w:r>
-                        <w:rPr>
-                          <w:rFonts w:ascii="Arial" w:hAnsi="Arial" w:cs="Arial"/>
-                          <w:b/>
-                          <w:bCs/>
-                          <w:smallCaps/>
-                          <w:sz w:val="30"/>
-                          <w:szCs w:val="30"/>
-                        </w:rPr>
-                        <w:t xml:space="preserve"> Printing and Trading</w:t>
-                      </w:r>
-                    </w:p>
-                    <w:p>
-                      <w:pPr>
-                        <w:rPr>
-                          <w:sz w:val="18"/>
-                          <w:szCs w:val="18"/>
-                        </w:rPr>
-                      </w:pPr>
-                      <w:r>
-                        <w:rPr>
-                          <w:sz w:val="18"/>
-                          <w:szCs w:val="18"/>
-                        </w:rPr>
-                        <w:t xml:space="preserve">N.A. Compound, M. </w:t>
-                      </w:r>
-                      <w:proofErr w:type="spellStart"/>
-                      <w:r>
-                        <w:rPr>
-                          <w:sz w:val="18"/>
-                          <w:szCs w:val="18"/>
-                        </w:rPr>
-                        <w:t>Palad</w:t>
-                      </w:r>
-                      <w:proofErr w:type="spellEnd"/>
-                      <w:r>
-                        <w:rPr>
-                          <w:sz w:val="18"/>
-                          <w:szCs w:val="18"/>
-                        </w:rPr>
-                        <w:t xml:space="preserve"> St., </w:t>
-                      </w:r>
-                      <w:proofErr w:type="spellStart"/>
-                      <w:r>
-                        <w:rPr>
-                          <w:sz w:val="18"/>
-                          <w:szCs w:val="18"/>
-                        </w:rPr>
-                        <w:t>Poblacion</w:t>
-                      </w:r>
-                      <w:proofErr w:type="spellEnd"/>
-                      <w:r>
-                        <w:rPr>
-                          <w:sz w:val="18"/>
-                          <w:szCs w:val="18"/>
-                        </w:rPr>
-                        <w:t xml:space="preserve">, </w:t>
-                      </w:r>
-                      <w:proofErr w:type="spellStart"/>
-                      <w:r>
-                        <w:rPr>
-                          <w:sz w:val="18"/>
-                          <w:szCs w:val="18"/>
-                        </w:rPr>
-                        <w:t>Norzagaray</w:t>
-                      </w:r>
-                      <w:proofErr w:type="spellEnd"/>
-                      <w:r>
-                        <w:rPr>
-                          <w:sz w:val="18"/>
-                          <w:szCs w:val="18"/>
-                        </w:rPr>
-                        <w:t>, Bulacan</w:t>
-                      </w:r>
-                    </w:p>
-                    <w:p>
-                      <w:pPr>
-                        <w:rPr>
-                          <w:sz w:val="18"/>
-                          <w:szCs w:val="18"/>
-                        </w:rPr>
-                      </w:pPr>
-                      <w:r>
-                        <w:rPr>
-                          <w:sz w:val="18"/>
-                          <w:szCs w:val="18"/>
-                        </w:rPr>
-                        <w:t>Contact No.: 0997-680-6175</w:t>
-                      </w:r>
-                    </w:p>
-                    <w:p>
-                      <w:pPr>
-                        <w:rPr>
-                          <w:sz w:val="14"/>
-                          <w:szCs w:val="14"/>
-                        </w:rPr>
-                      </w:pPr>
-                      <w:proofErr w:type="gramStart"/>
-                      <w:r>
-                        <w:rPr>
-                          <w:sz w:val="18"/>
-                          <w:szCs w:val="18"/>
-                        </w:rPr>
-                        <w:t>email:goldpoint_printing_trading@yahoo.com</w:t>
-                      </w:r>
-                      <w:proofErr w:type="gramEnd"/>
-                      <w:r>
-                        <w:rPr>
-                          <w:sz w:val="18"/>
-                          <w:szCs w:val="18"/>
-                        </w:rPr>
-                        <w:pict w14:anchorId="357FD2D5">
-                          <v:shapetype id="_x0000_t75" coordsize="21600,21600" o:spt="75" o:preferrelative="t" path="m@4@5l@4@11@9@11@9@5xe" filled="f" stroked="f">
-                            <v:stroke joinstyle="miter"/>
-                            <v:formulas>
-                              <v:f eqn="if lineDrawn pixelLineWidth 0"/>
-                              <v:f eqn="sum @0 1 0"/>
-                              <v:f eqn="sum 0 0 @1"/>
-                              <v:f eqn="prod @2 1 2"/>
-                              <v:f eqn="prod @3 21600 pixelWidth"/>
-                              <v:f eqn="prod @3 21600 pixelHeight"/>
-                              <v:f eqn="sum @0 0 1"/>
-                              <v:f eqn="prod @6 1 2"/>
-                              <v:f eqn="prod @7 21600 pixelWidth"/>
-                              <v:f eqn="sum @8 21600 0"/>
-                              <v:f eqn="prod @7 21600 pixelHeight"/>
-                              <v:f eqn="sum @10 21600 0"/>
-                            </v:formulas>
-                            <v:path o:extrusionok="f" gradientshapeok="t" o:connecttype="rect"/>
-                            <o:lock v:ext="edit" aspectratio="t"/>
-                          </v:shapetype>
-                          <v:shape id="_x0000_i1026" type="#_x0000_t75" style="width:100.8pt;height:30.05pt">
-                            <v:imagedata r:id="rId5" o:title=""/>
-                          </v:shape>
-                        </w:pict>
-                      </w:r>
-                    </w:p>
-                  </w:txbxContent>
-                </v:textbox>
-              </v:shape>
-              <v:rect id="_x0000_s1153" style="position:absolute;left:10822;top:11052;width:67;height:67;mso-wrap-distance-left:2.88pt;mso-wrap-distance-top:2.88pt;mso-wrap-distance-right:2.88pt;mso-wrap-distance-bottom:2.88pt" o:preferrelative="t" filled="f" stroked="f" insetpen="t" o:cliptowrap="t">
-                <v:imagedata r:id="rId6" o:title=""/>
-                <v:shadow color="#ccc"/>
-                <v:path o:extrusionok="f"/>
-                <o:lock v:ext="edit" aspectratio="t"/>
-              </v:rect>
-            </v:group>
-            <v:shapetype id="_x0000_t136" coordsize="21600,21600" o:spt="136" adj="10800" path="m@7,l@8,m@5,21600l@6,21600e">
-              <v:formulas>
-                <v:f eqn="sum #0 0 10800"/>
-                <v:f eqn="prod #0 2 1"/>
-                <v:f eqn="sum 21600 0 @1"/>
-                <v:f eqn="sum 0 0 @2"/>
-                <v:f eqn="sum 21600 0 @3"/>
-                <v:f eqn="if @0 @3 0"/>
-                <v:f eqn="if @0 21600 @1"/>
-                <v:f eqn="if @0 0 @2"/>
-                <v:f eqn="if @0 @4 21600"/>
-                <v:f eqn="mid @5 @6"/>
-                <v:f eqn="mid @8 @5"/>
-                <v:f eqn="mid @7 @8"/>
-                <v:f eqn="mid @6 @7"/>
-                <v:f eqn="sum @6 0 @5"/>
-              </v:formulas>
-              <v:path textpathok="t" o:connecttype="custom" o:connectlocs="@9,0;@10,10800;@11,21600;@12,10800" o:connectangles="270,180,90,0"/>
-              <v:textpath on="t" fitshape="t"/>
-              <v:handles>
-                <v:h position="#0,bottomRight" xrange="6629,14971"/>
-              </v:handles>
-              <o:lock v:ext="edit" text="t" shapetype="t"/>
-            </v:shapetype>
-            <v:shape id="_x0000_s1154" type="#_x0000_t136" style="position:absolute;left:10899;top:11128;width:215;height:29;mso-wrap-distance-left:2.88pt;mso-wrap-distance-top:2.88pt;mso-wrap-distance-right:2.88pt;mso-wrap-distance-bottom:2.88pt" fillcolor="black" stroked="f" o:cliptowrap="t">
-              <v:shadow color="#868686"/>
-              <v:textpath style="font-family:&quot;Arial Black&quot;;v-text-kern:t" trim="t" fitpath="t" string="JOB ORDER"/>
-            </v:shape>
-            <v:group id="_x0000_s1155" style="position:absolute;left:11216;top:11092;width:17;height:18" coordorigin="11187,10592" coordsize="16,14">
-              <v:shape id="_x0000_s1156" type="#_x0000_t136" style="position:absolute;left:11187;top:10592;width:12;height:15;mso-wrap-distance-left:2.88pt;mso-wrap-distance-top:2.88pt;mso-wrap-distance-right:2.88pt;mso-wrap-distance-bottom:2.88pt" fillcolor="black" strokeweight=".25pt" o:cliptowrap="t">
-                <v:shadow color="#868686"/>
-                <v:textpath style="font-family:&quot;Times New Roman&quot;;font-weight:bold;v-text-kern:t" trim="t" fitpath="t" string="N"/>
-              </v:shape>
-              <v:shape id="_x0000_s1157" type="#_x0000_t136" style="position:absolute;left:11199;top:10595;width:5;height:7;mso-wrap-distance-left:2.88pt;mso-wrap-distance-top:2.88pt;mso-wrap-distance-right:2.88pt;mso-wrap-distance-bottom:2.88pt" fillcolor="black" stroked="f" strokeweight=".25pt" o:cliptowrap="t">
-                <v:shadow color="#868686"/>
-                <v:textpath style="font-family:&quot;Times New Roman&quot;;font-weight:bold;v-text-kern:t" trim="t" fitpath="t" string="0"/>
-              </v:shape>
-              <v:oval id="_x0000_s1158" style="position:absolute;left:11200;top:10603;width:3;height:3;mso-wrap-distance-left:2.88pt;mso-wrap-distance-top:2.88pt;mso-wrap-distance-right:2.88pt;mso-wrap-distance-bottom:2.88pt" fillcolor="black" stroked="f" insetpen="t" o:cliptowrap="t">
-                <v:shadow color="#ccc"/>
-                <v:textbox inset="2.88pt,2.88pt,2.88pt,2.88pt"/>
-              </v:oval>
-            </v:group>
-            <v:shape id="_x0000_s1159" type="#_x0000_t202" style="position:absolute;left:10699;top:11181;width:669;height:55;mso-wrap-distance-left:2.88pt;mso-wrap-distance-top:2.88pt;mso-wrap-distance-right:2.88pt;mso-wrap-distance-bottom:2.88pt" filled="f" fillcolor="black" stroked="f" strokeweight="0" insetpen="t">
-              <v:stroke>
-                <o:left v:ext="view" weight="0" joinstyle="miter" insetpen="t"/>
-                <o:top v:ext="view" weight="0" joinstyle="miter" insetpen="t"/>
-                <o:right v:ext="view" weight="0" joinstyle="miter" insetpen="t"/>
-                <o:bottom v:ext="view" weight="0" joinstyle="miter" insetpen="t"/>
-                <o:column v:ext="view" weight="0"/>
-              </v:stroke>
-              <v:shadow color="#ccc"/>
-              <v:textbox style="mso-next-textbox:#_x0000_s1159;mso-column-margin:5.7pt;mso-rotate-with-shape:t" inset="0,0,0,0">
-                <w:txbxContent>
-                  <w:p>
-                    <w:pPr>
-                      <w:tabs>
-                        <w:tab w:val="left" w:leader="underscore" w:pos="0"/>
-                      </w:tabs>
-                      <w:rPr>
-                        <w:rFonts w:ascii="Arial" w:hAnsi="Arial" w:cs="Arial"/>
-                        <w:sz w:val="24"/>
-                        <w:szCs w:val="24"/>
-                      </w:rPr>
-                    </w:pPr>
-                    <w:r>
-                      <w:rPr>
-                        <w:rFonts w:ascii="Arial" w:hAnsi="Arial" w:cs="Arial"/>
-                        <w:sz w:val="24"/>
-                        <w:szCs w:val="24"/>
-                      </w:rPr>
-                      <w:t>Name:</w:t>
-                    </w:r>
-                    <w:proofErr w:type="gramStart"/>
-                    <w:r>
-                      <w:rPr>
-                        <w:rFonts w:ascii="Arial" w:hAnsi="Arial" w:cs="Arial"/>
-                        <w:sz w:val="24"/>
-                        <w:szCs w:val="24"/>
-                      </w:rPr>
-                      <w:tab/>
-                    </w:r>
-                    <w:r>
-                      <w:rPr>
-                        <w:rFonts w:ascii="Arial" w:hAnsi="Arial" w:cs="Arial"/>
-                        <w:sz w:val="24"/>
-                        <w:szCs w:val="24"/>
-                      </w:rPr>
-                      <w:t xml:space="preserve">  &lt;</w:t>
-                    </w:r>
-                    <w:proofErr w:type="gramEnd"/>
-                    <w:r>
-                      <w:rPr>
-                        <w:rFonts w:ascii="Arial" w:hAnsi="Arial" w:cs="Arial"/>
-                        <w:sz w:val="24"/>
-                        <w:szCs w:val="24"/>
-                      </w:rPr>
-                      <w:t>full name&gt;</w:t>
-                    </w:r>
-                    <w:r>
-                      <w:rPr>
-                        <w:rFonts w:ascii="Arial" w:hAnsi="Arial" w:cs="Arial"/>
-                        <w:sz w:val="24"/>
-                        <w:szCs w:val="24"/>
-                      </w:rPr>
-                      <w:t xml:space="preserve"> </w:t>
-                    </w:r>
-                  </w:p>
-                  <w:p>
-                    <w:pPr>
-                      <w:tabs>
-                        <w:tab w:val="left" w:leader="underscore" w:pos="0"/>
-                      </w:tabs>
-                      <w:rPr>
-                        <w:rFonts w:ascii="Arial" w:hAnsi="Arial" w:cs="Arial"/>
-                        <w:sz w:val="24"/>
-                        <w:szCs w:val="24"/>
-                      </w:rPr>
-                    </w:pPr>
-                    <w:r>
-                      <w:rPr>
-                        <w:rFonts w:ascii="Arial" w:hAnsi="Arial" w:cs="Arial"/>
-                        <w:sz w:val="24"/>
-                        <w:szCs w:val="24"/>
-                      </w:rPr>
-                      <w:t> </w:t>
-                    </w:r>
-                  </w:p>
-                  <w:p>
-                    <w:pPr>
-                      <w:tabs>
-                        <w:tab w:val="left" w:leader="underscore" w:pos="0"/>
-                      </w:tabs>
-                    </w:pPr>
-                    <w:r>
-                      <w:rPr>
-                        <w:rFonts w:ascii="Arial" w:hAnsi="Arial" w:cs="Arial"/>
-                        <w:sz w:val="24"/>
-                        <w:szCs w:val="24"/>
-                      </w:rPr>
-                      <w:t>Address:</w:t>
-                    </w:r>
-                    <w:r>
-                      <w:rPr>
-                        <w:rFonts w:ascii="Arial" w:hAnsi="Arial" w:cs="Arial"/>
-                        <w:sz w:val="24"/>
-                        <w:szCs w:val="24"/>
-                      </w:rPr>
-                      <w:t xml:space="preserve"> </w:t>
-                    </w:r>
-                    <w:r>
-                      <w:rPr>
-                        <w:rFonts w:ascii="Arial" w:hAnsi="Arial" w:cs="Arial"/>
-                        <w:sz w:val="24"/>
-                        <w:szCs w:val="24"/>
-                      </w:rPr>
-                      <w:t>&lt;address&gt;</w:t>
-                    </w:r>
-                    <w:r>
-                      <w:rPr>
-                        <w:rFonts w:ascii="Arial" w:hAnsi="Arial" w:cs="Arial"/>
-                        <w:sz w:val="24"/>
-                        <w:szCs w:val="24"/>
-                      </w:rPr>
-                      <w:tab/>
-                    </w:r>
-                  </w:p>
-                </w:txbxContent>
-              </v:textbox>
-            </v:shape>
-            <v:line id="_x0000_s1160" style="position:absolute;mso-wrap-distance-left:2.88pt;mso-wrap-distance-top:2.88pt;mso-wrap-distance-right:2.88pt;mso-wrap-distance-bottom:2.88pt" from="10745,11196" to="11048,11196" o:cliptowrap="t">
-              <v:shadow color="#ccc"/>
-            </v:line>
-            <v:line id="_x0000_s1161" style="position:absolute;mso-wrap-distance-left:2.88pt;mso-wrap-distance-top:2.88pt;mso-wrap-distance-right:2.88pt;mso-wrap-distance-bottom:2.88pt" from="10761,11231" to="11104,11231" o:cliptowrap="t">
-              <v:shadow color="#ccc"/>
-            </v:line>
-            <v:line id="_x0000_s1162" style="position:absolute;mso-wrap-distance-left:2.88pt;mso-wrap-distance-top:2.88pt;mso-wrap-distance-right:2.88pt;mso-wrap-distance-bottom:2.88pt" from="11095,11196" to="11174,11196" o:cliptowrap="t">
-              <v:shadow color="#ccc"/>
-            </v:line>
-            <v:line id="_x0000_s1163" style="position:absolute;mso-wrap-distance-left:2.88pt;mso-wrap-distance-top:2.88pt;mso-wrap-distance-right:2.88pt;mso-wrap-distance-bottom:2.88pt" from="11245,11196" to="11368,11196" o:cliptowrap="t">
-              <v:shadow color="#ccc"/>
-            </v:line>
-            <v:line id="_x0000_s1164" style="position:absolute;mso-wrap-distance-left:2.88pt;mso-wrap-distance-top:2.88pt;mso-wrap-distance-right:2.88pt;mso-wrap-distance-bottom:2.88pt" from="11200,11231" to="11369,11231" o:cliptowrap="t">
-              <v:shadow color="#ccc"/>
-            </v:line>
-            <v:roundrect id="_x0000_s1165" style="position:absolute;left:10692;top:11167;width:680;height:74;mso-wrap-distance-left:2.88pt;mso-wrap-distance-top:2.88pt;mso-wrap-distance-right:2.88pt;mso-wrap-distance-bottom:2.88pt" arcsize="5504f" filled="f" insetpen="t" o:cliptowrap="t">
-              <v:shadow color="#ccc"/>
-              <v:textbox inset="2.88pt,2.88pt,2.88pt,2.88pt"/>
-            </v:roundrect>
-            <v:group id="_x0000_s1166" style="position:absolute;left:10693;top:11504;width:680;height:76" coordorigin="10692,11504" coordsize="680,75">
-              <v:shape id="_x0000_s1167" type="#_x0000_t202" style="position:absolute;left:10692;top:11515;width:189;height:52;mso-wrap-distance-left:2.88pt;mso-wrap-distance-top:2.88pt;mso-wrap-distance-right:2.88pt;mso-wrap-distance-bottom:2.88pt" stroked="f" strokeweight="0" insetpen="t">
-                <v:fill color2="black"/>
-                <v:stroke>
-                  <o:left v:ext="view" weight="0" joinstyle="miter" insetpen="t"/>
-                  <o:top v:ext="view" weight="0" joinstyle="miter" insetpen="t"/>
-                  <o:right v:ext="view" weight="0" joinstyle="miter" insetpen="t"/>
-                  <o:bottom v:ext="view" weight="0" joinstyle="miter" insetpen="t"/>
-                  <o:column v:ext="view" weight="0"/>
-                </v:stroke>
-                <v:shadow color="#ccc"/>
-                <v:textbox style="mso-next-textbox:#_x0000_s1167;mso-column-margin:5.7pt;mso-rotate-with-shape:t" inset="0,0,0,0">
-                  <w:txbxContent>
-                    <w:p>
-                      <w:pPr>
-                        <w:spacing w:line="360" w:lineRule="auto"/>
-                        <w:rPr>
-                          <w:sz w:val="16"/>
-                          <w:szCs w:val="16"/>
-                        </w:rPr>
-                      </w:pPr>
-                      <w:r>
-                        <w:rPr>
-                          <w:sz w:val="16"/>
-                          <w:szCs w:val="16"/>
-                        </w:rPr>
-                        <w:t xml:space="preserve"> TOTAL </w:t>
-                      </w:r>
-                      <w:proofErr w:type="gramStart"/>
-                      <w:r>
-                        <w:rPr>
-                          <w:sz w:val="16"/>
-                          <w:szCs w:val="16"/>
-                        </w:rPr>
-                        <w:t>AMOUNT  :</w:t>
-                      </w:r>
-                      <w:r>
-                        <w:rPr>
-                          <w:sz w:val="16"/>
-                          <w:szCs w:val="16"/>
-                        </w:rPr>
-                        <w:t>&lt;</w:t>
-                      </w:r>
-                      <w:proofErr w:type="gramEnd"/>
-                      <w:r>
-                        <w:rPr>
-                          <w:sz w:val="16"/>
-                          <w:szCs w:val="16"/>
-                        </w:rPr>
-                        <w:t>total&gt;</w:t>
-                      </w:r>
-                    </w:p>
-                    <w:p>
-                      <w:pPr>
-                        <w:spacing w:line="360" w:lineRule="auto"/>
-                        <w:rPr>
-                          <w:sz w:val="16"/>
-                          <w:szCs w:val="16"/>
-                        </w:rPr>
-                      </w:pPr>
-                      <w:r>
-                        <w:rPr>
-                          <w:sz w:val="16"/>
-                          <w:szCs w:val="16"/>
-                        </w:rPr>
-                        <w:t xml:space="preserve"> DOWN PAYMENT :</w:t>
-                      </w:r>
-                      <w:r>
-                        <w:rPr>
-                          <w:sz w:val="16"/>
-                          <w:szCs w:val="16"/>
-                        </w:rPr>
-                        <w:t>&lt;</w:t>
-                      </w:r>
-                      <w:proofErr w:type="spellStart"/>
-                      <w:r>
-                        <w:rPr>
-                          <w:sz w:val="16"/>
-                          <w:szCs w:val="16"/>
-                        </w:rPr>
-                        <w:t>downpayment</w:t>
-                      </w:r>
-                      <w:proofErr w:type="spellEnd"/>
-                      <w:r>
-                        <w:rPr>
-                          <w:sz w:val="16"/>
-                          <w:szCs w:val="16"/>
-                        </w:rPr>
-                        <w:t>&gt;</w:t>
-                      </w:r>
-                    </w:p>
-                    <w:p>
-                      <w:pPr>
-                        <w:spacing w:line="360" w:lineRule="auto"/>
-                        <w:rPr>
-                          <w:sz w:val="16"/>
-                          <w:szCs w:val="16"/>
-                        </w:rPr>
-                      </w:pPr>
-                      <w:r>
-                        <w:rPr>
-                          <w:sz w:val="16"/>
-                          <w:szCs w:val="16"/>
-                        </w:rPr>
-                        <w:t xml:space="preserve">        </w:t>
-                      </w:r>
-                      <w:proofErr w:type="gramStart"/>
-                      <w:r>
-                        <w:rPr>
-                          <w:sz w:val="16"/>
-                          <w:szCs w:val="16"/>
-                        </w:rPr>
-                        <w:t>BALANCE  :</w:t>
-                      </w:r>
-                      <w:proofErr w:type="gramEnd"/>
-                      <w:r>
-                        <w:rPr>
-                          <w:sz w:val="16"/>
-                          <w:szCs w:val="16"/>
-                        </w:rPr>
-                        <w:tab/>
-                        <w:t>&lt;balance&gt;</w:t>
-                      </w:r>
-                    </w:p>
-                  </w:txbxContent>
-                </v:textbox>
-              </v:shape>
-              <v:line id="_x0000_s1168" style="position:absolute;mso-wrap-distance-left:2.88pt;mso-wrap-distance-top:2.88pt;mso-wrap-distance-right:2.88pt;mso-wrap-distance-bottom:2.88pt" from="10783,11526" to="10877,11526" strokeweight=".5pt" o:cliptowrap="t">
-                <v:shadow color="#ccc"/>
-              </v:line>
-              <v:line id="_x0000_s1169" style="position:absolute;mso-wrap-distance-left:2.88pt;mso-wrap-distance-top:2.88pt;mso-wrap-distance-right:2.88pt;mso-wrap-distance-bottom:2.88pt" from="10783,11543" to="10875,11543" strokeweight=".5pt" o:cliptowrap="t">
-                <v:shadow color="#ccc"/>
-              </v:line>
-              <v:line id="_x0000_s1170" style="position:absolute;mso-wrap-distance-left:2.88pt;mso-wrap-distance-top:2.88pt;mso-wrap-distance-right:2.88pt;mso-wrap-distance-bottom:2.88pt" from="10784,11561" to="10881,11561" strokeweight=".5pt" o:cliptowrap="t">
-                <v:shadow color="#ccc"/>
-              </v:line>
-              <v:rect id="_x0000_s1171" style="position:absolute;left:10692;top:11504;width:192;height:63;mso-wrap-distance-left:2.88pt;mso-wrap-distance-top:2.88pt;mso-wrap-distance-right:2.88pt;mso-wrap-distance-bottom:2.88pt" filled="f" strokeweight=".5pt" insetpen="t" o:cliptowrap="t">
-                <v:shadow color="#ccc"/>
-                <v:textbox inset="2.88pt,2.88pt,2.88pt,2.88pt"/>
-              </v:rect>
-              <v:rect id="_x0000_s1172" style="position:absolute;left:10884;top:11504;width:194;height:63;mso-wrap-distance-left:2.88pt;mso-wrap-distance-top:2.88pt;mso-wrap-distance-right:2.88pt;mso-wrap-distance-bottom:2.88pt" filled="f" strokeweight=".5pt" insetpen="t" o:cliptowrap="t">
-                <v:shadow color="#ccc"/>
-                <v:textbox inset="2.88pt,2.88pt,2.88pt,2.88pt"/>
-              </v:rect>
-              <v:rect id="_x0000_s1173" style="position:absolute;left:10884;top:11504;width:194;height:11;mso-wrap-distance-left:2.88pt;mso-wrap-distance-top:2.88pt;mso-wrap-distance-right:2.88pt;mso-wrap-distance-bottom:2.88pt" fillcolor="black" strokeweight=".5pt" insetpen="t" o:cliptowrap="t">
-                <v:shadow color="#ccc"/>
-                <v:textbox inset="2.88pt,2.88pt,2.88pt,2.88pt"/>
-              </v:rect>
-              <v:shape id="_x0000_s1174" type="#_x0000_t202" style="position:absolute;left:10885;top:11505;width:192;height:64;mso-wrap-distance-left:2.88pt;mso-wrap-distance-top:2.88pt;mso-wrap-distance-right:2.88pt;mso-wrap-distance-bottom:2.88pt" filled="f" stroked="f" strokeweight="0" insetpen="t">
-                <v:fill color2="black"/>
-                <v:stroke>
-                  <o:left v:ext="view" weight="0" joinstyle="miter" insetpen="t"/>
-                  <o:top v:ext="view" weight="0" joinstyle="miter" insetpen="t"/>
-                  <o:right v:ext="view" weight="0" joinstyle="miter" insetpen="t"/>
-                  <o:bottom v:ext="view" weight="0" joinstyle="miter" insetpen="t"/>
-                  <o:column v:ext="view" weight="0"/>
-                </v:stroke>
-                <v:shadow color="#ccc"/>
-                <v:textbox style="mso-next-textbox:#_x0000_s1174;mso-column-margin:5.7pt;mso-rotate-with-shape:t" inset="0,0,0,0">
-                  <w:txbxContent>
-                    <w:p>
-                      <w:pPr>
-                        <w:rPr>
-                          <w:rFonts w:ascii="Arial" w:hAnsi="Arial" w:cs="Arial"/>
-                          <w:b/>
-                          <w:bCs/>
-                          <w:color w:val="FFFFFF"/>
-                          <w:sz w:val="14"/>
-                          <w:szCs w:val="14"/>
-                        </w:rPr>
-                      </w:pPr>
-                      <w:r>
-                        <w:rPr>
-                          <w:rFonts w:ascii="Arial" w:hAnsi="Arial" w:cs="Arial"/>
-                          <w:b/>
-                          <w:bCs/>
-                          <w:color w:val="FFFFFF"/>
-                          <w:sz w:val="14"/>
-                          <w:szCs w:val="14"/>
-                        </w:rPr>
-                        <w:t xml:space="preserve">UPON SIGNING THIS </w:t>
-                      </w:r>
-                      <w:proofErr w:type="gramStart"/>
-                      <w:r>
-                        <w:rPr>
-                          <w:rFonts w:ascii="Arial" w:hAnsi="Arial" w:cs="Arial"/>
-                          <w:b/>
-                          <w:bCs/>
-                          <w:color w:val="FFFFFF"/>
-                          <w:sz w:val="14"/>
-                          <w:szCs w:val="14"/>
-                        </w:rPr>
-                        <w:t>FORM</w:t>
-                      </w:r>
-                      <w:proofErr w:type="gramEnd"/>
-                      <w:r>
-                        <w:rPr>
-                          <w:rFonts w:ascii="Arial" w:hAnsi="Arial" w:cs="Arial"/>
-                          <w:b/>
-                          <w:bCs/>
-                          <w:color w:val="FFFFFF"/>
-                          <w:sz w:val="14"/>
-                          <w:szCs w:val="14"/>
-                        </w:rPr>
-                        <w:t xml:space="preserve"> I AGREED THAT</w:t>
-                      </w:r>
-                    </w:p>
-                    <w:p>
-                      <w:pPr>
-                        <w:rPr>
-                          <w:rFonts w:ascii="Arial" w:hAnsi="Arial" w:cs="Arial"/>
-                          <w:sz w:val="10"/>
-                          <w:szCs w:val="10"/>
-                        </w:rPr>
-                      </w:pPr>
-                      <w:r>
-                        <w:rPr>
-                          <w:rFonts w:ascii="Arial" w:hAnsi="Arial" w:cs="Arial"/>
-                          <w:sz w:val="10"/>
-                          <w:szCs w:val="10"/>
-                        </w:rPr>
-                        <w:t>1. I have checked and approved the designed layout.</w:t>
-                      </w:r>
-                    </w:p>
-                    <w:p>
-                      <w:pPr>
-                        <w:rPr>
-                          <w:rFonts w:ascii="Arial" w:hAnsi="Arial" w:cs="Arial"/>
-                          <w:sz w:val="10"/>
-                          <w:szCs w:val="10"/>
-                        </w:rPr>
-                      </w:pPr>
-                      <w:r>
-                        <w:rPr>
-                          <w:rFonts w:ascii="Arial" w:hAnsi="Arial" w:cs="Arial"/>
-                          <w:sz w:val="10"/>
-                          <w:szCs w:val="10"/>
-                        </w:rPr>
-                        <w:t>2. Received the item in good order and condition.</w:t>
-                      </w:r>
-                    </w:p>
-                    <w:p>
-                      <w:pPr>
-                        <w:rPr>
-                          <w:rFonts w:ascii="Arial" w:hAnsi="Arial" w:cs="Arial"/>
-                          <w:sz w:val="10"/>
-                          <w:szCs w:val="10"/>
-                        </w:rPr>
-                      </w:pPr>
-                      <w:r>
-                        <w:rPr>
-                          <w:rFonts w:ascii="Arial" w:hAnsi="Arial" w:cs="Arial"/>
-                          <w:sz w:val="10"/>
-                          <w:szCs w:val="10"/>
-                        </w:rPr>
-                        <w:t xml:space="preserve">3. In case of 3rd party person involved, we are not responsible for   </w:t>
-                      </w:r>
-                    </w:p>
-                    <w:p>
-                      <w:pPr>
-                        <w:rPr>
-                          <w:rFonts w:ascii="Arial" w:hAnsi="Arial" w:cs="Arial"/>
-                          <w:sz w:val="10"/>
-                          <w:szCs w:val="10"/>
-                        </w:rPr>
-                      </w:pPr>
-                      <w:r>
-                        <w:rPr>
-                          <w:rFonts w:ascii="Arial" w:hAnsi="Arial" w:cs="Arial"/>
-                          <w:sz w:val="10"/>
-                          <w:szCs w:val="10"/>
-                        </w:rPr>
-                        <w:t xml:space="preserve">    his/her decision making</w:t>
-                      </w:r>
-                    </w:p>
-                    <w:p>
-                      <w:pPr>
-                        <w:rPr>
-                          <w:rFonts w:ascii="Arial" w:hAnsi="Arial" w:cs="Arial"/>
-                          <w:sz w:val="10"/>
-                          <w:szCs w:val="10"/>
-                        </w:rPr>
-                      </w:pPr>
-                      <w:r>
-                        <w:rPr>
-                          <w:rFonts w:ascii="Arial" w:hAnsi="Arial" w:cs="Arial"/>
-                          <w:sz w:val="10"/>
-                          <w:szCs w:val="10"/>
-                        </w:rPr>
-                        <w:t>4. Unclaimed receipt within 1 week will be forfeited.</w:t>
-                      </w:r>
-                    </w:p>
-                    <w:p>
-                      <w:pPr>
-                        <w:rPr>
-                          <w:rFonts w:ascii="Arial" w:hAnsi="Arial" w:cs="Arial"/>
-                          <w:sz w:val="10"/>
-                          <w:szCs w:val="10"/>
-                        </w:rPr>
-                      </w:pPr>
-                      <w:r>
-                        <w:rPr>
-                          <w:rFonts w:ascii="Arial" w:hAnsi="Arial" w:cs="Arial"/>
-                          <w:sz w:val="10"/>
-                          <w:szCs w:val="10"/>
-                        </w:rPr>
-                        <w:t xml:space="preserve">5. NO 50% DOWNPAYMENT, NO JOB ORDER, NO WORK,  </w:t>
-                      </w:r>
-                    </w:p>
-                    <w:p>
-                      <w:pPr>
-                        <w:rPr>
-                          <w:rFonts w:ascii="Arial" w:hAnsi="Arial" w:cs="Arial"/>
-                          <w:sz w:val="10"/>
-                          <w:szCs w:val="10"/>
-                        </w:rPr>
-                      </w:pPr>
-                      <w:r>
-                        <w:rPr>
-                          <w:rFonts w:ascii="Arial" w:hAnsi="Arial" w:cs="Arial"/>
-                          <w:sz w:val="10"/>
-                          <w:szCs w:val="10"/>
-                        </w:rPr>
-                        <w:t xml:space="preserve">    NO PRINT, NO CLAIM.</w:t>
-                      </w:r>
-                    </w:p>
-                  </w:txbxContent>
-                </v:textbox>
-              </v:shape>
-              <v:group id="_x0000_s1175" style="position:absolute;left:11098;top:11524;width:126;height:11" coordorigin="11142,11535" coordsize="99,10">
-                <v:line id="_x0000_s1176" style="position:absolute;mso-wrap-distance-left:2.88pt;mso-wrap-distance-top:2.88pt;mso-wrap-distance-right:2.88pt;mso-wrap-distance-bottom:2.88pt" from="11142,11535" to="11242,11535" strokeweight=".5pt" o:cliptowrap="t">
-                  <v:shadow color="#ccc"/>
-                </v:line>
-                <v:shape id="_x0000_s1177" type="#_x0000_t202" style="position:absolute;left:11161;top:11535;width:57;height:10;mso-wrap-distance-left:2.88pt;mso-wrap-distance-top:2.88pt;mso-wrap-distance-right:2.88pt;mso-wrap-distance-bottom:2.88pt" filled="f" stroked="f" strokeweight="0" insetpen="t">
-                  <v:fill color2="black"/>
-                  <v:stroke>
-                    <o:left v:ext="view" weight="0" joinstyle="miter" insetpen="t"/>
-                    <o:top v:ext="view" weight="0" joinstyle="miter" insetpen="t"/>
-                    <o:right v:ext="view" weight="0" joinstyle="miter" insetpen="t"/>
-                    <o:bottom v:ext="view" weight="0" joinstyle="miter" insetpen="t"/>
-                    <o:column v:ext="view" weight="0"/>
-                  </v:stroke>
-                  <v:shadow color="#ccc"/>
-                  <v:textbox style="mso-next-textbox:#_x0000_s1177;mso-column-margin:5.7pt;mso-rotate-with-shape:t" inset="0,0,0,0">
-                    <w:txbxContent>
-                      <w:p>
-                        <w:pPr>
-                          <w:spacing w:line="360" w:lineRule="auto"/>
-                          <w:jc w:val="center"/>
-                          <w:rPr>
-                            <w:sz w:val="14"/>
-                            <w:szCs w:val="14"/>
-                          </w:rPr>
-                        </w:pPr>
-                        <w:r>
-                          <w:rPr>
-                            <w:sz w:val="14"/>
-                            <w:szCs w:val="14"/>
-                          </w:rPr>
-                          <w:t>Assisted by:</w:t>
-                        </w:r>
-                      </w:p>
-                    </w:txbxContent>
-                  </v:textbox>
-                </v:shape>
-              </v:group>
-              <v:group id="_x0000_s1178" style="position:absolute;left:11243;top:11524;width:126;height:11" coordorigin="11302,11535" coordsize="99,10">
-                <v:line id="_x0000_s1179" style="position:absolute;mso-wrap-distance-left:2.88pt;mso-wrap-distance-top:2.88pt;mso-wrap-distance-right:2.88pt;mso-wrap-distance-bottom:2.88pt" from="11302,11535" to="11402,11535" strokeweight=".5pt" o:cliptowrap="t">
-                  <v:shadow color="#ccc"/>
-                </v:line>
-                <v:shape id="_x0000_s1180" type="#_x0000_t202" style="position:absolute;left:11321;top:11535;width:57;height:10;mso-wrap-distance-left:2.88pt;mso-wrap-distance-top:2.88pt;mso-wrap-distance-right:2.88pt;mso-wrap-distance-bottom:2.88pt" filled="f" stroked="f" strokeweight="0" insetpen="t">
-                  <v:fill color2="black"/>
-                  <v:stroke>
-                    <o:left v:ext="view" weight="0" joinstyle="miter" insetpen="t"/>
-                    <o:top v:ext="view" weight="0" joinstyle="miter" insetpen="t"/>
-                    <o:right v:ext="view" weight="0" joinstyle="miter" insetpen="t"/>
-                    <o:bottom v:ext="view" weight="0" joinstyle="miter" insetpen="t"/>
-                    <o:column v:ext="view" weight="0"/>
-                  </v:stroke>
-                  <v:shadow color="#ccc"/>
-                  <v:textbox style="mso-next-textbox:#_x0000_s1180;mso-column-margin:5.7pt;mso-rotate-with-shape:t" inset="0,0,0,0">
-                    <w:txbxContent>
-                      <w:p>
-                        <w:pPr>
-                          <w:spacing w:line="360" w:lineRule="auto"/>
-                          <w:jc w:val="center"/>
-                          <w:rPr>
-                            <w:sz w:val="14"/>
-                            <w:szCs w:val="14"/>
-                          </w:rPr>
-                        </w:pPr>
-                        <w:r>
-                          <w:rPr>
-                            <w:sz w:val="14"/>
-                            <w:szCs w:val="14"/>
-                          </w:rPr>
-                          <w:t>Released by:</w:t>
-                        </w:r>
-                      </w:p>
-                    </w:txbxContent>
-                  </v:textbox>
-                </v:shape>
-              </v:group>
-              <v:group id="_x0000_s1181" style="position:absolute;left:11098;top:11555;width:126;height:10" coordorigin="11142,11569" coordsize="99,10">
-                <v:line id="_x0000_s1182" style="position:absolute;mso-wrap-distance-left:2.88pt;mso-wrap-distance-top:2.88pt;mso-wrap-distance-right:2.88pt;mso-wrap-distance-bottom:2.88pt" from="11142,11569" to="11242,11569" strokeweight=".5pt" o:cliptowrap="t">
-                  <v:shadow color="#ccc"/>
-                </v:line>
-                <v:shape id="_x0000_s1183" type="#_x0000_t202" style="position:absolute;left:11161;top:11570;width:57;height:10;mso-wrap-distance-left:2.88pt;mso-wrap-distance-top:2.88pt;mso-wrap-distance-right:2.88pt;mso-wrap-distance-bottom:2.88pt" filled="f" stroked="f" strokeweight="0" insetpen="t">
-                  <v:fill color2="black"/>
-                  <v:stroke>
-                    <o:left v:ext="view" weight="0" joinstyle="miter" insetpen="t"/>
-                    <o:top v:ext="view" weight="0" joinstyle="miter" insetpen="t"/>
-                    <o:right v:ext="view" weight="0" joinstyle="miter" insetpen="t"/>
-                    <o:bottom v:ext="view" weight="0" joinstyle="miter" insetpen="t"/>
-                    <o:column v:ext="view" weight="0"/>
-                  </v:stroke>
-                  <v:shadow color="#ccc"/>
-                  <v:textbox style="mso-next-textbox:#_x0000_s1183;mso-column-margin:5.7pt;mso-rotate-with-shape:t" inset="0,0,0,0">
-                    <w:txbxContent>
-                      <w:p>
-                        <w:pPr>
-                          <w:spacing w:line="360" w:lineRule="auto"/>
-                          <w:jc w:val="center"/>
-                          <w:rPr>
-                            <w:sz w:val="14"/>
-                            <w:szCs w:val="14"/>
-                          </w:rPr>
-                        </w:pPr>
-                        <w:r>
-                          <w:rPr>
-                            <w:sz w:val="14"/>
-                            <w:szCs w:val="14"/>
-                          </w:rPr>
-                          <w:t>Signed by:</w:t>
-                        </w:r>
-                      </w:p>
-                    </w:txbxContent>
-                  </v:textbox>
-                </v:shape>
-              </v:group>
-              <v:group id="_x0000_s1184" style="position:absolute;left:11243;top:11555;width:126;height:10" coordorigin="11302,11569" coordsize="99,10">
-                <v:line id="_x0000_s1185" style="position:absolute;mso-wrap-distance-left:2.88pt;mso-wrap-distance-top:2.88pt;mso-wrap-distance-right:2.88pt;mso-wrap-distance-bottom:2.88pt" from="11302,11569" to="11402,11569" strokeweight=".5pt" o:cliptowrap="t">
-                  <v:shadow color="#ccc"/>
-                </v:line>
-                <v:shape id="_x0000_s1186" type="#_x0000_t202" style="position:absolute;left:11321;top:11570;width:57;height:10;mso-wrap-distance-left:2.88pt;mso-wrap-distance-top:2.88pt;mso-wrap-distance-right:2.88pt;mso-wrap-distance-bottom:2.88pt" filled="f" stroked="f" strokeweight="0" insetpen="t">
-                  <v:fill color2="black"/>
-                  <v:stroke>
-                    <o:left v:ext="view" weight="0" joinstyle="miter" insetpen="t"/>
-                    <o:top v:ext="view" weight="0" joinstyle="miter" insetpen="t"/>
-                    <o:right v:ext="view" weight="0" joinstyle="miter" insetpen="t"/>
-                    <o:bottom v:ext="view" weight="0" joinstyle="miter" insetpen="t"/>
-                    <o:column v:ext="view" weight="0"/>
-                  </v:stroke>
-                  <v:shadow color="#ccc"/>
-                  <v:textbox style="mso-next-textbox:#_x0000_s1186;mso-column-margin:5.7pt;mso-rotate-with-shape:t" inset="0,0,0,0">
-                    <w:txbxContent>
-                      <w:p>
-                        <w:pPr>
-                          <w:spacing w:line="360" w:lineRule="auto"/>
-                          <w:jc w:val="center"/>
-                          <w:rPr>
-                            <w:sz w:val="14"/>
-                            <w:szCs w:val="14"/>
-                          </w:rPr>
-                        </w:pPr>
-                        <w:r>
-                          <w:rPr>
-                            <w:sz w:val="14"/>
-                            <w:szCs w:val="14"/>
-                          </w:rPr>
-                          <w:t>Claimed by:</w:t>
-                        </w:r>
-                      </w:p>
-                    </w:txbxContent>
-                  </v:textbox>
-                </v:shape>
-              </v:group>
-              <v:shape id="_x0000_s1187" type="#_x0000_t202" style="position:absolute;left:10915;top:11568;width:131;height:12;mso-wrap-distance-left:2.88pt;mso-wrap-distance-top:2.88pt;mso-wrap-distance-right:2.88pt;mso-wrap-distance-bottom:2.88pt" filled="f" stroked="f" strokeweight="0" insetpen="t">
-                <v:fill color2="black"/>
-                <v:stroke>
-                  <o:left v:ext="view" weight="0" joinstyle="miter" insetpen="t"/>
-                  <o:top v:ext="view" weight="0" joinstyle="miter" insetpen="t"/>
-                  <o:right v:ext="view" weight="0" joinstyle="miter" insetpen="t"/>
-                  <o:bottom v:ext="view" weight="0" joinstyle="miter" insetpen="t"/>
-                  <o:column v:ext="view" weight="0"/>
-                </v:stroke>
-                <v:shadow color="#ccc"/>
-                <v:textbox style="mso-next-textbox:#_x0000_s1187;mso-column-margin:5.7pt;mso-rotate-with-shape:t" inset="0,0,0,0">
-                  <w:txbxContent>
-                    <w:p>
-                      <w:pPr>
-                        <w:spacing w:line="360" w:lineRule="auto"/>
-                        <w:rPr>
-                          <w:b/>
-                          <w:bCs/>
-                          <w:sz w:val="16"/>
-                          <w:szCs w:val="16"/>
-                        </w:rPr>
-                      </w:pPr>
-                      <w:r>
-                        <w:rPr>
-                          <w:b/>
-                          <w:bCs/>
-                          <w:sz w:val="16"/>
-                          <w:szCs w:val="16"/>
-                        </w:rPr>
-                        <w:t>This is not an official Receipt</w:t>
-                      </w:r>
-                    </w:p>
-                  </w:txbxContent>
-                </v:textbox>
-              </v:shape>
-              <v:rect id="_x0000_s1188" style="position:absolute;left:11078;top:11504;width:294;height:63;mso-wrap-distance-left:2.88pt;mso-wrap-distance-top:2.88pt;mso-wrap-distance-right:2.88pt;mso-wrap-distance-bottom:2.88pt" filled="f" strokeweight=".5pt" insetpen="t" o:cliptowrap="t">
-                <v:shadow color="#ccc"/>
-                <v:textbox inset="2.88pt,2.88pt,2.88pt,2.88pt"/>
-              </v:rect>
-            </v:group>
-            <v:line id="_x0000_s1189" style="position:absolute;mso-wrap-distance-left:2.88pt;mso-wrap-distance-top:2.88pt;mso-wrap-distance-right:2.88pt;mso-wrap-distance-bottom:2.88pt" from="10675,11018" to="10675,11612" o:cliptowrap="t">
-              <v:stroke dashstyle="longDash"/>
-              <v:shadow color="#ccc"/>
-            </v:line>
-          </v:group>
+        <w:pict w14:anchorId="399D197B">
+          <v:line id="_x0000_s1189" style="position:absolute;z-index:15;mso-wrap-distance-left:2.88pt;mso-wrap-distance-top:2.88pt;mso-wrap-distance-right:2.88pt;mso-wrap-distance-bottom:2.88pt" from="-13.95pt,-10.4pt" to="-13.95pt,457.6pt" o:cliptowrap="t">
+            <v:stroke dashstyle="longDash"/>
+            <v:shadow color="#ccc"/>
+          </v:line>
         </w:pict>
       </w:r>
     </w:p>
@@ -3490,6 +2586,35 @@
       </w:pPr>
       <w:r>
         <w:rPr>
+          <w:noProof/>
+        </w:rPr>
+        <w:pict w14:anchorId="3C692F1C">
+          <v:shapetype id="_x0000_t75" coordsize="21600,21600" o:spt="75" o:preferrelative="t" path="m@4@5l@4@11@9@11@9@5xe" filled="f" stroked="f">
+            <v:stroke joinstyle="miter"/>
+            <v:formulas>
+              <v:f eqn="if lineDrawn pixelLineWidth 0"/>
+              <v:f eqn="sum @0 1 0"/>
+              <v:f eqn="sum 0 0 @1"/>
+              <v:f eqn="prod @2 1 2"/>
+              <v:f eqn="prod @3 21600 pixelWidth"/>
+              <v:f eqn="prod @3 21600 pixelHeight"/>
+              <v:f eqn="sum @0 0 1"/>
+              <v:f eqn="prod @6 1 2"/>
+              <v:f eqn="prod @7 21600 pixelWidth"/>
+              <v:f eqn="sum @8 21600 0"/>
+              <v:f eqn="prod @7 21600 pixelHeight"/>
+              <v:f eqn="sum @10 21600 0"/>
+            </v:formulas>
+            <v:path o:extrusionok="f" gradientshapeok="t" o:connecttype="rect"/>
+            <o:lock v:ext="edit" aspectratio="t"/>
+          </v:shapetype>
+          <v:shape id="_x0000_s1246" type="#_x0000_t75" style="position:absolute;margin-left:99.15pt;margin-top:5.95pt;width:52.2pt;height:53.3pt;z-index:17;mso-position-horizontal-relative:text;mso-position-vertical-relative:text;mso-width-relative:page;mso-height-relative:page">
+            <v:imagedata r:id="rId5" o:title="Untitled-1"/>
+          </v:shape>
+        </w:pict>
+      </w:r>
+      <w:r>
+        <w:rPr>
           <w:rFonts w:ascii="Arial" w:hAnsi="Arial" w:cs="Arial"/>
           <w:noProof/>
           <w:color w:val="auto"/>
@@ -3497,32 +2622,167 @@
           <w:sz w:val="24"/>
           <w:szCs w:val="24"/>
         </w:rPr>
-        <w:pict w14:anchorId="13E28D6A">
-          <v:shape id="_x0000_s1242" type="#_x0000_t202" style="position:absolute;margin-left:427.8pt;margin-top:34.9pt;width:114.65pt;height:21pt;z-index:5;visibility:visible;mso-height-percent:200;mso-wrap-distance-left:9pt;mso-wrap-distance-top:3.6pt;mso-wrap-distance-right:9pt;mso-wrap-distance-bottom:3.6pt;mso-position-horizontal-relative:text;mso-position-vertical-relative:text;mso-height-percent:200;mso-width-relative:margin;mso-height-relative:margin;v-text-anchor:top" stroked="f">
-            <v:textbox style="mso-fit-shape-to-text:t">
+        <w:pict w14:anchorId="34CDA3E5">
+          <v:shapetype id="_x0000_t202" coordsize="21600,21600" o:spt="202" path="m,l,21600r21600,l21600,xe">
+            <v:stroke joinstyle="miter"/>
+            <v:path gradientshapeok="t" o:connecttype="rect"/>
+          </v:shapetype>
+          <v:shape id="_x0000_s1152" type="#_x0000_t202" style="position:absolute;margin-left:155.55pt;margin-top:5.6pt;width:237.3pt;height:53.6pt;z-index:16;mso-wrap-distance-left:2.88pt;mso-wrap-distance-top:2.88pt;mso-wrap-distance-right:2.88pt;mso-wrap-distance-bottom:2.88pt;mso-position-horizontal-relative:text;mso-position-vertical-relative:text" filled="f" stroked="f" strokeweight="0" insetpen="t">
+            <v:fill color2="black"/>
+            <v:stroke>
+              <o:left v:ext="view" weight="0" joinstyle="miter" insetpen="t"/>
+              <o:top v:ext="view" weight="0" joinstyle="miter" insetpen="t"/>
+              <o:right v:ext="view" weight="0" joinstyle="miter" insetpen="t"/>
+              <o:bottom v:ext="view" weight="0" joinstyle="miter" insetpen="t"/>
+              <o:column v:ext="view" weight="0"/>
+            </v:stroke>
+            <v:shadow color="#ccc"/>
+            <v:textbox style="mso-next-textbox:#_x0000_s1152;mso-column-margin:5.7pt;mso-rotate-with-shape:t" inset="0,0,0,0">
               <w:txbxContent>
                 <w:p>
                   <w:pPr>
                     <w:rPr>
                       <w:rFonts w:ascii="Arial" w:hAnsi="Arial" w:cs="Arial"/>
-                      <w:color w:val="FF0000"/>
-                      <w:sz w:val="24"/>
-                      <w:szCs w:val="24"/>
+                      <w:b/>
+                      <w:bCs/>
+                      <w:smallCaps/>
+                      <w:sz w:val="30"/>
+                      <w:szCs w:val="30"/>
+                    </w:rPr>
+                  </w:pPr>
+                  <w:proofErr w:type="spellStart"/>
+                  <w:r>
+                    <w:rPr>
+                      <w:rFonts w:ascii="Arial" w:hAnsi="Arial" w:cs="Arial"/>
+                      <w:b/>
+                      <w:bCs/>
+                      <w:smallCaps/>
+                      <w:sz w:val="30"/>
+                      <w:szCs w:val="30"/>
+                    </w:rPr>
+                    <w:t>Goldpoint</w:t>
+                  </w:r>
+                  <w:proofErr w:type="spellEnd"/>
+                  <w:r>
+                    <w:rPr>
+                      <w:rFonts w:ascii="Arial" w:hAnsi="Arial" w:cs="Arial"/>
+                      <w:b/>
+                      <w:bCs/>
+                      <w:smallCaps/>
+                      <w:sz w:val="30"/>
+                      <w:szCs w:val="30"/>
+                    </w:rPr>
+                    <w:t xml:space="preserve"> Printing and Trading</w:t>
+                  </w:r>
+                </w:p>
+                <w:p>
+                  <w:pPr>
+                    <w:rPr>
+                      <w:sz w:val="18"/>
+                      <w:szCs w:val="18"/>
                     </w:rPr>
                   </w:pPr>
                   <w:r>
                     <w:rPr>
-                      <w:rFonts w:ascii="Arial" w:hAnsi="Arial" w:cs="Arial"/>
-                      <w:color w:val="FF0000"/>
-                      <w:sz w:val="24"/>
-                      <w:szCs w:val="24"/>
+                      <w:sz w:val="18"/>
+                      <w:szCs w:val="18"/>
                     </w:rPr>
-                    <w:t>&lt;job order no&gt;</w:t>
+                    <w:t xml:space="preserve">N.A. Compound, M. </w:t>
+                  </w:r>
+                  <w:proofErr w:type="spellStart"/>
+                  <w:r>
+                    <w:rPr>
+                      <w:sz w:val="18"/>
+                      <w:szCs w:val="18"/>
+                    </w:rPr>
+                    <w:t>Palad</w:t>
+                  </w:r>
+                  <w:proofErr w:type="spellEnd"/>
+                  <w:r>
+                    <w:rPr>
+                      <w:sz w:val="18"/>
+                      <w:szCs w:val="18"/>
+                    </w:rPr>
+                    <w:t xml:space="preserve"> St., </w:t>
+                  </w:r>
+                  <w:proofErr w:type="spellStart"/>
+                  <w:r>
+                    <w:rPr>
+                      <w:sz w:val="18"/>
+                      <w:szCs w:val="18"/>
+                    </w:rPr>
+                    <w:t>Poblacion</w:t>
+                  </w:r>
+                  <w:proofErr w:type="spellEnd"/>
+                  <w:r>
+                    <w:rPr>
+                      <w:sz w:val="18"/>
+                      <w:szCs w:val="18"/>
+                    </w:rPr>
+                    <w:t xml:space="preserve">, </w:t>
+                  </w:r>
+                  <w:proofErr w:type="spellStart"/>
+                  <w:r>
+                    <w:rPr>
+                      <w:sz w:val="18"/>
+                      <w:szCs w:val="18"/>
+                    </w:rPr>
+                    <w:t>Norzagaray</w:t>
+                  </w:r>
+                  <w:proofErr w:type="spellEnd"/>
+                  <w:r>
+                    <w:rPr>
+                      <w:sz w:val="18"/>
+                      <w:szCs w:val="18"/>
+                    </w:rPr>
+                    <w:t>, Bulacan</w:t>
+                  </w:r>
+                </w:p>
+                <w:p>
+                  <w:pPr>
+                    <w:rPr>
+                      <w:sz w:val="18"/>
+                      <w:szCs w:val="18"/>
+                    </w:rPr>
+                  </w:pPr>
+                  <w:r>
+                    <w:rPr>
+                      <w:sz w:val="18"/>
+                      <w:szCs w:val="18"/>
+                    </w:rPr>
+                    <w:t>Contact No.: 0997-680-6175</w:t>
+                  </w:r>
+                </w:p>
+                <w:p>
+                  <w:pPr>
+                    <w:rPr>
+                      <w:sz w:val="14"/>
+                      <w:szCs w:val="14"/>
+                    </w:rPr>
+                  </w:pPr>
+                  <w:proofErr w:type="gramStart"/>
+                  <w:r>
+                    <w:rPr>
+                      <w:sz w:val="18"/>
+                      <w:szCs w:val="18"/>
+                    </w:rPr>
+                    <w:t>email:goldpoint_printing_trading@yahoo.com</w:t>
+                  </w:r>
+                  <w:proofErr w:type="gramEnd"/>
+                  <w:r>
+                    <w:rPr>
+                      <w:sz w:val="18"/>
+                      <w:szCs w:val="18"/>
+                    </w:rPr>
+                    <w:pict w14:anchorId="357FD2D5">
+                      <v:shape id="_x0000_i1026" type="#_x0000_t75" style="width:100.25pt;height:30pt">
+                        <v:imagedata r:id="rId6" o:title=""/>
+                      </v:shape>
+                    </w:pict>
                   </w:r>
                 </w:p>
               </w:txbxContent>
             </v:textbox>
-            <w10:wrap type="square"/>
           </v:shape>
         </w:pict>
       </w:r>
@@ -3652,6 +2912,44 @@
           <w:szCs w:val="16"/>
         </w:rPr>
       </w:pPr>
+      <w:r>
+        <w:rPr>
+          <w:rFonts w:ascii="Arial" w:hAnsi="Arial" w:cs="Arial"/>
+          <w:noProof/>
+          <w:color w:val="auto"/>
+          <w:kern w:val="0"/>
+          <w:sz w:val="24"/>
+          <w:szCs w:val="24"/>
+        </w:rPr>
+        <w:pict w14:anchorId="13E28D6A">
+          <v:shape id="_x0000_s1242" type="#_x0000_t202" style="position:absolute;margin-left:435.4pt;margin-top:7.3pt;width:99.55pt;height:34.8pt;z-index:4;visibility:visible;mso-height-percent:200;mso-wrap-distance-left:9pt;mso-wrap-distance-top:3.6pt;mso-wrap-distance-right:9pt;mso-wrap-distance-bottom:3.6pt;mso-position-horizontal-relative:text;mso-position-vertical-relative:text;mso-height-percent:200;mso-width-relative:margin;mso-height-relative:margin;v-text-anchor:top" stroked="f">
+            <v:textbox style="mso-next-textbox:#_x0000_s1242;mso-fit-shape-to-text:t">
+              <w:txbxContent>
+                <w:p>
+                  <w:pPr>
+                    <w:rPr>
+                      <w:rFonts w:ascii="Arial" w:hAnsi="Arial" w:cs="Arial"/>
+                      <w:color w:val="FF0000"/>
+                      <w:sz w:val="24"/>
+                      <w:szCs w:val="24"/>
+                    </w:rPr>
+                  </w:pPr>
+                  <w:r>
+                    <w:rPr>
+                      <w:rFonts w:ascii="Arial" w:hAnsi="Arial" w:cs="Arial"/>
+                      <w:color w:val="FF0000"/>
+                      <w:sz w:val="24"/>
+                      <w:szCs w:val="24"/>
+                    </w:rPr>
+                    <w:t>&lt;job order no&gt;</w:t>
+                  </w:r>
+                </w:p>
+              </w:txbxContent>
+            </v:textbox>
+            <w10:wrap type="square"/>
+          </v:shape>
+        </w:pict>
+      </w:r>
     </w:p>
     <w:p>
       <w:pPr>
@@ -3679,6 +2977,66 @@
           <w:szCs w:val="16"/>
         </w:rPr>
       </w:pPr>
+      <w:r>
+        <w:rPr>
+          <w:rFonts w:ascii="Arial" w:hAnsi="Arial" w:cs="Arial"/>
+          <w:noProof/>
+          <w:sz w:val="16"/>
+          <w:szCs w:val="16"/>
+        </w:rPr>
+        <w:pict w14:anchorId="33845576">
+          <v:shape id="_x0000_s1259" type="#_x0000_t75" style="position:absolute;margin-left:410.8pt;margin-top:-18.25pt;width:18pt;height:18.95pt;z-index:18;mso-position-horizontal-relative:text;mso-position-vertical-relative:text;mso-width-relative:page;mso-height-relative:page">
+            <v:imagedata r:id="rId7" o:title="1"/>
+          </v:shape>
+        </w:pict>
+      </w:r>
+    </w:p>
+    <w:p>
+      <w:pPr>
+        <w:rPr>
+          <w:rFonts w:ascii="Arial" w:hAnsi="Arial" w:cs="Arial"/>
+          <w:sz w:val="16"/>
+          <w:szCs w:val="16"/>
+        </w:rPr>
+      </w:pPr>
+      <w:r>
+        <w:rPr>
+          <w:rFonts w:ascii="Arial" w:hAnsi="Arial" w:cs="Arial"/>
+          <w:noProof/>
+          <w:sz w:val="16"/>
+          <w:szCs w:val="16"/>
+        </w:rPr>
+        <w:pict w14:anchorId="5B8BC8B9">
+          <v:shapetype id="_x0000_t136" coordsize="21600,21600" o:spt="136" adj="10800" path="m@7,l@8,m@5,21600l@6,21600e">
+            <v:formulas>
+              <v:f eqn="sum #0 0 10800"/>
+              <v:f eqn="prod #0 2 1"/>
+              <v:f eqn="sum 21600 0 @1"/>
+              <v:f eqn="sum 0 0 @2"/>
+              <v:f eqn="sum 21600 0 @3"/>
+              <v:f eqn="if @0 @3 0"/>
+              <v:f eqn="if @0 21600 @1"/>
+              <v:f eqn="if @0 0 @2"/>
+              <v:f eqn="if @0 @4 21600"/>
+              <v:f eqn="mid @5 @6"/>
+              <v:f eqn="mid @8 @5"/>
+              <v:f eqn="mid @7 @8"/>
+              <v:f eqn="mid @6 @7"/>
+              <v:f eqn="sum @6 0 @5"/>
+            </v:formulas>
+            <v:path textpathok="t" o:connecttype="custom" o:connectlocs="@9,0;@10,10800;@11,21600;@12,10800" o:connectangles="270,180,90,0"/>
+            <v:textpath on="t" fitshape="t"/>
+            <v:handles>
+              <v:h position="#0,bottomRight" xrange="6629,14971"/>
+            </v:handles>
+            <o:lock v:ext="edit" text="t" shapetype="t"/>
+          </v:shapetype>
+          <v:shape id="_x0000_s1154" type="#_x0000_t136" style="position:absolute;margin-left:162.65pt;margin-top:2.65pt;width:169.45pt;height:22.85pt;z-index:6;mso-wrap-distance-left:2.88pt;mso-wrap-distance-top:2.88pt;mso-wrap-distance-right:2.88pt;mso-wrap-distance-bottom:2.88pt" fillcolor="black" stroked="f" o:cliptowrap="t">
+            <v:shadow color="#868686"/>
+            <v:textpath style="font-family:&quot;Arial Black&quot;;v-text-kern:t" trim="t" fitpath="t" string="JOB ORDER"/>
+          </v:shape>
+        </w:pict>
+      </w:r>
     </w:p>
     <w:p>
       <w:pPr>
@@ -3706,6 +3064,166 @@
           <w:szCs w:val="16"/>
         </w:rPr>
       </w:pPr>
+      <w:r>
+        <w:rPr>
+          <w:rFonts w:ascii="Arial" w:hAnsi="Arial" w:cs="Arial"/>
+          <w:noProof/>
+          <w:sz w:val="16"/>
+          <w:szCs w:val="16"/>
+        </w:rPr>
+        <w:pict w14:anchorId="4D659A84">
+          <v:roundrect id="_x0000_s1165" style="position:absolute;margin-left:-.55pt;margin-top:5.8pt;width:536.05pt;height:58.3pt;z-index:13;mso-wrap-distance-left:2.88pt;mso-wrap-distance-top:2.88pt;mso-wrap-distance-right:2.88pt;mso-wrap-distance-bottom:2.88pt" arcsize="5504f" filled="f" insetpen="t" o:cliptowrap="t">
+            <v:shadow color="#ccc"/>
+            <v:textbox inset="2.88pt,2.88pt,2.88pt,2.88pt"/>
+          </v:roundrect>
+        </w:pict>
+      </w:r>
+    </w:p>
+    <w:p>
+      <w:pPr>
+        <w:rPr>
+          <w:rFonts w:ascii="Arial" w:hAnsi="Arial" w:cs="Arial"/>
+          <w:sz w:val="16"/>
+          <w:szCs w:val="16"/>
+        </w:rPr>
+      </w:pPr>
+      <w:r>
+        <w:rPr>
+          <w:rFonts w:ascii="Arial" w:hAnsi="Arial" w:cs="Arial"/>
+          <w:noProof/>
+          <w:sz w:val="16"/>
+          <w:szCs w:val="16"/>
+        </w:rPr>
+        <w:pict w14:anchorId="122AAE9E">
+          <v:shape id="_x0000_s1159" type="#_x0000_t202" style="position:absolute;margin-left:4.95pt;margin-top:7.6pt;width:527.4pt;height:43.35pt;z-index:7;mso-wrap-distance-left:2.88pt;mso-wrap-distance-top:2.88pt;mso-wrap-distance-right:2.88pt;mso-wrap-distance-bottom:2.88pt" filled="f" fillcolor="black" stroked="f" strokeweight="0" insetpen="t">
+            <v:stroke>
+              <o:left v:ext="view" weight="0" joinstyle="miter" insetpen="t"/>
+              <o:top v:ext="view" weight="0" joinstyle="miter" insetpen="t"/>
+              <o:right v:ext="view" weight="0" joinstyle="miter" insetpen="t"/>
+              <o:bottom v:ext="view" weight="0" joinstyle="miter" insetpen="t"/>
+              <o:column v:ext="view" weight="0"/>
+            </v:stroke>
+            <v:shadow color="#ccc"/>
+            <v:textbox style="mso-next-textbox:#_x0000_s1159;mso-column-margin:5.7pt;mso-rotate-with-shape:t" inset="0,0,0,0">
+              <w:txbxContent>
+                <w:p>
+                  <w:pPr>
+                    <w:tabs>
+                      <w:tab w:val="left" w:leader="underscore" w:pos="0"/>
+                    </w:tabs>
+                    <w:rPr>
+                      <w:rFonts w:ascii="Arial" w:hAnsi="Arial" w:cs="Arial"/>
+                      <w:sz w:val="24"/>
+                      <w:szCs w:val="24"/>
+                    </w:rPr>
+                  </w:pPr>
+                  <w:r>
+                    <w:rPr>
+                      <w:rFonts w:ascii="Arial" w:hAnsi="Arial" w:cs="Arial"/>
+                      <w:sz w:val="24"/>
+                      <w:szCs w:val="24"/>
+                    </w:rPr>
+                    <w:t>Name:</w:t>
+                  </w:r>
+                  <w:proofErr w:type="gramStart"/>
+                  <w:r>
+                    <w:rPr>
+                      <w:rFonts w:ascii="Arial" w:hAnsi="Arial" w:cs="Arial"/>
+                      <w:sz w:val="24"/>
+                      <w:szCs w:val="24"/>
+                    </w:rPr>
+                    <w:tab/>
+                  </w:r>
+                  <w:r>
+                    <w:rPr>
+                      <w:rFonts w:ascii="Arial" w:hAnsi="Arial" w:cs="Arial"/>
+                      <w:sz w:val="24"/>
+                      <w:szCs w:val="24"/>
+                    </w:rPr>
+                    <w:t xml:space="preserve">  &lt;</w:t>
+                  </w:r>
+                  <w:proofErr w:type="gramEnd"/>
+                  <w:r>
+                    <w:rPr>
+                      <w:rFonts w:ascii="Arial" w:hAnsi="Arial" w:cs="Arial"/>
+                      <w:sz w:val="24"/>
+                      <w:szCs w:val="24"/>
+                    </w:rPr>
+                    <w:t>full name&gt;</w:t>
+                  </w:r>
+                  <w:r>
+                    <w:rPr>
+                      <w:rFonts w:ascii="Arial" w:hAnsi="Arial" w:cs="Arial"/>
+                      <w:sz w:val="24"/>
+                      <w:szCs w:val="24"/>
+                    </w:rPr>
+                    <w:t xml:space="preserve"> </w:t>
+                  </w:r>
+                </w:p>
+                <w:p>
+                  <w:pPr>
+                    <w:tabs>
+                      <w:tab w:val="left" w:leader="underscore" w:pos="0"/>
+                    </w:tabs>
+                    <w:rPr>
+                      <w:rFonts w:ascii="Arial" w:hAnsi="Arial" w:cs="Arial"/>
+                      <w:sz w:val="24"/>
+                      <w:szCs w:val="24"/>
+                    </w:rPr>
+                  </w:pPr>
+                  <w:r>
+                    <w:rPr>
+                      <w:rFonts w:ascii="Arial" w:hAnsi="Arial" w:cs="Arial"/>
+                      <w:sz w:val="24"/>
+                      <w:szCs w:val="24"/>
+                    </w:rPr>
+                    <w:t> </w:t>
+                  </w:r>
+                </w:p>
+                <w:p>
+                  <w:pPr>
+                    <w:tabs>
+                      <w:tab w:val="left" w:leader="underscore" w:pos="0"/>
+                    </w:tabs>
+                  </w:pPr>
+                  <w:r>
+                    <w:rPr>
+                      <w:rFonts w:ascii="Arial" w:hAnsi="Arial" w:cs="Arial"/>
+                      <w:sz w:val="24"/>
+                      <w:szCs w:val="24"/>
+                    </w:rPr>
+                    <w:t>Address:</w:t>
+                  </w:r>
+                  <w:r>
+                    <w:rPr>
+                      <w:rFonts w:ascii="Arial" w:hAnsi="Arial" w:cs="Arial"/>
+                      <w:sz w:val="24"/>
+                      <w:szCs w:val="24"/>
+                    </w:rPr>
+                    <w:t xml:space="preserve"> </w:t>
+                  </w:r>
+                  <w:r>
+                    <w:rPr>
+                      <w:rFonts w:ascii="Arial" w:hAnsi="Arial" w:cs="Arial"/>
+                      <w:sz w:val="24"/>
+                      <w:szCs w:val="24"/>
+                    </w:rPr>
+                    <w:t>&lt;address&gt;</w:t>
+                  </w:r>
+                  <w:r>
+                    <w:rPr>
+                      <w:rFonts w:ascii="Arial" w:hAnsi="Arial" w:cs="Arial"/>
+                      <w:sz w:val="24"/>
+                      <w:szCs w:val="24"/>
+                    </w:rPr>
+                    <w:tab/>
+                  </w:r>
+                </w:p>
+              </w:txbxContent>
+            </v:textbox>
+          </v:shape>
+        </w:pict>
+      </w:r>
     </w:p>
     <w:p>
       <w:pPr>
@@ -3724,6 +3242,45 @@
           <w:szCs w:val="16"/>
         </w:rPr>
       </w:pPr>
+      <w:r>
+        <w:rPr>
+          <w:rFonts w:ascii="Arial" w:hAnsi="Arial" w:cs="Arial"/>
+          <w:noProof/>
+          <w:sz w:val="16"/>
+          <w:szCs w:val="16"/>
+        </w:rPr>
+        <w:pict w14:anchorId="1980F34B">
+          <v:line id="_x0000_s1163" style="position:absolute;z-index:11;mso-wrap-distance-left:2.88pt;mso-wrap-distance-top:2.88pt;mso-wrap-distance-right:2.88pt;mso-wrap-distance-bottom:2.88pt" from="435.4pt,1.05pt" to="532.35pt,1.05pt" o:cliptowrap="t">
+            <v:shadow color="#ccc"/>
+          </v:line>
+        </w:pict>
+      </w:r>
+      <w:r>
+        <w:rPr>
+          <w:rFonts w:ascii="Arial" w:hAnsi="Arial" w:cs="Arial"/>
+          <w:noProof/>
+          <w:sz w:val="16"/>
+          <w:szCs w:val="16"/>
+        </w:rPr>
+        <w:pict w14:anchorId="571B8A72">
+          <v:line id="_x0000_s1162" style="position:absolute;z-index:10;mso-wrap-distance-left:2.88pt;mso-wrap-distance-top:2.88pt;mso-wrap-distance-right:2.88pt;mso-wrap-distance-bottom:2.88pt" from="317.15pt,1.05pt" to="379.4pt,1.05pt" o:cliptowrap="t">
+            <v:shadow color="#ccc"/>
+          </v:line>
+        </w:pict>
+      </w:r>
+      <w:r>
+        <w:rPr>
+          <w:rFonts w:ascii="Arial" w:hAnsi="Arial" w:cs="Arial"/>
+          <w:noProof/>
+          <w:sz w:val="16"/>
+          <w:szCs w:val="16"/>
+        </w:rPr>
+        <w:pict w14:anchorId="75F13D4B">
+          <v:line id="_x0000_s1160" style="position:absolute;z-index:8;mso-wrap-distance-left:2.88pt;mso-wrap-distance-top:2.88pt;mso-wrap-distance-right:2.88pt;mso-wrap-distance-bottom:2.88pt" from="41.25pt,1.05pt" to="280.1pt,1.05pt" o:cliptowrap="t">
+            <v:shadow color="#ccc"/>
+          </v:line>
+        </w:pict>
+      </w:r>
     </w:p>
     <w:p>
       <w:pPr>
@@ -3751,6 +3308,61 @@
           <w:szCs w:val="16"/>
         </w:rPr>
       </w:pPr>
+      <w:r>
+        <w:rPr>
+          <w:rFonts w:ascii="Arial" w:hAnsi="Arial" w:cs="Arial"/>
+          <w:noProof/>
+          <w:sz w:val="16"/>
+          <w:szCs w:val="16"/>
+        </w:rPr>
+        <w:pict w14:anchorId="06C1AA27">
+          <v:line id="_x0000_s1164" style="position:absolute;z-index:12;mso-wrap-distance-left:2.88pt;mso-wrap-distance-top:2.88pt;mso-wrap-distance-right:2.88pt;mso-wrap-distance-bottom:2.88pt" from="399.9pt,1pt" to="533.15pt,1pt" o:cliptowrap="t">
+            <v:shadow color="#ccc"/>
+          </v:line>
+        </w:pict>
+      </w:r>
+      <w:r>
+        <w:rPr>
+          <w:rFonts w:ascii="Arial" w:hAnsi="Arial" w:cs="Arial"/>
+          <w:noProof/>
+          <w:sz w:val="16"/>
+          <w:szCs w:val="16"/>
+        </w:rPr>
+        <w:pict w14:anchorId="42B14401">
+          <v:line id="_x0000_s1161" style="position:absolute;z-index:9;mso-wrap-distance-left:2.88pt;mso-wrap-distance-top:2.88pt;mso-wrap-distance-right:2.88pt;mso-wrap-distance-bottom:2.88pt" from="53.85pt,1pt" to="324.25pt,1pt" o:cliptowrap="t">
+            <v:shadow color="#ccc"/>
+          </v:line>
+        </w:pict>
+      </w:r>
+    </w:p>
+    <w:p>
+      <w:pPr>
+        <w:rPr>
+          <w:rFonts w:ascii="Arial" w:hAnsi="Arial" w:cs="Arial"/>
+          <w:sz w:val="16"/>
+          <w:szCs w:val="16"/>
+        </w:rPr>
+      </w:pPr>
+      <w:r>
+        <w:rPr>
+          <w:rFonts w:ascii="Arial" w:hAnsi="Arial" w:cs="Arial"/>
+          <w:noProof/>
+          <w:sz w:val="16"/>
+          <w:szCs w:val="16"/>
+        </w:rPr>
+        <w:pict w14:anchorId="50EF5735">
+          <v:shapetype id="_x0000_t201" coordsize="21600,21600" o:spt="201" path="m,l,21600r21600,l21600,xe">
+            <v:stroke joinstyle="miter"/>
+            <v:path shadowok="f" o:extrusionok="f" strokeok="f" fillok="f" o:connecttype="rect"/>
+            <o:lock v:ext="edit" shapetype="t"/>
+          </v:shapetype>
+          <v:shape id="_x0000_s1150" type="#_x0000_t201" style="position:absolute;margin-left:-547.05pt;margin-top:2.05pt;width:537.65pt;height:202.5pt;z-index:5;mso-wrap-distance-left:2.88pt;mso-wrap-distance-top:2.88pt;mso-wrap-distance-right:2.88pt;mso-wrap-distance-bottom:2.88pt" stroked="f" strokeweight="0" insetpen="t">
+            <v:fill color2="black"/>
+            <v:shadow color="#ccc"/>
+            <v:textbox inset="0,0,0,0"/>
+          </v:shape>
+        </w:pict>
+      </w:r>
     </w:p>
     <w:p>
       <w:pPr>
@@ -3949,33 +3561,544 @@
           <w:szCs w:val="16"/>
         </w:rPr>
       </w:pPr>
-    </w:p>
-    <w:p>
-      <w:pPr>
-        <w:rPr>
-          <w:rFonts w:ascii="Arial" w:hAnsi="Arial" w:cs="Arial"/>
-          <w:sz w:val="16"/>
-          <w:szCs w:val="16"/>
-        </w:rPr>
-      </w:pPr>
-    </w:p>
-    <w:p>
-      <w:pPr>
-        <w:rPr>
-          <w:rFonts w:ascii="Arial" w:hAnsi="Arial" w:cs="Arial"/>
-          <w:sz w:val="16"/>
-          <w:szCs w:val="16"/>
-        </w:rPr>
-      </w:pPr>
-    </w:p>
-    <w:p>
-      <w:pPr>
-        <w:rPr>
-          <w:rFonts w:ascii="Arial" w:hAnsi="Arial" w:cs="Arial"/>
-          <w:sz w:val="16"/>
-          <w:szCs w:val="16"/>
-        </w:rPr>
-      </w:pPr>
+      <w:r>
+        <w:rPr>
+          <w:rFonts w:ascii="Arial" w:hAnsi="Arial" w:cs="Arial"/>
+          <w:noProof/>
+          <w:sz w:val="16"/>
+          <w:szCs w:val="16"/>
+        </w:rPr>
+        <w:pict w14:anchorId="7B8BE29B">
+          <v:group id="_x0000_s1166" style="position:absolute;margin-left:-546.25pt;margin-top:4.55pt;width:536.05pt;height:59.9pt;z-index:14" coordorigin="10692,11504" coordsize="680,75">
+            <v:shape id="_x0000_s1167" type="#_x0000_t202" style="position:absolute;left:10692;top:11515;width:189;height:52;mso-wrap-distance-left:2.88pt;mso-wrap-distance-top:2.88pt;mso-wrap-distance-right:2.88pt;mso-wrap-distance-bottom:2.88pt" stroked="f" strokeweight="0" insetpen="t">
+              <v:fill color2="black"/>
+              <v:stroke>
+                <o:left v:ext="view" weight="0" joinstyle="miter" insetpen="t"/>
+                <o:top v:ext="view" weight="0" joinstyle="miter" insetpen="t"/>
+                <o:right v:ext="view" weight="0" joinstyle="miter" insetpen="t"/>
+                <o:bottom v:ext="view" weight="0" joinstyle="miter" insetpen="t"/>
+                <o:column v:ext="view" weight="0"/>
+              </v:stroke>
+              <v:shadow color="#ccc"/>
+              <v:textbox style="mso-next-textbox:#_x0000_s1167;mso-column-margin:5.7pt;mso-rotate-with-shape:t" inset="0,0,0,0">
+                <w:txbxContent>
+                  <w:p>
+                    <w:pPr>
+                      <w:spacing w:line="360" w:lineRule="auto"/>
+                      <w:rPr>
+                        <w:sz w:val="16"/>
+                        <w:szCs w:val="16"/>
+                      </w:rPr>
+                    </w:pPr>
+                    <w:r>
+                      <w:rPr>
+                        <w:sz w:val="16"/>
+                        <w:szCs w:val="16"/>
+                      </w:rPr>
+                      <w:t xml:space="preserve"> TOTAL </w:t>
+                    </w:r>
+                    <w:proofErr w:type="gramStart"/>
+                    <w:r>
+                      <w:rPr>
+                        <w:sz w:val="16"/>
+                        <w:szCs w:val="16"/>
+                      </w:rPr>
+                      <w:t>AMOUNT  :</w:t>
+                    </w:r>
+                    <w:r>
+                      <w:rPr>
+                        <w:sz w:val="16"/>
+                        <w:szCs w:val="16"/>
+                      </w:rPr>
+                      <w:t>&lt;</w:t>
+                    </w:r>
+                    <w:proofErr w:type="gramEnd"/>
+                    <w:r>
+                      <w:rPr>
+                        <w:sz w:val="16"/>
+                        <w:szCs w:val="16"/>
+                      </w:rPr>
+                      <w:t>total&gt;</w:t>
+                    </w:r>
+                  </w:p>
+                  <w:p>
+                    <w:pPr>
+                      <w:spacing w:line="360" w:lineRule="auto"/>
+                      <w:rPr>
+                        <w:sz w:val="16"/>
+                        <w:szCs w:val="16"/>
+                      </w:rPr>
+                    </w:pPr>
+                    <w:r>
+                      <w:rPr>
+                        <w:sz w:val="16"/>
+                        <w:szCs w:val="16"/>
+                      </w:rPr>
+                      <w:t xml:space="preserve"> DOWN PAYMENT :</w:t>
+                    </w:r>
+                    <w:r>
+                      <w:rPr>
+                        <w:sz w:val="16"/>
+                        <w:szCs w:val="16"/>
+                      </w:rPr>
+                      <w:t>&lt;</w:t>
+                    </w:r>
+                    <w:proofErr w:type="spellStart"/>
+                    <w:r>
+                      <w:rPr>
+                        <w:sz w:val="16"/>
+                        <w:szCs w:val="16"/>
+                      </w:rPr>
+                      <w:t>downpayment</w:t>
+                    </w:r>
+                    <w:proofErr w:type="spellEnd"/>
+                    <w:r>
+                      <w:rPr>
+                        <w:sz w:val="16"/>
+                        <w:szCs w:val="16"/>
+                      </w:rPr>
+                      <w:t>&gt;</w:t>
+                    </w:r>
+                  </w:p>
+                  <w:p>
+                    <w:pPr>
+                      <w:spacing w:line="360" w:lineRule="auto"/>
+                      <w:rPr>
+                        <w:sz w:val="16"/>
+                        <w:szCs w:val="16"/>
+                      </w:rPr>
+                    </w:pPr>
+                    <w:r>
+                      <w:rPr>
+                        <w:sz w:val="16"/>
+                        <w:szCs w:val="16"/>
+                      </w:rPr>
+                      <w:t xml:space="preserve">        </w:t>
+                    </w:r>
+                    <w:proofErr w:type="gramStart"/>
+                    <w:r>
+                      <w:rPr>
+                        <w:sz w:val="16"/>
+                        <w:szCs w:val="16"/>
+                      </w:rPr>
+                      <w:t>BALANCE  :</w:t>
+                    </w:r>
+                    <w:proofErr w:type="gramEnd"/>
+                    <w:r>
+                      <w:rPr>
+                        <w:sz w:val="16"/>
+                        <w:szCs w:val="16"/>
+                      </w:rPr>
+                      <w:tab/>
+                      <w:t>&lt;balance&gt;</w:t>
+                    </w:r>
+                  </w:p>
+                </w:txbxContent>
+              </v:textbox>
+            </v:shape>
+            <v:line id="_x0000_s1168" style="position:absolute;mso-wrap-distance-left:2.88pt;mso-wrap-distance-top:2.88pt;mso-wrap-distance-right:2.88pt;mso-wrap-distance-bottom:2.88pt" from="10783,11526" to="10877,11526" strokeweight=".5pt" o:cliptowrap="t">
+              <v:shadow color="#ccc"/>
+            </v:line>
+            <v:line id="_x0000_s1169" style="position:absolute;mso-wrap-distance-left:2.88pt;mso-wrap-distance-top:2.88pt;mso-wrap-distance-right:2.88pt;mso-wrap-distance-bottom:2.88pt" from="10783,11543" to="10875,11543" strokeweight=".5pt" o:cliptowrap="t">
+              <v:shadow color="#ccc"/>
+            </v:line>
+            <v:line id="_x0000_s1170" style="position:absolute;mso-wrap-distance-left:2.88pt;mso-wrap-distance-top:2.88pt;mso-wrap-distance-right:2.88pt;mso-wrap-distance-bottom:2.88pt" from="10784,11561" to="10881,11561" strokeweight=".5pt" o:cliptowrap="t">
+              <v:shadow color="#ccc"/>
+            </v:line>
+            <v:rect id="_x0000_s1171" style="position:absolute;left:10692;top:11504;width:192;height:63;mso-wrap-distance-left:2.88pt;mso-wrap-distance-top:2.88pt;mso-wrap-distance-right:2.88pt;mso-wrap-distance-bottom:2.88pt" filled="f" strokeweight=".5pt" insetpen="t" o:cliptowrap="t">
+              <v:shadow color="#ccc"/>
+              <v:textbox inset="2.88pt,2.88pt,2.88pt,2.88pt"/>
+            </v:rect>
+            <v:rect id="_x0000_s1172" style="position:absolute;left:10884;top:11504;width:194;height:63;mso-wrap-distance-left:2.88pt;mso-wrap-distance-top:2.88pt;mso-wrap-distance-right:2.88pt;mso-wrap-distance-bottom:2.88pt" filled="f" strokeweight=".5pt" insetpen="t" o:cliptowrap="t">
+              <v:shadow color="#ccc"/>
+              <v:textbox inset="2.88pt,2.88pt,2.88pt,2.88pt"/>
+            </v:rect>
+            <v:rect id="_x0000_s1173" style="position:absolute;left:10884;top:11504;width:194;height:11;mso-wrap-distance-left:2.88pt;mso-wrap-distance-top:2.88pt;mso-wrap-distance-right:2.88pt;mso-wrap-distance-bottom:2.88pt" fillcolor="black" strokeweight=".5pt" insetpen="t" o:cliptowrap="t">
+              <v:shadow color="#ccc"/>
+              <v:textbox inset="2.88pt,2.88pt,2.88pt,2.88pt"/>
+            </v:rect>
+            <v:shape id="_x0000_s1174" type="#_x0000_t202" style="position:absolute;left:10885;top:11505;width:192;height:64;mso-wrap-distance-left:2.88pt;mso-wrap-distance-top:2.88pt;mso-wrap-distance-right:2.88pt;mso-wrap-distance-bottom:2.88pt" filled="f" stroked="f" strokeweight="0" insetpen="t">
+              <v:fill color2="black"/>
+              <v:stroke>
+                <o:left v:ext="view" weight="0" joinstyle="miter" insetpen="t"/>
+                <o:top v:ext="view" weight="0" joinstyle="miter" insetpen="t"/>
+                <o:right v:ext="view" weight="0" joinstyle="miter" insetpen="t"/>
+                <o:bottom v:ext="view" weight="0" joinstyle="miter" insetpen="t"/>
+                <o:column v:ext="view" weight="0"/>
+              </v:stroke>
+              <v:shadow color="#ccc"/>
+              <v:textbox style="mso-next-textbox:#_x0000_s1174;mso-column-margin:5.7pt;mso-rotate-with-shape:t" inset="0,0,0,0">
+                <w:txbxContent>
+                  <w:p>
+                    <w:pPr>
+                      <w:rPr>
+                        <w:rFonts w:ascii="Arial" w:hAnsi="Arial" w:cs="Arial"/>
+                        <w:b/>
+                        <w:bCs/>
+                        <w:color w:val="FFFFFF"/>
+                        <w:sz w:val="14"/>
+                        <w:szCs w:val="14"/>
+                      </w:rPr>
+                    </w:pPr>
+                    <w:r>
+                      <w:rPr>
+                        <w:rFonts w:ascii="Arial" w:hAnsi="Arial" w:cs="Arial"/>
+                        <w:b/>
+                        <w:bCs/>
+                        <w:color w:val="FFFFFF"/>
+                        <w:sz w:val="14"/>
+                        <w:szCs w:val="14"/>
+                      </w:rPr>
+                      <w:t xml:space="preserve">UPON SIGNING THIS </w:t>
+                    </w:r>
+                    <w:proofErr w:type="gramStart"/>
+                    <w:r>
+                      <w:rPr>
+                        <w:rFonts w:ascii="Arial" w:hAnsi="Arial" w:cs="Arial"/>
+                        <w:b/>
+                        <w:bCs/>
+                        <w:color w:val="FFFFFF"/>
+                        <w:sz w:val="14"/>
+                        <w:szCs w:val="14"/>
+                      </w:rPr>
+                      <w:t>FORM</w:t>
+                    </w:r>
+                    <w:proofErr w:type="gramEnd"/>
+                    <w:r>
+                      <w:rPr>
+                        <w:rFonts w:ascii="Arial" w:hAnsi="Arial" w:cs="Arial"/>
+                        <w:b/>
+                        <w:bCs/>
+                        <w:color w:val="FFFFFF"/>
+                        <w:sz w:val="14"/>
+                        <w:szCs w:val="14"/>
+                      </w:rPr>
+                      <w:t xml:space="preserve"> I AGREED THAT</w:t>
+                    </w:r>
+                  </w:p>
+                  <w:p>
+                    <w:pPr>
+                      <w:rPr>
+                        <w:rFonts w:ascii="Arial" w:hAnsi="Arial" w:cs="Arial"/>
+                        <w:sz w:val="10"/>
+                        <w:szCs w:val="10"/>
+                      </w:rPr>
+                    </w:pPr>
+                    <w:r>
+                      <w:rPr>
+                        <w:rFonts w:ascii="Arial" w:hAnsi="Arial" w:cs="Arial"/>
+                        <w:sz w:val="10"/>
+                        <w:szCs w:val="10"/>
+                      </w:rPr>
+                      <w:t>1. I have checked and approved the designed layout.</w:t>
+                    </w:r>
+                  </w:p>
+                  <w:p>
+                    <w:pPr>
+                      <w:rPr>
+                        <w:rFonts w:ascii="Arial" w:hAnsi="Arial" w:cs="Arial"/>
+                        <w:sz w:val="10"/>
+                        <w:szCs w:val="10"/>
+                      </w:rPr>
+                    </w:pPr>
+                    <w:r>
+                      <w:rPr>
+                        <w:rFonts w:ascii="Arial" w:hAnsi="Arial" w:cs="Arial"/>
+                        <w:sz w:val="10"/>
+                        <w:szCs w:val="10"/>
+                      </w:rPr>
+                      <w:t>2. Received the item in good order and condition.</w:t>
+                    </w:r>
+                  </w:p>
+                  <w:p>
+                    <w:pPr>
+                      <w:rPr>
+                        <w:rFonts w:ascii="Arial" w:hAnsi="Arial" w:cs="Arial"/>
+                        <w:sz w:val="10"/>
+                        <w:szCs w:val="10"/>
+                      </w:rPr>
+                    </w:pPr>
+                    <w:r>
+                      <w:rPr>
+                        <w:rFonts w:ascii="Arial" w:hAnsi="Arial" w:cs="Arial"/>
+                        <w:sz w:val="10"/>
+                        <w:szCs w:val="10"/>
+                      </w:rPr>
+                      <w:t xml:space="preserve">3. In case of 3rd party person involved, we are not responsible for   </w:t>
+                    </w:r>
+                  </w:p>
+                  <w:p>
+                    <w:pPr>
+                      <w:rPr>
+                        <w:rFonts w:ascii="Arial" w:hAnsi="Arial" w:cs="Arial"/>
+                        <w:sz w:val="10"/>
+                        <w:szCs w:val="10"/>
+                      </w:rPr>
+                    </w:pPr>
+                    <w:r>
+                      <w:rPr>
+                        <w:rFonts w:ascii="Arial" w:hAnsi="Arial" w:cs="Arial"/>
+                        <w:sz w:val="10"/>
+                        <w:szCs w:val="10"/>
+                      </w:rPr>
+                      <w:t xml:space="preserve">    his/her decision making</w:t>
+                    </w:r>
+                  </w:p>
+                  <w:p>
+                    <w:pPr>
+                      <w:rPr>
+                        <w:rFonts w:ascii="Arial" w:hAnsi="Arial" w:cs="Arial"/>
+                        <w:sz w:val="10"/>
+                        <w:szCs w:val="10"/>
+                      </w:rPr>
+                    </w:pPr>
+                    <w:r>
+                      <w:rPr>
+                        <w:rFonts w:ascii="Arial" w:hAnsi="Arial" w:cs="Arial"/>
+                        <w:sz w:val="10"/>
+                        <w:szCs w:val="10"/>
+                      </w:rPr>
+                      <w:t>4. Unclaimed receipt within 1 week will be forfeited.</w:t>
+                    </w:r>
+                  </w:p>
+                  <w:p>
+                    <w:pPr>
+                      <w:rPr>
+                        <w:rFonts w:ascii="Arial" w:hAnsi="Arial" w:cs="Arial"/>
+                        <w:sz w:val="10"/>
+                        <w:szCs w:val="10"/>
+                      </w:rPr>
+                    </w:pPr>
+                    <w:r>
+                      <w:rPr>
+                        <w:rFonts w:ascii="Arial" w:hAnsi="Arial" w:cs="Arial"/>
+                        <w:sz w:val="10"/>
+                        <w:szCs w:val="10"/>
+                      </w:rPr>
+                      <w:t xml:space="preserve">5. NO 50% DOWNPAYMENT, NO JOB ORDER, NO WORK,  </w:t>
+                    </w:r>
+                  </w:p>
+                  <w:p>
+                    <w:pPr>
+                      <w:rPr>
+                        <w:rFonts w:ascii="Arial" w:hAnsi="Arial" w:cs="Arial"/>
+                        <w:sz w:val="10"/>
+                        <w:szCs w:val="10"/>
+                      </w:rPr>
+                    </w:pPr>
+                    <w:r>
+                      <w:rPr>
+                        <w:rFonts w:ascii="Arial" w:hAnsi="Arial" w:cs="Arial"/>
+                        <w:sz w:val="10"/>
+                        <w:szCs w:val="10"/>
+                      </w:rPr>
+                      <w:t xml:space="preserve">    NO PRINT, NO CLAIM.</w:t>
+                    </w:r>
+                  </w:p>
+                </w:txbxContent>
+              </v:textbox>
+            </v:shape>
+            <v:group id="_x0000_s1175" style="position:absolute;left:11098;top:11524;width:126;height:11" coordorigin="11142,11535" coordsize="99,10">
+              <v:line id="_x0000_s1176" style="position:absolute;mso-wrap-distance-left:2.88pt;mso-wrap-distance-top:2.88pt;mso-wrap-distance-right:2.88pt;mso-wrap-distance-bottom:2.88pt" from="11142,11535" to="11242,11535" strokeweight=".5pt" o:cliptowrap="t">
+                <v:shadow color="#ccc"/>
+              </v:line>
+              <v:shape id="_x0000_s1177" type="#_x0000_t202" style="position:absolute;left:11161;top:11535;width:57;height:10;mso-wrap-distance-left:2.88pt;mso-wrap-distance-top:2.88pt;mso-wrap-distance-right:2.88pt;mso-wrap-distance-bottom:2.88pt" filled="f" stroked="f" strokeweight="0" insetpen="t">
+                <v:fill color2="black"/>
+                <v:stroke>
+                  <o:left v:ext="view" weight="0" joinstyle="miter" insetpen="t"/>
+                  <o:top v:ext="view" weight="0" joinstyle="miter" insetpen="t"/>
+                  <o:right v:ext="view" weight="0" joinstyle="miter" insetpen="t"/>
+                  <o:bottom v:ext="view" weight="0" joinstyle="miter" insetpen="t"/>
+                  <o:column v:ext="view" weight="0"/>
+                </v:stroke>
+                <v:shadow color="#ccc"/>
+                <v:textbox style="mso-next-textbox:#_x0000_s1177;mso-column-margin:5.7pt;mso-rotate-with-shape:t" inset="0,0,0,0">
+                  <w:txbxContent>
+                    <w:p>
+                      <w:pPr>
+                        <w:spacing w:line="360" w:lineRule="auto"/>
+                        <w:jc w:val="center"/>
+                        <w:rPr>
+                          <w:sz w:val="14"/>
+                          <w:szCs w:val="14"/>
+                        </w:rPr>
+                      </w:pPr>
+                      <w:r>
+                        <w:rPr>
+                          <w:sz w:val="14"/>
+                          <w:szCs w:val="14"/>
+                        </w:rPr>
+                        <w:t>Assisted by:</w:t>
+                      </w:r>
+                    </w:p>
+                  </w:txbxContent>
+                </v:textbox>
+              </v:shape>
+            </v:group>
+            <v:group id="_x0000_s1178" style="position:absolute;left:11243;top:11524;width:126;height:11" coordorigin="11302,11535" coordsize="99,10">
+              <v:line id="_x0000_s1179" style="position:absolute;mso-wrap-distance-left:2.88pt;mso-wrap-distance-top:2.88pt;mso-wrap-distance-right:2.88pt;mso-wrap-distance-bottom:2.88pt" from="11302,11535" to="11402,11535" strokeweight=".5pt" o:cliptowrap="t">
+                <v:shadow color="#ccc"/>
+              </v:line>
+              <v:shape id="_x0000_s1180" type="#_x0000_t202" style="position:absolute;left:11321;top:11535;width:57;height:10;mso-wrap-distance-left:2.88pt;mso-wrap-distance-top:2.88pt;mso-wrap-distance-right:2.88pt;mso-wrap-distance-bottom:2.88pt" filled="f" stroked="f" strokeweight="0" insetpen="t">
+                <v:fill color2="black"/>
+                <v:stroke>
+                  <o:left v:ext="view" weight="0" joinstyle="miter" insetpen="t"/>
+                  <o:top v:ext="view" weight="0" joinstyle="miter" insetpen="t"/>
+                  <o:right v:ext="view" weight="0" joinstyle="miter" insetpen="t"/>
+                  <o:bottom v:ext="view" weight="0" joinstyle="miter" insetpen="t"/>
+                  <o:column v:ext="view" weight="0"/>
+                </v:stroke>
+                <v:shadow color="#ccc"/>
+                <v:textbox style="mso-next-textbox:#_x0000_s1180;mso-column-margin:5.7pt;mso-rotate-with-shape:t" inset="0,0,0,0">
+                  <w:txbxContent>
+                    <w:p>
+                      <w:pPr>
+                        <w:spacing w:line="360" w:lineRule="auto"/>
+                        <w:jc w:val="center"/>
+                        <w:rPr>
+                          <w:sz w:val="14"/>
+                          <w:szCs w:val="14"/>
+                        </w:rPr>
+                      </w:pPr>
+                      <w:r>
+                        <w:rPr>
+                          <w:sz w:val="14"/>
+                          <w:szCs w:val="14"/>
+                        </w:rPr>
+                        <w:t>Released by:</w:t>
+                      </w:r>
+                    </w:p>
+                  </w:txbxContent>
+                </v:textbox>
+              </v:shape>
+            </v:group>
+            <v:group id="_x0000_s1181" style="position:absolute;left:11098;top:11555;width:126;height:10" coordorigin="11142,11569" coordsize="99,10">
+              <v:line id="_x0000_s1182" style="position:absolute;mso-wrap-distance-left:2.88pt;mso-wrap-distance-top:2.88pt;mso-wrap-distance-right:2.88pt;mso-wrap-distance-bottom:2.88pt" from="11142,11569" to="11242,11569" strokeweight=".5pt" o:cliptowrap="t">
+                <v:shadow color="#ccc"/>
+              </v:line>
+              <v:shape id="_x0000_s1183" type="#_x0000_t202" style="position:absolute;left:11161;top:11570;width:57;height:10;mso-wrap-distance-left:2.88pt;mso-wrap-distance-top:2.88pt;mso-wrap-distance-right:2.88pt;mso-wrap-distance-bottom:2.88pt" filled="f" stroked="f" strokeweight="0" insetpen="t">
+                <v:fill color2="black"/>
+                <v:stroke>
+                  <o:left v:ext="view" weight="0" joinstyle="miter" insetpen="t"/>
+                  <o:top v:ext="view" weight="0" joinstyle="miter" insetpen="t"/>
+                  <o:right v:ext="view" weight="0" joinstyle="miter" insetpen="t"/>
+                  <o:bottom v:ext="view" weight="0" joinstyle="miter" insetpen="t"/>
+                  <o:column v:ext="view" weight="0"/>
+                </v:stroke>
+                <v:shadow color="#ccc"/>
+                <v:textbox style="mso-next-textbox:#_x0000_s1183;mso-column-margin:5.7pt;mso-rotate-with-shape:t" inset="0,0,0,0">
+                  <w:txbxContent>
+                    <w:p>
+                      <w:pPr>
+                        <w:spacing w:line="360" w:lineRule="auto"/>
+                        <w:jc w:val="center"/>
+                        <w:rPr>
+                          <w:sz w:val="14"/>
+                          <w:szCs w:val="14"/>
+                        </w:rPr>
+                      </w:pPr>
+                      <w:r>
+                        <w:rPr>
+                          <w:sz w:val="14"/>
+                          <w:szCs w:val="14"/>
+                        </w:rPr>
+                        <w:t>Signed by:</w:t>
+                      </w:r>
+                    </w:p>
+                  </w:txbxContent>
+                </v:textbox>
+              </v:shape>
+            </v:group>
+            <v:group id="_x0000_s1184" style="position:absolute;left:11243;top:11555;width:126;height:10" coordorigin="11302,11569" coordsize="99,10">
+              <v:line id="_x0000_s1185" style="position:absolute;mso-wrap-distance-left:2.88pt;mso-wrap-distance-top:2.88pt;mso-wrap-distance-right:2.88pt;mso-wrap-distance-bottom:2.88pt" from="11302,11569" to="11402,11569" strokeweight=".5pt" o:cliptowrap="t">
+                <v:shadow color="#ccc"/>
+              </v:line>
+              <v:shape id="_x0000_s1186" type="#_x0000_t202" style="position:absolute;left:11321;top:11570;width:57;height:10;mso-wrap-distance-left:2.88pt;mso-wrap-distance-top:2.88pt;mso-wrap-distance-right:2.88pt;mso-wrap-distance-bottom:2.88pt" filled="f" stroked="f" strokeweight="0" insetpen="t">
+                <v:fill color2="black"/>
+                <v:stroke>
+                  <o:left v:ext="view" weight="0" joinstyle="miter" insetpen="t"/>
+                  <o:top v:ext="view" weight="0" joinstyle="miter" insetpen="t"/>
+                  <o:right v:ext="view" weight="0" joinstyle="miter" insetpen="t"/>
+                  <o:bottom v:ext="view" weight="0" joinstyle="miter" insetpen="t"/>
+                  <o:column v:ext="view" weight="0"/>
+                </v:stroke>
+                <v:shadow color="#ccc"/>
+                <v:textbox style="mso-next-textbox:#_x0000_s1186;mso-column-margin:5.7pt;mso-rotate-with-shape:t" inset="0,0,0,0">
+                  <w:txbxContent>
+                    <w:p>
+                      <w:pPr>
+                        <w:spacing w:line="360" w:lineRule="auto"/>
+                        <w:jc w:val="center"/>
+                        <w:rPr>
+                          <w:sz w:val="14"/>
+                          <w:szCs w:val="14"/>
+                        </w:rPr>
+                      </w:pPr>
+                      <w:r>
+                        <w:rPr>
+                          <w:sz w:val="14"/>
+                          <w:szCs w:val="14"/>
+                        </w:rPr>
+                        <w:t>Claimed by:</w:t>
+                      </w:r>
+                    </w:p>
+                  </w:txbxContent>
+                </v:textbox>
+              </v:shape>
+            </v:group>
+            <v:shape id="_x0000_s1187" type="#_x0000_t202" style="position:absolute;left:10915;top:11568;width:131;height:12;mso-wrap-distance-left:2.88pt;mso-wrap-distance-top:2.88pt;mso-wrap-distance-right:2.88pt;mso-wrap-distance-bottom:2.88pt" filled="f" stroked="f" strokeweight="0" insetpen="t">
+              <v:fill color2="black"/>
+              <v:stroke>
+                <o:left v:ext="view" weight="0" joinstyle="miter" insetpen="t"/>
+                <o:top v:ext="view" weight="0" joinstyle="miter" insetpen="t"/>
+                <o:right v:ext="view" weight="0" joinstyle="miter" insetpen="t"/>
+                <o:bottom v:ext="view" weight="0" joinstyle="miter" insetpen="t"/>
+                <o:column v:ext="view" weight="0"/>
+              </v:stroke>
+              <v:shadow color="#ccc"/>
+              <v:textbox style="mso-next-textbox:#_x0000_s1187;mso-column-margin:5.7pt;mso-rotate-with-shape:t" inset="0,0,0,0">
+                <w:txbxContent>
+                  <w:p>
+                    <w:pPr>
+                      <w:spacing w:line="360" w:lineRule="auto"/>
+                      <w:rPr>
+                        <w:b/>
+                        <w:bCs/>
+                        <w:sz w:val="16"/>
+                        <w:szCs w:val="16"/>
+                      </w:rPr>
+                    </w:pPr>
+                    <w:r>
+                      <w:rPr>
+                        <w:b/>
+                        <w:bCs/>
+                        <w:sz w:val="16"/>
+                        <w:szCs w:val="16"/>
+                      </w:rPr>
+                      <w:t xml:space="preserve">This is not an official </w:t>
+                    </w:r>
+                    <w:proofErr w:type="gramStart"/>
+                    <w:r>
+                      <w:rPr>
+                        <w:b/>
+                        <w:bCs/>
+                        <w:sz w:val="16"/>
+                        <w:szCs w:val="16"/>
+                      </w:rPr>
+                      <w:t>Receipt</w:t>
+                    </w:r>
+                    <w:proofErr w:type="gramEnd"/>
+                  </w:p>
+                </w:txbxContent>
+              </v:textbox>
+            </v:shape>
+            <v:rect id="_x0000_s1188" style="position:absolute;left:11078;top:11504;width:294;height:63;mso-wrap-distance-left:2.88pt;mso-wrap-distance-top:2.88pt;mso-wrap-distance-right:2.88pt;mso-wrap-distance-bottom:2.88pt" filled="f" strokeweight=".5pt" insetpen="t" o:cliptowrap="t">
+              <v:shadow color="#ccc"/>
+              <v:textbox inset="2.88pt,2.88pt,2.88pt,2.88pt"/>
+            </v:rect>
+          </v:group>
+        </w:pict>
+      </w:r>
     </w:p>
     <w:p>
       <w:pPr>

</xml_diff>

<commit_message>
Fixed unintended behavior Implemented validation function Merged Issuance of OR/Invoice User can issue OR/Invoice as many as the user wants. Implemented PO/JO in Manual Transaction as per client request Implemented unpaid filter in transaction list Implemented issued by (manual) Merged stock out and photocopy as per client request Moved photocopy prices to modify inventory Implemented cancelled and unclaimed filter in job orders Implemented update password in accounts Implemented for claiming in start page Both company use and transactions appear on start page as per client requirement Removed some redundant data in database (reflected in the system)
</commit_message>
<xml_diff>
--- a/Goldpoint Inventory System/Templates/job-order-tarpaulin-template.docx
+++ b/Goldpoint Inventory System/Templates/job-order-tarpaulin-template.docx
@@ -20,7 +20,7 @@
           <w:szCs w:val="24"/>
         </w:rPr>
         <w:pict w14:anchorId="399D197B">
-          <v:line id="_x0000_s1189" style="position:absolute;z-index:15;mso-wrap-distance-left:2.88pt;mso-wrap-distance-top:2.88pt;mso-wrap-distance-right:2.88pt;mso-wrap-distance-bottom:2.88pt" from="-13.95pt,-10.4pt" to="-13.95pt,457.6pt" o:cliptowrap="t">
+          <v:line id="_x0000_s1189" style="position:absolute;z-index:14;mso-wrap-distance-left:2.88pt;mso-wrap-distance-top:2.88pt;mso-wrap-distance-right:2.88pt;mso-wrap-distance-bottom:2.88pt" from="-13.95pt,-10.4pt" to="-13.95pt,457.6pt" o:cliptowrap="t">
             <v:stroke dashstyle="longDash"/>
             <v:shadow color="#ccc"/>
           </v:line>
@@ -2608,7 +2608,7 @@
             <v:path o:extrusionok="f" gradientshapeok="t" o:connecttype="rect"/>
             <o:lock v:ext="edit" aspectratio="t"/>
           </v:shapetype>
-          <v:shape id="_x0000_s1246" type="#_x0000_t75" style="position:absolute;margin-left:99.15pt;margin-top:5.95pt;width:52.2pt;height:53.3pt;z-index:17;mso-position-horizontal-relative:text;mso-position-vertical-relative:text;mso-width-relative:page;mso-height-relative:page">
+          <v:shape id="_x0000_s1246" type="#_x0000_t75" style="position:absolute;margin-left:99.15pt;margin-top:5.95pt;width:52.2pt;height:53.3pt;z-index:16;mso-position-horizontal-relative:text;mso-position-vertical-relative:text;mso-width-relative:page;mso-height-relative:page">
             <v:imagedata r:id="rId5" o:title="Untitled-1"/>
           </v:shape>
         </w:pict>
@@ -2627,7 +2627,7 @@
             <v:stroke joinstyle="miter"/>
             <v:path gradientshapeok="t" o:connecttype="rect"/>
           </v:shapetype>
-          <v:shape id="_x0000_s1152" type="#_x0000_t202" style="position:absolute;margin-left:155.55pt;margin-top:5.6pt;width:237.3pt;height:53.6pt;z-index:16;mso-wrap-distance-left:2.88pt;mso-wrap-distance-top:2.88pt;mso-wrap-distance-right:2.88pt;mso-wrap-distance-bottom:2.88pt;mso-position-horizontal-relative:text;mso-position-vertical-relative:text" filled="f" stroked="f" strokeweight="0" insetpen="t">
+          <v:shape id="_x0000_s1152" type="#_x0000_t202" style="position:absolute;margin-left:155.55pt;margin-top:5.6pt;width:237.3pt;height:53.6pt;z-index:15;mso-wrap-distance-left:2.88pt;mso-wrap-distance-top:2.88pt;mso-wrap-distance-right:2.88pt;mso-wrap-distance-bottom:2.88pt;mso-position-horizontal-relative:text;mso-position-vertical-relative:text" filled="f" stroked="f" strokeweight="0" insetpen="t">
             <v:fill color2="black"/>
             <v:stroke>
               <o:left v:ext="view" weight="0" joinstyle="miter" insetpen="t"/>
@@ -2775,7 +2775,7 @@
                       <w:szCs w:val="18"/>
                     </w:rPr>
                     <w:pict w14:anchorId="357FD2D5">
-                      <v:shape id="_x0000_i1026" type="#_x0000_t75" style="width:100.25pt;height:30pt">
+                      <v:shape id="_x0000_i1026" type="#_x0000_t75" style="width:100.35pt;height:30pt">
                         <v:imagedata r:id="rId6" o:title=""/>
                       </v:shape>
                     </w:pict>
@@ -2984,9 +2984,22 @@
           <w:sz w:val="16"/>
           <w:szCs w:val="16"/>
         </w:rPr>
+        <w:pict w14:anchorId="467E4AEA">
+          <v:shape id="_x0000_s1285" type="#_x0000_t75" style="position:absolute;margin-left:151.35pt;margin-top:5.8pt;width:180pt;height:25.3pt;z-index:18">
+            <v:imagedata r:id="rId7" o:title=""/>
+          </v:shape>
+        </w:pict>
+      </w:r>
+      <w:r>
+        <w:rPr>
+          <w:rFonts w:ascii="Arial" w:hAnsi="Arial" w:cs="Arial"/>
+          <w:noProof/>
+          <w:sz w:val="16"/>
+          <w:szCs w:val="16"/>
+        </w:rPr>
         <w:pict w14:anchorId="33845576">
-          <v:shape id="_x0000_s1259" type="#_x0000_t75" style="position:absolute;margin-left:410.8pt;margin-top:-18.25pt;width:18pt;height:18.95pt;z-index:18;mso-position-horizontal-relative:text;mso-position-vertical-relative:text;mso-width-relative:page;mso-height-relative:page">
-            <v:imagedata r:id="rId7" o:title="1"/>
+          <v:shape id="_x0000_s1259" type="#_x0000_t75" style="position:absolute;margin-left:410.8pt;margin-top:-18.25pt;width:18pt;height:18.95pt;z-index:17;mso-position-horizontal-relative:text;mso-position-vertical-relative:text;mso-width-relative:page;mso-height-relative:page">
+            <v:imagedata r:id="rId8" o:title="1"/>
           </v:shape>
         </w:pict>
       </w:r>
@@ -2999,44 +3012,6 @@
           <w:szCs w:val="16"/>
         </w:rPr>
       </w:pPr>
-      <w:r>
-        <w:rPr>
-          <w:rFonts w:ascii="Arial" w:hAnsi="Arial" w:cs="Arial"/>
-          <w:noProof/>
-          <w:sz w:val="16"/>
-          <w:szCs w:val="16"/>
-        </w:rPr>
-        <w:pict w14:anchorId="5B8BC8B9">
-          <v:shapetype id="_x0000_t136" coordsize="21600,21600" o:spt="136" adj="10800" path="m@7,l@8,m@5,21600l@6,21600e">
-            <v:formulas>
-              <v:f eqn="sum #0 0 10800"/>
-              <v:f eqn="prod #0 2 1"/>
-              <v:f eqn="sum 21600 0 @1"/>
-              <v:f eqn="sum 0 0 @2"/>
-              <v:f eqn="sum 21600 0 @3"/>
-              <v:f eqn="if @0 @3 0"/>
-              <v:f eqn="if @0 21600 @1"/>
-              <v:f eqn="if @0 0 @2"/>
-              <v:f eqn="if @0 @4 21600"/>
-              <v:f eqn="mid @5 @6"/>
-              <v:f eqn="mid @8 @5"/>
-              <v:f eqn="mid @7 @8"/>
-              <v:f eqn="mid @6 @7"/>
-              <v:f eqn="sum @6 0 @5"/>
-            </v:formulas>
-            <v:path textpathok="t" o:connecttype="custom" o:connectlocs="@9,0;@10,10800;@11,21600;@12,10800" o:connectangles="270,180,90,0"/>
-            <v:textpath on="t" fitshape="t"/>
-            <v:handles>
-              <v:h position="#0,bottomRight" xrange="6629,14971"/>
-            </v:handles>
-            <o:lock v:ext="edit" text="t" shapetype="t"/>
-          </v:shapetype>
-          <v:shape id="_x0000_s1154" type="#_x0000_t136" style="position:absolute;margin-left:162.65pt;margin-top:2.65pt;width:169.45pt;height:22.85pt;z-index:6;mso-wrap-distance-left:2.88pt;mso-wrap-distance-top:2.88pt;mso-wrap-distance-right:2.88pt;mso-wrap-distance-bottom:2.88pt" fillcolor="black" stroked="f" o:cliptowrap="t">
-            <v:shadow color="#868686"/>
-            <v:textpath style="font-family:&quot;Arial Black&quot;;v-text-kern:t" trim="t" fitpath="t" string="JOB ORDER"/>
-          </v:shape>
-        </w:pict>
-      </w:r>
     </w:p>
     <w:p>
       <w:pPr>
@@ -3072,7 +3047,7 @@
           <w:szCs w:val="16"/>
         </w:rPr>
         <w:pict w14:anchorId="4D659A84">
-          <v:roundrect id="_x0000_s1165" style="position:absolute;margin-left:-.55pt;margin-top:5.8pt;width:536.05pt;height:58.3pt;z-index:13;mso-wrap-distance-left:2.88pt;mso-wrap-distance-top:2.88pt;mso-wrap-distance-right:2.88pt;mso-wrap-distance-bottom:2.88pt" arcsize="5504f" filled="f" insetpen="t" o:cliptowrap="t">
+          <v:roundrect id="_x0000_s1165" style="position:absolute;margin-left:-.55pt;margin-top:5.8pt;width:536.05pt;height:58.3pt;z-index:12;mso-wrap-distance-left:2.88pt;mso-wrap-distance-top:2.88pt;mso-wrap-distance-right:2.88pt;mso-wrap-distance-bottom:2.88pt" arcsize="5504f" filled="f" insetpen="t" o:cliptowrap="t">
             <v:shadow color="#ccc"/>
             <v:textbox inset="2.88pt,2.88pt,2.88pt,2.88pt"/>
           </v:roundrect>
@@ -3095,7 +3070,7 @@
           <w:szCs w:val="16"/>
         </w:rPr>
         <w:pict w14:anchorId="122AAE9E">
-          <v:shape id="_x0000_s1159" type="#_x0000_t202" style="position:absolute;margin-left:4.95pt;margin-top:7.6pt;width:527.4pt;height:43.35pt;z-index:7;mso-wrap-distance-left:2.88pt;mso-wrap-distance-top:2.88pt;mso-wrap-distance-right:2.88pt;mso-wrap-distance-bottom:2.88pt" filled="f" fillcolor="black" stroked="f" strokeweight="0" insetpen="t">
+          <v:shape id="_x0000_s1159" type="#_x0000_t202" style="position:absolute;margin-left:4.95pt;margin-top:7.6pt;width:527.4pt;height:43.35pt;z-index:6;mso-wrap-distance-left:2.88pt;mso-wrap-distance-top:2.88pt;mso-wrap-distance-right:2.88pt;mso-wrap-distance-bottom:2.88pt" filled="f" fillcolor="black" stroked="f" strokeweight="0" insetpen="t">
             <v:stroke>
               <o:left v:ext="view" weight="0" joinstyle="miter" insetpen="t"/>
               <o:top v:ext="view" weight="0" joinstyle="miter" insetpen="t"/>
@@ -3250,7 +3225,7 @@
           <w:szCs w:val="16"/>
         </w:rPr>
         <w:pict w14:anchorId="1980F34B">
-          <v:line id="_x0000_s1163" style="position:absolute;z-index:11;mso-wrap-distance-left:2.88pt;mso-wrap-distance-top:2.88pt;mso-wrap-distance-right:2.88pt;mso-wrap-distance-bottom:2.88pt" from="435.4pt,1.05pt" to="532.35pt,1.05pt" o:cliptowrap="t">
+          <v:line id="_x0000_s1163" style="position:absolute;z-index:10;mso-wrap-distance-left:2.88pt;mso-wrap-distance-top:2.88pt;mso-wrap-distance-right:2.88pt;mso-wrap-distance-bottom:2.88pt" from="435.4pt,1.05pt" to="532.35pt,1.05pt" o:cliptowrap="t">
             <v:shadow color="#ccc"/>
           </v:line>
         </w:pict>
@@ -3263,7 +3238,7 @@
           <w:szCs w:val="16"/>
         </w:rPr>
         <w:pict w14:anchorId="571B8A72">
-          <v:line id="_x0000_s1162" style="position:absolute;z-index:10;mso-wrap-distance-left:2.88pt;mso-wrap-distance-top:2.88pt;mso-wrap-distance-right:2.88pt;mso-wrap-distance-bottom:2.88pt" from="317.15pt,1.05pt" to="379.4pt,1.05pt" o:cliptowrap="t">
+          <v:line id="_x0000_s1162" style="position:absolute;z-index:9;mso-wrap-distance-left:2.88pt;mso-wrap-distance-top:2.88pt;mso-wrap-distance-right:2.88pt;mso-wrap-distance-bottom:2.88pt" from="317.15pt,1.05pt" to="379.4pt,1.05pt" o:cliptowrap="t">
             <v:shadow color="#ccc"/>
           </v:line>
         </w:pict>
@@ -3276,7 +3251,7 @@
           <w:szCs w:val="16"/>
         </w:rPr>
         <w:pict w14:anchorId="75F13D4B">
-          <v:line id="_x0000_s1160" style="position:absolute;z-index:8;mso-wrap-distance-left:2.88pt;mso-wrap-distance-top:2.88pt;mso-wrap-distance-right:2.88pt;mso-wrap-distance-bottom:2.88pt" from="41.25pt,1.05pt" to="280.1pt,1.05pt" o:cliptowrap="t">
+          <v:line id="_x0000_s1160" style="position:absolute;z-index:7;mso-wrap-distance-left:2.88pt;mso-wrap-distance-top:2.88pt;mso-wrap-distance-right:2.88pt;mso-wrap-distance-bottom:2.88pt" from="41.25pt,1.05pt" to="280.1pt,1.05pt" o:cliptowrap="t">
             <v:shadow color="#ccc"/>
           </v:line>
         </w:pict>
@@ -3316,7 +3291,7 @@
           <w:szCs w:val="16"/>
         </w:rPr>
         <w:pict w14:anchorId="06C1AA27">
-          <v:line id="_x0000_s1164" style="position:absolute;z-index:12;mso-wrap-distance-left:2.88pt;mso-wrap-distance-top:2.88pt;mso-wrap-distance-right:2.88pt;mso-wrap-distance-bottom:2.88pt" from="399.9pt,1pt" to="533.15pt,1pt" o:cliptowrap="t">
+          <v:line id="_x0000_s1164" style="position:absolute;z-index:11;mso-wrap-distance-left:2.88pt;mso-wrap-distance-top:2.88pt;mso-wrap-distance-right:2.88pt;mso-wrap-distance-bottom:2.88pt" from="399.9pt,1pt" to="533.15pt,1pt" o:cliptowrap="t">
             <v:shadow color="#ccc"/>
           </v:line>
         </w:pict>
@@ -3329,7 +3304,7 @@
           <w:szCs w:val="16"/>
         </w:rPr>
         <w:pict w14:anchorId="42B14401">
-          <v:line id="_x0000_s1161" style="position:absolute;z-index:9;mso-wrap-distance-left:2.88pt;mso-wrap-distance-top:2.88pt;mso-wrap-distance-right:2.88pt;mso-wrap-distance-bottom:2.88pt" from="53.85pt,1pt" to="324.25pt,1pt" o:cliptowrap="t">
+          <v:line id="_x0000_s1161" style="position:absolute;z-index:8;mso-wrap-distance-left:2.88pt;mso-wrap-distance-top:2.88pt;mso-wrap-distance-right:2.88pt;mso-wrap-distance-bottom:2.88pt" from="53.85pt,1pt" to="324.25pt,1pt" o:cliptowrap="t">
             <v:shadow color="#ccc"/>
           </v:line>
         </w:pict>
@@ -3569,7 +3544,7 @@
           <w:szCs w:val="16"/>
         </w:rPr>
         <w:pict w14:anchorId="7B8BE29B">
-          <v:group id="_x0000_s1166" style="position:absolute;margin-left:-546.25pt;margin-top:4.55pt;width:536.05pt;height:59.9pt;z-index:14" coordorigin="10692,11504" coordsize="680,75">
+          <v:group id="_x0000_s1166" style="position:absolute;margin-left:-546.25pt;margin-top:4.55pt;width:536.05pt;height:59.9pt;z-index:13" coordorigin="10692,11504" coordsize="680,75">
             <v:shape id="_x0000_s1167" type="#_x0000_t202" style="position:absolute;left:10692;top:11515;width:189;height:52;mso-wrap-distance-left:2.88pt;mso-wrap-distance-top:2.88pt;mso-wrap-distance-right:2.88pt;mso-wrap-distance-bottom:2.88pt" stroked="f" strokeweight="0" insetpen="t">
               <v:fill color2="black"/>
               <v:stroke>
@@ -4075,19 +4050,8 @@
                         <w:sz w:val="16"/>
                         <w:szCs w:val="16"/>
                       </w:rPr>
-                      <w:t xml:space="preserve">This is not an official </w:t>
+                      <w:t>This is not an official Receipt</w:t>
                     </w:r>
-                    <w:proofErr w:type="gramStart"/>
-                    <w:r>
-                      <w:rPr>
-                        <w:b/>
-                        <w:bCs/>
-                        <w:sz w:val="16"/>
-                        <w:szCs w:val="16"/>
-                      </w:rPr>
-                      <w:t>Receipt</w:t>
-                    </w:r>
-                    <w:proofErr w:type="gramEnd"/>
                   </w:p>
                 </w:txbxContent>
               </v:textbox>

</xml_diff>

<commit_message>
Fixed template not recognizing user Fixed issue or and invoice disabled in job order query in transactdetails Minor UI updates Fixed error in job order Fixed stock out not getting remarks Implemented login function but disabled for debugging purposes Removed some placeholder
</commit_message>
<xml_diff>
--- a/Goldpoint Inventory System/Templates/job-order-tarpaulin-template.docx
+++ b/Goldpoint Inventory System/Templates/job-order-tarpaulin-template.docx
@@ -2650,7 +2650,6 @@
                       <w:szCs w:val="30"/>
                     </w:rPr>
                   </w:pPr>
-                  <w:proofErr w:type="spellStart"/>
                   <w:r>
                     <w:rPr>
                       <w:rFonts w:ascii="Arial" w:hAnsi="Arial" w:cs="Arial"/>
@@ -2660,19 +2659,7 @@
                       <w:sz w:val="30"/>
                       <w:szCs w:val="30"/>
                     </w:rPr>
-                    <w:t>Goldpoint</w:t>
-                  </w:r>
-                  <w:proofErr w:type="spellEnd"/>
-                  <w:r>
-                    <w:rPr>
-                      <w:rFonts w:ascii="Arial" w:hAnsi="Arial" w:cs="Arial"/>
-                      <w:b/>
-                      <w:bCs/>
-                      <w:smallCaps/>
-                      <w:sz w:val="30"/>
-                      <w:szCs w:val="30"/>
-                    </w:rPr>
-                    <w:t xml:space="preserve"> Printing and Trading</w:t>
+                    <w:t>Goldpoint Printing and Trading</w:t>
                   </w:r>
                 </w:p>
                 <w:p>
@@ -2687,55 +2674,7 @@
                       <w:sz w:val="18"/>
                       <w:szCs w:val="18"/>
                     </w:rPr>
-                    <w:t xml:space="preserve">N.A. Compound, M. </w:t>
-                  </w:r>
-                  <w:proofErr w:type="spellStart"/>
-                  <w:r>
-                    <w:rPr>
-                      <w:sz w:val="18"/>
-                      <w:szCs w:val="18"/>
-                    </w:rPr>
-                    <w:t>Palad</w:t>
-                  </w:r>
-                  <w:proofErr w:type="spellEnd"/>
-                  <w:r>
-                    <w:rPr>
-                      <w:sz w:val="18"/>
-                      <w:szCs w:val="18"/>
-                    </w:rPr>
-                    <w:t xml:space="preserve"> St., </w:t>
-                  </w:r>
-                  <w:proofErr w:type="spellStart"/>
-                  <w:r>
-                    <w:rPr>
-                      <w:sz w:val="18"/>
-                      <w:szCs w:val="18"/>
-                    </w:rPr>
-                    <w:t>Poblacion</w:t>
-                  </w:r>
-                  <w:proofErr w:type="spellEnd"/>
-                  <w:r>
-                    <w:rPr>
-                      <w:sz w:val="18"/>
-                      <w:szCs w:val="18"/>
-                    </w:rPr>
-                    <w:t xml:space="preserve">, </w:t>
-                  </w:r>
-                  <w:proofErr w:type="spellStart"/>
-                  <w:r>
-                    <w:rPr>
-                      <w:sz w:val="18"/>
-                      <w:szCs w:val="18"/>
-                    </w:rPr>
-                    <w:t>Norzagaray</w:t>
-                  </w:r>
-                  <w:proofErr w:type="spellEnd"/>
-                  <w:r>
-                    <w:rPr>
-                      <w:sz w:val="18"/>
-                      <w:szCs w:val="18"/>
-                    </w:rPr>
-                    <w:t>, Bulacan</w:t>
+                    <w:t>N.A. Compound, M. Palad St., Poblacion, Norzagaray, Bulacan</w:t>
                   </w:r>
                 </w:p>
                 <w:p>
@@ -2760,7 +2699,6 @@
                       <w:szCs w:val="14"/>
                     </w:rPr>
                   </w:pPr>
-                  <w:proofErr w:type="gramStart"/>
                   <w:r>
                     <w:rPr>
                       <w:sz w:val="18"/>
@@ -2768,14 +2706,13 @@
                     </w:rPr>
                     <w:t>email:goldpoint_printing_trading@yahoo.com</w:t>
                   </w:r>
-                  <w:proofErr w:type="gramEnd"/>
                   <w:r>
                     <w:rPr>
                       <w:sz w:val="18"/>
                       <w:szCs w:val="18"/>
                     </w:rPr>
                     <w:pict w14:anchorId="357FD2D5">
-                      <v:shape id="_x0000_i1026" type="#_x0000_t75" style="width:100.35pt;height:30pt">
+                      <v:shape id="_x0000_i1026" type="#_x0000_t75" style="width:100.3pt;height:30.05pt">
                         <v:imagedata r:id="rId6" o:title=""/>
                       </v:shape>
                     </w:pict>
@@ -3100,7 +3037,6 @@
                     </w:rPr>
                     <w:t>Name:</w:t>
                   </w:r>
-                  <w:proofErr w:type="gramStart"/>
                   <w:r>
                     <w:rPr>
                       <w:rFonts w:ascii="Arial" w:hAnsi="Arial" w:cs="Arial"/>
@@ -3115,16 +3051,7 @@
                       <w:sz w:val="24"/>
                       <w:szCs w:val="24"/>
                     </w:rPr>
-                    <w:t xml:space="preserve">  &lt;</w:t>
-                  </w:r>
-                  <w:proofErr w:type="gramEnd"/>
-                  <w:r>
-                    <w:rPr>
-                      <w:rFonts w:ascii="Arial" w:hAnsi="Arial" w:cs="Arial"/>
-                      <w:sz w:val="24"/>
-                      <w:szCs w:val="24"/>
-                    </w:rPr>
-                    <w:t>full name&gt;</w:t>
+                    <w:t xml:space="preserve">  &lt;full name&gt;</w:t>
                   </w:r>
                   <w:r>
                     <w:rPr>
@@ -3570,30 +3497,14 @@
                         <w:sz w:val="16"/>
                         <w:szCs w:val="16"/>
                       </w:rPr>
-                      <w:t xml:space="preserve"> TOTAL </w:t>
-                    </w:r>
-                    <w:proofErr w:type="gramStart"/>
-                    <w:r>
-                      <w:rPr>
-                        <w:sz w:val="16"/>
-                        <w:szCs w:val="16"/>
-                      </w:rPr>
-                      <w:t>AMOUNT  :</w:t>
+                      <w:t xml:space="preserve"> TOTAL AMOUNT  :</w:t>
                     </w:r>
                     <w:r>
                       <w:rPr>
                         <w:sz w:val="16"/>
                         <w:szCs w:val="16"/>
                       </w:rPr>
-                      <w:t>&lt;</w:t>
-                    </w:r>
-                    <w:proofErr w:type="gramEnd"/>
-                    <w:r>
-                      <w:rPr>
-                        <w:sz w:val="16"/>
-                        <w:szCs w:val="16"/>
-                      </w:rPr>
-                      <w:t>total&gt;</w:t>
+                      <w:t>&lt;total&gt;</w:t>
                     </w:r>
                   </w:p>
                   <w:p>
@@ -3616,23 +3527,7 @@
                         <w:sz w:val="16"/>
                         <w:szCs w:val="16"/>
                       </w:rPr>
-                      <w:t>&lt;</w:t>
-                    </w:r>
-                    <w:proofErr w:type="spellStart"/>
-                    <w:r>
-                      <w:rPr>
-                        <w:sz w:val="16"/>
-                        <w:szCs w:val="16"/>
-                      </w:rPr>
-                      <w:t>downpayment</w:t>
-                    </w:r>
-                    <w:proofErr w:type="spellEnd"/>
-                    <w:r>
-                      <w:rPr>
-                        <w:sz w:val="16"/>
-                        <w:szCs w:val="16"/>
-                      </w:rPr>
-                      <w:t>&gt;</w:t>
+                      <w:t>&lt;downpayment&gt;</w:t>
                     </w:r>
                   </w:p>
                   <w:p>
@@ -3648,17 +3543,8 @@
                         <w:sz w:val="16"/>
                         <w:szCs w:val="16"/>
                       </w:rPr>
-                      <w:t xml:space="preserve">        </w:t>
+                      <w:t xml:space="preserve">        BALANCE  :</w:t>
                     </w:r>
-                    <w:proofErr w:type="gramStart"/>
-                    <w:r>
-                      <w:rPr>
-                        <w:sz w:val="16"/>
-                        <w:szCs w:val="16"/>
-                      </w:rPr>
-                      <w:t>BALANCE  :</w:t>
-                    </w:r>
-                    <w:proofErr w:type="gramEnd"/>
                     <w:r>
                       <w:rPr>
                         <w:sz w:val="16"/>
@@ -3724,31 +3610,7 @@
                         <w:sz w:val="14"/>
                         <w:szCs w:val="14"/>
                       </w:rPr>
-                      <w:t xml:space="preserve">UPON SIGNING THIS </w:t>
-                    </w:r>
-                    <w:proofErr w:type="gramStart"/>
-                    <w:r>
-                      <w:rPr>
-                        <w:rFonts w:ascii="Arial" w:hAnsi="Arial" w:cs="Arial"/>
-                        <w:b/>
-                        <w:bCs/>
-                        <w:color w:val="FFFFFF"/>
-                        <w:sz w:val="14"/>
-                        <w:szCs w:val="14"/>
-                      </w:rPr>
-                      <w:t>FORM</w:t>
-                    </w:r>
-                    <w:proofErr w:type="gramEnd"/>
-                    <w:r>
-                      <w:rPr>
-                        <w:rFonts w:ascii="Arial" w:hAnsi="Arial" w:cs="Arial"/>
-                        <w:b/>
-                        <w:bCs/>
-                        <w:color w:val="FFFFFF"/>
-                        <w:sz w:val="14"/>
-                        <w:szCs w:val="14"/>
-                      </w:rPr>
-                      <w:t xml:space="preserve"> I AGREED THAT</w:t>
+                      <w:t>UPON SIGNING THIS FORM I AGREED THAT</w:t>
                     </w:r>
                   </w:p>
                   <w:p>
@@ -4082,7 +3944,23 @@
           <w:szCs w:val="16"/>
         </w:rPr>
         <w:tab/>
-        <w:t>&lt;user&gt;</w:t>
+        <w:t>&lt;</w:t>
+      </w:r>
+      <w:r>
+        <w:rPr>
+          <w:rFonts w:ascii="Arial" w:hAnsi="Arial" w:cs="Arial"/>
+          <w:sz w:val="16"/>
+          <w:szCs w:val="16"/>
+        </w:rPr>
+        <w:t>issuer</w:t>
+      </w:r>
+      <w:r>
+        <w:rPr>
+          <w:rFonts w:ascii="Arial" w:hAnsi="Arial" w:cs="Arial"/>
+          <w:sz w:val="16"/>
+          <w:szCs w:val="16"/>
+        </w:rPr>
+        <w:t>&gt;</w:t>
       </w:r>
     </w:p>
     <w:p>

</xml_diff>

<commit_message>
Updated TransactDetails to accomodate payment w/o DR Try catch block to log error Updated PaymentHist table to accomodate payment w/o DR Updated receipt template Fixed unintended behavior Fixed duplicate DR error in issue DR Implemented printcopies for receipts Fixed recent transaction query
</commit_message>
<xml_diff>
--- a/Goldpoint Inventory System/Templates/job-order-tarpaulin-template.docx
+++ b/Goldpoint Inventory System/Templates/job-order-tarpaulin-template.docx
@@ -23,13 +23,886 @@
         <w:rPr>
           <w:noProof/>
         </w:rPr>
-        <w:pict w14:anchorId="5B25F64D">
-          <v:shapetype id="_x0000_t202" coordsize="21600,21600" o:spt="202" path="m,l,21600r21600,l21600,xe">
-            <v:stroke joinstyle="miter"/>
-            <v:path gradientshapeok="t" o:connecttype="rect"/>
-          </v:shapetype>
-          <v:shape id="_x0000_s1152" type="#_x0000_t202" style="position:absolute;margin-left:155.55pt;margin-top:5.6pt;width:237.3pt;height:53.6pt;z-index:15;mso-wrap-distance-left:2.88pt;mso-wrap-distance-top:2.88pt;mso-wrap-distance-right:2.88pt;mso-wrap-distance-bottom:2.88pt;mso-position-horizontal-relative:text;mso-position-vertical-relative:text" filled="f" stroked="f" strokeweight="0" insetpen="t">
-            <v:fill color2="black"/>
+        <w:pict w14:anchorId="184E4DDC">
+          <v:group id="_x0000_s1446" style="position:absolute;margin-left:230.55pt;margin-top:1.85pt;width:536.45pt;height:418.5pt;z-index:7" coordorigin="205,512" coordsize="10729,8370">
+            <v:shapetype id="_x0000_t202" coordsize="21600,21600" o:spt="202" path="m,l,21600r21600,l21600,xe">
+              <v:stroke joinstyle="miter"/>
+              <v:path gradientshapeok="t" o:connecttype="rect"/>
+            </v:shapetype>
+            <v:shape id="Text Box 2" o:spid="_x0000_s1406" type="#_x0000_t202" style="position:absolute;left:5796;top:2478;width:2011;height:420;visibility:visible;mso-height-percent:200;mso-wrap-distance-left:9pt;mso-wrap-distance-top:3.6pt;mso-wrap-distance-right:9pt;mso-wrap-distance-bottom:3.6pt;mso-position-horizontal-relative:text;mso-position-vertical-relative:text;mso-height-percent:200;mso-width-relative:margin;mso-height-relative:margin;v-text-anchor:top" filled="f" stroked="f">
+              <v:textbox style="mso-next-textbox:#Text Box 2;mso-fit-shape-to-text:t">
+                <w:txbxContent>
+                  <w:p>
+                    <w:pPr>
+                      <w:rPr>
+                        <w:rFonts w:ascii="Arial" w:hAnsi="Arial" w:cs="Arial"/>
+                        <w:sz w:val="24"/>
+                        <w:szCs w:val="24"/>
+                      </w:rPr>
+                    </w:pPr>
+                    <w:r>
+                      <w:rPr>
+                        <w:rFonts w:ascii="Arial" w:hAnsi="Arial" w:cs="Arial"/>
+                        <w:sz w:val="24"/>
+                        <w:szCs w:val="24"/>
+                      </w:rPr>
+                      <w:t>Date: &lt;date&gt;</w:t>
+                    </w:r>
+                  </w:p>
+                </w:txbxContent>
+              </v:textbox>
+            </v:shape>
+            <v:shape id="_x0000_s1407" type="#_x0000_t202" style="position:absolute;left:7720;top:2465;width:2880;height:420;visibility:visible;mso-position-horizontal-relative:text;mso-position-vertical-relative:text" filled="f" stroked="f">
+              <v:textbox style="mso-next-textbox:#_x0000_s1407">
+                <w:txbxContent>
+                  <w:p>
+                    <w:pPr>
+                      <w:rPr>
+                        <w:rFonts w:ascii="Arial" w:hAnsi="Arial" w:cs="Arial"/>
+                        <w:sz w:val="24"/>
+                        <w:szCs w:val="24"/>
+                      </w:rPr>
+                    </w:pPr>
+                    <w:r>
+                      <w:rPr>
+                        <w:rFonts w:ascii="Arial" w:hAnsi="Arial" w:cs="Arial"/>
+                        <w:sz w:val="24"/>
+                        <w:szCs w:val="24"/>
+                      </w:rPr>
+                      <w:t>Deadline: &lt;deadline&gt;</w:t>
+                    </w:r>
+                  </w:p>
+                </w:txbxContent>
+              </v:textbox>
+            </v:shape>
+            <v:shape id="_x0000_s1409" type="#_x0000_t202" style="position:absolute;left:8924;top:1098;width:1991;height:420;visibility:visible;mso-height-percent:200;mso-wrap-distance-left:9pt;mso-wrap-distance-top:3.6pt;mso-wrap-distance-right:9pt;mso-wrap-distance-bottom:3.6pt;mso-position-horizontal-relative:text;mso-position-vertical-relative:text;mso-height-percent:200;mso-width-relative:margin;mso-height-relative:margin;v-text-anchor:top" stroked="f">
+              <v:textbox style="mso-next-textbox:#_x0000_s1409;mso-fit-shape-to-text:t">
+                <w:txbxContent>
+                  <w:p>
+                    <w:pPr>
+                      <w:rPr>
+                        <w:rFonts w:ascii="Arial" w:hAnsi="Arial" w:cs="Arial"/>
+                        <w:color w:val="FF0000"/>
+                        <w:sz w:val="24"/>
+                        <w:szCs w:val="24"/>
+                      </w:rPr>
+                    </w:pPr>
+                    <w:r>
+                      <w:rPr>
+                        <w:rFonts w:ascii="Arial" w:hAnsi="Arial" w:cs="Arial"/>
+                        <w:color w:val="FF0000"/>
+                        <w:sz w:val="24"/>
+                        <w:szCs w:val="24"/>
+                      </w:rPr>
+                      <w:t>&lt;job order no&gt;</w:t>
+                    </w:r>
+                  </w:p>
+                </w:txbxContent>
+              </v:textbox>
+            </v:shape>
+            <v:shapetype id="_x0000_t75" coordsize="21600,21600" o:spt="75" o:preferrelative="t" path="m@4@5l@4@11@9@11@9@5xe" filled="f" stroked="f">
+              <v:stroke joinstyle="miter"/>
+              <v:formulas>
+                <v:f eqn="if lineDrawn pixelLineWidth 0"/>
+                <v:f eqn="sum @0 1 0"/>
+                <v:f eqn="sum 0 0 @1"/>
+                <v:f eqn="prod @2 1 2"/>
+                <v:f eqn="prod @3 21600 pixelWidth"/>
+                <v:f eqn="prod @3 21600 pixelHeight"/>
+                <v:f eqn="sum @0 0 1"/>
+                <v:f eqn="prod @6 1 2"/>
+                <v:f eqn="prod @7 21600 pixelWidth"/>
+                <v:f eqn="sum @8 21600 0"/>
+                <v:f eqn="prod @7 21600 pixelHeight"/>
+                <v:f eqn="sum @10 21600 0"/>
+              </v:formulas>
+              <v:path o:extrusionok="f" gradientshapeok="t" o:connecttype="rect"/>
+              <o:lock v:ext="edit" aspectratio="t"/>
+            </v:shapetype>
+            <v:shape id="_x0000_s1417" type="#_x0000_t75" style="position:absolute;left:2199;top:519;width:1044;height:1066;mso-position-horizontal-relative:text;mso-position-vertical-relative:text;mso-width-relative:page;mso-height-relative:page">
+              <v:imagedata r:id="rId5" o:title="Untitled-1"/>
+            </v:shape>
+            <v:shape id="_x0000_s1418" type="#_x0000_t75" style="position:absolute;left:8432;top:1139;width:360;height:379;mso-position-horizontal-relative:text;mso-position-vertical-relative:text;mso-width-relative:page;mso-height-relative:page">
+              <v:imagedata r:id="rId6" o:title="1"/>
+            </v:shape>
+            <v:shape id="_x0000_s1419" type="#_x0000_t75" style="position:absolute;left:3243;top:1632;width:3600;height:506">
+              <v:imagedata r:id="rId7" o:title=""/>
+            </v:shape>
+            <v:shape id="_x0000_s1420" type="#_x0000_t202" style="position:absolute;left:3327;top:512;width:4746;height:1072;mso-wrap-distance-left:2.88pt;mso-wrap-distance-top:2.88pt;mso-wrap-distance-right:2.88pt;mso-wrap-distance-bottom:2.88pt;mso-position-horizontal-relative:text;mso-position-vertical-relative:text" filled="f" stroked="f" strokeweight="0" insetpen="t">
+              <v:fill color2="black"/>
+              <v:stroke>
+                <o:left v:ext="view" weight="0" joinstyle="miter" insetpen="t"/>
+                <o:top v:ext="view" weight="0" joinstyle="miter" insetpen="t"/>
+                <o:right v:ext="view" weight="0" joinstyle="miter" insetpen="t"/>
+                <o:bottom v:ext="view" weight="0" joinstyle="miter" insetpen="t"/>
+                <o:column v:ext="view" weight="0"/>
+              </v:stroke>
+              <v:shadow color="#ccc"/>
+              <v:textbox style="mso-next-textbox:#_x0000_s1420;mso-column-margin:5.7pt;mso-rotate-with-shape:t" inset="0,0,0,0">
+                <w:txbxContent>
+                  <w:p>
+                    <w:pPr>
+                      <w:rPr>
+                        <w:rFonts w:ascii="Arial" w:hAnsi="Arial" w:cs="Arial"/>
+                        <w:b/>
+                        <w:bCs/>
+                        <w:smallCaps/>
+                        <w:sz w:val="30"/>
+                        <w:szCs w:val="30"/>
+                      </w:rPr>
+                    </w:pPr>
+                    <w:proofErr w:type="spellStart"/>
+                    <w:r>
+                      <w:rPr>
+                        <w:rFonts w:ascii="Arial" w:hAnsi="Arial" w:cs="Arial"/>
+                        <w:b/>
+                        <w:bCs/>
+                        <w:smallCaps/>
+                        <w:sz w:val="30"/>
+                        <w:szCs w:val="30"/>
+                      </w:rPr>
+                      <w:t>Goldpoint</w:t>
+                    </w:r>
+                    <w:proofErr w:type="spellEnd"/>
+                    <w:r>
+                      <w:rPr>
+                        <w:rFonts w:ascii="Arial" w:hAnsi="Arial" w:cs="Arial"/>
+                        <w:b/>
+                        <w:bCs/>
+                        <w:smallCaps/>
+                        <w:sz w:val="30"/>
+                        <w:szCs w:val="30"/>
+                      </w:rPr>
+                      <w:t xml:space="preserve"> Printing and Trading</w:t>
+                    </w:r>
+                  </w:p>
+                  <w:p>
+                    <w:pPr>
+                      <w:rPr>
+                        <w:sz w:val="18"/>
+                        <w:szCs w:val="18"/>
+                      </w:rPr>
+                    </w:pPr>
+                    <w:r>
+                      <w:rPr>
+                        <w:sz w:val="18"/>
+                        <w:szCs w:val="18"/>
+                      </w:rPr>
+                      <w:t xml:space="preserve">N.A. Compound, M. </w:t>
+                    </w:r>
+                    <w:proofErr w:type="spellStart"/>
+                    <w:r>
+                      <w:rPr>
+                        <w:sz w:val="18"/>
+                        <w:szCs w:val="18"/>
+                      </w:rPr>
+                      <w:t>Palad</w:t>
+                    </w:r>
+                    <w:proofErr w:type="spellEnd"/>
+                    <w:r>
+                      <w:rPr>
+                        <w:sz w:val="18"/>
+                        <w:szCs w:val="18"/>
+                      </w:rPr>
+                      <w:t xml:space="preserve"> St., </w:t>
+                    </w:r>
+                    <w:proofErr w:type="spellStart"/>
+                    <w:r>
+                      <w:rPr>
+                        <w:sz w:val="18"/>
+                        <w:szCs w:val="18"/>
+                      </w:rPr>
+                      <w:t>Poblacion</w:t>
+                    </w:r>
+                    <w:proofErr w:type="spellEnd"/>
+                    <w:r>
+                      <w:rPr>
+                        <w:sz w:val="18"/>
+                        <w:szCs w:val="18"/>
+                      </w:rPr>
+                      <w:t xml:space="preserve">, </w:t>
+                    </w:r>
+                    <w:proofErr w:type="spellStart"/>
+                    <w:r>
+                      <w:rPr>
+                        <w:sz w:val="18"/>
+                        <w:szCs w:val="18"/>
+                      </w:rPr>
+                      <w:t>Norzagaray</w:t>
+                    </w:r>
+                    <w:proofErr w:type="spellEnd"/>
+                    <w:r>
+                      <w:rPr>
+                        <w:sz w:val="18"/>
+                        <w:szCs w:val="18"/>
+                      </w:rPr>
+                      <w:t>, Bulacan</w:t>
+                    </w:r>
+                  </w:p>
+                  <w:p>
+                    <w:pPr>
+                      <w:rPr>
+                        <w:sz w:val="18"/>
+                        <w:szCs w:val="18"/>
+                      </w:rPr>
+                    </w:pPr>
+                    <w:r>
+                      <w:rPr>
+                        <w:sz w:val="18"/>
+                        <w:szCs w:val="18"/>
+                      </w:rPr>
+                      <w:t>Contact No.: 0997-680-6175</w:t>
+                    </w:r>
+                  </w:p>
+                  <w:p>
+                    <w:pPr>
+                      <w:rPr>
+                        <w:sz w:val="14"/>
+                        <w:szCs w:val="14"/>
+                      </w:rPr>
+                    </w:pPr>
+                    <w:proofErr w:type="gramStart"/>
+                    <w:r>
+                      <w:rPr>
+                        <w:sz w:val="18"/>
+                        <w:szCs w:val="18"/>
+                      </w:rPr>
+                      <w:t>email:goldpoint_printing_trading@yahoo.com</w:t>
+                    </w:r>
+                    <w:proofErr w:type="gramEnd"/>
+                    <w:r>
+                      <w:rPr>
+                        <w:sz w:val="18"/>
+                        <w:szCs w:val="18"/>
+                      </w:rPr>
+                      <w:pict w14:anchorId="1152C23B">
+                        <v:shape id="_x0000_i1026" type="#_x0000_t75" style="width:100.5pt;height:30pt">
+                          <v:imagedata r:id="rId8" o:title=""/>
+                        </v:shape>
+                      </w:pict>
+                    </w:r>
+                  </w:p>
+                </w:txbxContent>
+              </v:textbox>
+            </v:shape>
+            <v:group id="_x0000_s1421" style="position:absolute;left:213;top:7684;width:10721;height:1198" coordorigin="10692,11504" coordsize="680,75">
+              <v:shape id="_x0000_s1422" type="#_x0000_t202" style="position:absolute;left:10692;top:11515;width:189;height:52;mso-wrap-distance-left:2.88pt;mso-wrap-distance-top:2.88pt;mso-wrap-distance-right:2.88pt;mso-wrap-distance-bottom:2.88pt" stroked="f" strokeweight="0" insetpen="t">
+                <v:fill color2="black"/>
+                <v:stroke>
+                  <o:left v:ext="view" weight="0" joinstyle="miter" insetpen="t"/>
+                  <o:top v:ext="view" weight="0" joinstyle="miter" insetpen="t"/>
+                  <o:right v:ext="view" weight="0" joinstyle="miter" insetpen="t"/>
+                  <o:bottom v:ext="view" weight="0" joinstyle="miter" insetpen="t"/>
+                  <o:column v:ext="view" weight="0"/>
+                </v:stroke>
+                <v:shadow color="#ccc"/>
+                <v:textbox style="mso-next-textbox:#_x0000_s1422;mso-column-margin:5.7pt;mso-rotate-with-shape:t" inset="0,0,0,0">
+                  <w:txbxContent>
+                    <w:p>
+                      <w:pPr>
+                        <w:spacing w:line="360" w:lineRule="auto"/>
+                        <w:rPr>
+                          <w:sz w:val="16"/>
+                          <w:szCs w:val="16"/>
+                        </w:rPr>
+                      </w:pPr>
+                      <w:r>
+                        <w:rPr>
+                          <w:sz w:val="16"/>
+                          <w:szCs w:val="16"/>
+                        </w:rPr>
+                        <w:t xml:space="preserve"> TOTAL </w:t>
+                      </w:r>
+                      <w:proofErr w:type="gramStart"/>
+                      <w:r>
+                        <w:rPr>
+                          <w:sz w:val="16"/>
+                          <w:szCs w:val="16"/>
+                        </w:rPr>
+                        <w:t>AMOUNT  :&lt;</w:t>
+                      </w:r>
+                      <w:proofErr w:type="gramEnd"/>
+                      <w:r>
+                        <w:rPr>
+                          <w:sz w:val="16"/>
+                          <w:szCs w:val="16"/>
+                        </w:rPr>
+                        <w:t>total&gt;</w:t>
+                      </w:r>
+                    </w:p>
+                    <w:p>
+                      <w:pPr>
+                        <w:spacing w:line="360" w:lineRule="auto"/>
+                        <w:rPr>
+                          <w:sz w:val="16"/>
+                          <w:szCs w:val="16"/>
+                        </w:rPr>
+                      </w:pPr>
+                      <w:r>
+                        <w:rPr>
+                          <w:sz w:val="16"/>
+                          <w:szCs w:val="16"/>
+                        </w:rPr>
+                        <w:t xml:space="preserve"> DOWN PAYMENT :&lt;</w:t>
+                      </w:r>
+                      <w:proofErr w:type="spellStart"/>
+                      <w:r>
+                        <w:rPr>
+                          <w:sz w:val="16"/>
+                          <w:szCs w:val="16"/>
+                        </w:rPr>
+                        <w:t>downpayment</w:t>
+                      </w:r>
+                      <w:proofErr w:type="spellEnd"/>
+                      <w:r>
+                        <w:rPr>
+                          <w:sz w:val="16"/>
+                          <w:szCs w:val="16"/>
+                        </w:rPr>
+                        <w:t>&gt;</w:t>
+                      </w:r>
+                    </w:p>
+                    <w:p>
+                      <w:pPr>
+                        <w:spacing w:line="360" w:lineRule="auto"/>
+                        <w:rPr>
+                          <w:sz w:val="16"/>
+                          <w:szCs w:val="16"/>
+                        </w:rPr>
+                      </w:pPr>
+                      <w:r>
+                        <w:rPr>
+                          <w:sz w:val="16"/>
+                          <w:szCs w:val="16"/>
+                        </w:rPr>
+                        <w:t xml:space="preserve">        </w:t>
+                      </w:r>
+                      <w:proofErr w:type="gramStart"/>
+                      <w:r>
+                        <w:rPr>
+                          <w:sz w:val="16"/>
+                          <w:szCs w:val="16"/>
+                        </w:rPr>
+                        <w:t>BALANCE  :</w:t>
+                      </w:r>
+                      <w:proofErr w:type="gramEnd"/>
+                      <w:r>
+                        <w:rPr>
+                          <w:sz w:val="16"/>
+                          <w:szCs w:val="16"/>
+                        </w:rPr>
+                        <w:tab/>
+                        <w:t>&lt;balance&gt;</w:t>
+                      </w:r>
+                    </w:p>
+                  </w:txbxContent>
+                </v:textbox>
+              </v:shape>
+              <v:line id="_x0000_s1423" style="position:absolute;mso-wrap-distance-left:2.88pt;mso-wrap-distance-top:2.88pt;mso-wrap-distance-right:2.88pt;mso-wrap-distance-bottom:2.88pt" from="10783,11526" to="10877,11526" strokeweight=".5pt" o:cliptowrap="t">
+                <v:shadow color="#ccc"/>
+              </v:line>
+              <v:line id="_x0000_s1424" style="position:absolute;mso-wrap-distance-left:2.88pt;mso-wrap-distance-top:2.88pt;mso-wrap-distance-right:2.88pt;mso-wrap-distance-bottom:2.88pt" from="10783,11543" to="10875,11543" strokeweight=".5pt" o:cliptowrap="t">
+                <v:shadow color="#ccc"/>
+              </v:line>
+              <v:line id="_x0000_s1425" style="position:absolute;mso-wrap-distance-left:2.88pt;mso-wrap-distance-top:2.88pt;mso-wrap-distance-right:2.88pt;mso-wrap-distance-bottom:2.88pt" from="10784,11561" to="10881,11561" strokeweight=".5pt" o:cliptowrap="t">
+                <v:shadow color="#ccc"/>
+              </v:line>
+              <v:rect id="_x0000_s1426" style="position:absolute;left:10692;top:11504;width:192;height:63;mso-wrap-distance-left:2.88pt;mso-wrap-distance-top:2.88pt;mso-wrap-distance-right:2.88pt;mso-wrap-distance-bottom:2.88pt" filled="f" strokeweight=".5pt" insetpen="t" o:cliptowrap="t">
+                <v:shadow color="#ccc"/>
+                <v:textbox inset="2.88pt,2.88pt,2.88pt,2.88pt"/>
+              </v:rect>
+              <v:rect id="_x0000_s1427" style="position:absolute;left:10884;top:11504;width:194;height:63;mso-wrap-distance-left:2.88pt;mso-wrap-distance-top:2.88pt;mso-wrap-distance-right:2.88pt;mso-wrap-distance-bottom:2.88pt" filled="f" strokeweight=".5pt" insetpen="t" o:cliptowrap="t">
+                <v:shadow color="#ccc"/>
+                <v:textbox inset="2.88pt,2.88pt,2.88pt,2.88pt"/>
+              </v:rect>
+              <v:rect id="_x0000_s1428" style="position:absolute;left:10884;top:11504;width:194;height:11;mso-wrap-distance-left:2.88pt;mso-wrap-distance-top:2.88pt;mso-wrap-distance-right:2.88pt;mso-wrap-distance-bottom:2.88pt" fillcolor="black" strokeweight=".5pt" insetpen="t" o:cliptowrap="t">
+                <v:shadow color="#ccc"/>
+                <v:textbox inset="2.88pt,2.88pt,2.88pt,2.88pt"/>
+              </v:rect>
+              <v:shape id="_x0000_s1429" type="#_x0000_t202" style="position:absolute;left:10885;top:11505;width:192;height:64;mso-wrap-distance-left:2.88pt;mso-wrap-distance-top:2.88pt;mso-wrap-distance-right:2.88pt;mso-wrap-distance-bottom:2.88pt" filled="f" stroked="f" strokeweight="0" insetpen="t">
+                <v:fill color2="black"/>
+                <v:stroke>
+                  <o:left v:ext="view" weight="0" joinstyle="miter" insetpen="t"/>
+                  <o:top v:ext="view" weight="0" joinstyle="miter" insetpen="t"/>
+                  <o:right v:ext="view" weight="0" joinstyle="miter" insetpen="t"/>
+                  <o:bottom v:ext="view" weight="0" joinstyle="miter" insetpen="t"/>
+                  <o:column v:ext="view" weight="0"/>
+                </v:stroke>
+                <v:shadow color="#ccc"/>
+                <v:textbox style="mso-next-textbox:#_x0000_s1429;mso-column-margin:5.7pt;mso-rotate-with-shape:t" inset="0,0,0,0">
+                  <w:txbxContent>
+                    <w:p>
+                      <w:pPr>
+                        <w:rPr>
+                          <w:rFonts w:ascii="Arial" w:hAnsi="Arial" w:cs="Arial"/>
+                          <w:b/>
+                          <w:bCs/>
+                          <w:color w:val="FFFFFF"/>
+                          <w:sz w:val="14"/>
+                          <w:szCs w:val="14"/>
+                        </w:rPr>
+                      </w:pPr>
+                      <w:r>
+                        <w:rPr>
+                          <w:rFonts w:ascii="Arial" w:hAnsi="Arial" w:cs="Arial"/>
+                          <w:b/>
+                          <w:bCs/>
+                          <w:color w:val="FFFFFF"/>
+                          <w:sz w:val="14"/>
+                          <w:szCs w:val="14"/>
+                        </w:rPr>
+                        <w:t xml:space="preserve">UPON SIGNING THIS </w:t>
+                      </w:r>
+                      <w:proofErr w:type="gramStart"/>
+                      <w:r>
+                        <w:rPr>
+                          <w:rFonts w:ascii="Arial" w:hAnsi="Arial" w:cs="Arial"/>
+                          <w:b/>
+                          <w:bCs/>
+                          <w:color w:val="FFFFFF"/>
+                          <w:sz w:val="14"/>
+                          <w:szCs w:val="14"/>
+                        </w:rPr>
+                        <w:t>FORM</w:t>
+                      </w:r>
+                      <w:proofErr w:type="gramEnd"/>
+                      <w:r>
+                        <w:rPr>
+                          <w:rFonts w:ascii="Arial" w:hAnsi="Arial" w:cs="Arial"/>
+                          <w:b/>
+                          <w:bCs/>
+                          <w:color w:val="FFFFFF"/>
+                          <w:sz w:val="14"/>
+                          <w:szCs w:val="14"/>
+                        </w:rPr>
+                        <w:t xml:space="preserve"> I AGREED THAT</w:t>
+                      </w:r>
+                    </w:p>
+                    <w:p>
+                      <w:pPr>
+                        <w:rPr>
+                          <w:rFonts w:ascii="Arial" w:hAnsi="Arial" w:cs="Arial"/>
+                          <w:sz w:val="10"/>
+                          <w:szCs w:val="10"/>
+                        </w:rPr>
+                      </w:pPr>
+                      <w:r>
+                        <w:rPr>
+                          <w:rFonts w:ascii="Arial" w:hAnsi="Arial" w:cs="Arial"/>
+                          <w:sz w:val="10"/>
+                          <w:szCs w:val="10"/>
+                        </w:rPr>
+                        <w:t>1. I have checked and approved the designed layout.</w:t>
+                      </w:r>
+                    </w:p>
+                    <w:p>
+                      <w:pPr>
+                        <w:rPr>
+                          <w:rFonts w:ascii="Arial" w:hAnsi="Arial" w:cs="Arial"/>
+                          <w:sz w:val="10"/>
+                          <w:szCs w:val="10"/>
+                        </w:rPr>
+                      </w:pPr>
+                      <w:r>
+                        <w:rPr>
+                          <w:rFonts w:ascii="Arial" w:hAnsi="Arial" w:cs="Arial"/>
+                          <w:sz w:val="10"/>
+                          <w:szCs w:val="10"/>
+                        </w:rPr>
+                        <w:t>2. Received the item in good order and condition.</w:t>
+                      </w:r>
+                    </w:p>
+                    <w:p>
+                      <w:pPr>
+                        <w:rPr>
+                          <w:rFonts w:ascii="Arial" w:hAnsi="Arial" w:cs="Arial"/>
+                          <w:sz w:val="10"/>
+                          <w:szCs w:val="10"/>
+                        </w:rPr>
+                      </w:pPr>
+                      <w:r>
+                        <w:rPr>
+                          <w:rFonts w:ascii="Arial" w:hAnsi="Arial" w:cs="Arial"/>
+                          <w:sz w:val="10"/>
+                          <w:szCs w:val="10"/>
+                        </w:rPr>
+                        <w:t xml:space="preserve">3. In case of 3rd party person involved, we are not responsible for   </w:t>
+                      </w:r>
+                    </w:p>
+                    <w:p>
+                      <w:pPr>
+                        <w:rPr>
+                          <w:rFonts w:ascii="Arial" w:hAnsi="Arial" w:cs="Arial"/>
+                          <w:sz w:val="10"/>
+                          <w:szCs w:val="10"/>
+                        </w:rPr>
+                      </w:pPr>
+                      <w:r>
+                        <w:rPr>
+                          <w:rFonts w:ascii="Arial" w:hAnsi="Arial" w:cs="Arial"/>
+                          <w:sz w:val="10"/>
+                          <w:szCs w:val="10"/>
+                        </w:rPr>
+                        <w:t xml:space="preserve">    his/her decision making</w:t>
+                      </w:r>
+                    </w:p>
+                    <w:p>
+                      <w:pPr>
+                        <w:rPr>
+                          <w:rFonts w:ascii="Arial" w:hAnsi="Arial" w:cs="Arial"/>
+                          <w:sz w:val="10"/>
+                          <w:szCs w:val="10"/>
+                        </w:rPr>
+                      </w:pPr>
+                      <w:r>
+                        <w:rPr>
+                          <w:rFonts w:ascii="Arial" w:hAnsi="Arial" w:cs="Arial"/>
+                          <w:sz w:val="10"/>
+                          <w:szCs w:val="10"/>
+                        </w:rPr>
+                        <w:t>4. Unclaimed receipt within 1 week will be forfeited.</w:t>
+                      </w:r>
+                    </w:p>
+                    <w:p>
+                      <w:pPr>
+                        <w:rPr>
+                          <w:rFonts w:ascii="Arial" w:hAnsi="Arial" w:cs="Arial"/>
+                          <w:sz w:val="10"/>
+                          <w:szCs w:val="10"/>
+                        </w:rPr>
+                      </w:pPr>
+                      <w:r>
+                        <w:rPr>
+                          <w:rFonts w:ascii="Arial" w:hAnsi="Arial" w:cs="Arial"/>
+                          <w:sz w:val="10"/>
+                          <w:szCs w:val="10"/>
+                        </w:rPr>
+                        <w:t xml:space="preserve">5. NO 50% DOWNPAYMENT, NO JOB ORDER, NO WORK,  </w:t>
+                      </w:r>
+                    </w:p>
+                    <w:p>
+                      <w:pPr>
+                        <w:rPr>
+                          <w:rFonts w:ascii="Arial" w:hAnsi="Arial" w:cs="Arial"/>
+                          <w:sz w:val="10"/>
+                          <w:szCs w:val="10"/>
+                        </w:rPr>
+                      </w:pPr>
+                      <w:r>
+                        <w:rPr>
+                          <w:rFonts w:ascii="Arial" w:hAnsi="Arial" w:cs="Arial"/>
+                          <w:sz w:val="10"/>
+                          <w:szCs w:val="10"/>
+                        </w:rPr>
+                        <w:t xml:space="preserve">    NO PRINT, NO CLAIM.</w:t>
+                      </w:r>
+                    </w:p>
+                  </w:txbxContent>
+                </v:textbox>
+              </v:shape>
+              <v:group id="_x0000_s1430" style="position:absolute;left:11098;top:11524;width:126;height:11" coordorigin="11142,11535" coordsize="99,10">
+                <v:line id="_x0000_s1431" style="position:absolute;mso-wrap-distance-left:2.88pt;mso-wrap-distance-top:2.88pt;mso-wrap-distance-right:2.88pt;mso-wrap-distance-bottom:2.88pt" from="11142,11535" to="11242,11535" strokeweight=".5pt" o:cliptowrap="t">
+                  <v:shadow color="#ccc"/>
+                </v:line>
+                <v:shape id="_x0000_s1432" type="#_x0000_t202" style="position:absolute;left:11161;top:11535;width:57;height:10;mso-wrap-distance-left:2.88pt;mso-wrap-distance-top:2.88pt;mso-wrap-distance-right:2.88pt;mso-wrap-distance-bottom:2.88pt" filled="f" stroked="f" strokeweight="0" insetpen="t">
+                  <v:fill color2="black"/>
+                  <v:stroke>
+                    <o:left v:ext="view" weight="0" joinstyle="miter" insetpen="t"/>
+                    <o:top v:ext="view" weight="0" joinstyle="miter" insetpen="t"/>
+                    <o:right v:ext="view" weight="0" joinstyle="miter" insetpen="t"/>
+                    <o:bottom v:ext="view" weight="0" joinstyle="miter" insetpen="t"/>
+                    <o:column v:ext="view" weight="0"/>
+                  </v:stroke>
+                  <v:shadow color="#ccc"/>
+                  <v:textbox style="mso-next-textbox:#_x0000_s1432;mso-column-margin:5.7pt;mso-rotate-with-shape:t" inset="0,0,0,0">
+                    <w:txbxContent>
+                      <w:p>
+                        <w:pPr>
+                          <w:spacing w:line="360" w:lineRule="auto"/>
+                          <w:jc w:val="center"/>
+                          <w:rPr>
+                            <w:sz w:val="14"/>
+                            <w:szCs w:val="14"/>
+                          </w:rPr>
+                        </w:pPr>
+                        <w:r>
+                          <w:rPr>
+                            <w:sz w:val="14"/>
+                            <w:szCs w:val="14"/>
+                          </w:rPr>
+                          <w:t>Assisted by:</w:t>
+                        </w:r>
+                      </w:p>
+                    </w:txbxContent>
+                  </v:textbox>
+                </v:shape>
+              </v:group>
+              <v:group id="_x0000_s1433" style="position:absolute;left:11243;top:11524;width:126;height:11" coordorigin="11302,11535" coordsize="99,10">
+                <v:line id="_x0000_s1434" style="position:absolute;mso-wrap-distance-left:2.88pt;mso-wrap-distance-top:2.88pt;mso-wrap-distance-right:2.88pt;mso-wrap-distance-bottom:2.88pt" from="11302,11535" to="11402,11535" strokeweight=".5pt" o:cliptowrap="t">
+                  <v:shadow color="#ccc"/>
+                </v:line>
+                <v:shape id="_x0000_s1435" type="#_x0000_t202" style="position:absolute;left:11321;top:11535;width:57;height:10;mso-wrap-distance-left:2.88pt;mso-wrap-distance-top:2.88pt;mso-wrap-distance-right:2.88pt;mso-wrap-distance-bottom:2.88pt" filled="f" stroked="f" strokeweight="0" insetpen="t">
+                  <v:fill color2="black"/>
+                  <v:stroke>
+                    <o:left v:ext="view" weight="0" joinstyle="miter" insetpen="t"/>
+                    <o:top v:ext="view" weight="0" joinstyle="miter" insetpen="t"/>
+                    <o:right v:ext="view" weight="0" joinstyle="miter" insetpen="t"/>
+                    <o:bottom v:ext="view" weight="0" joinstyle="miter" insetpen="t"/>
+                    <o:column v:ext="view" weight="0"/>
+                  </v:stroke>
+                  <v:shadow color="#ccc"/>
+                  <v:textbox style="mso-next-textbox:#_x0000_s1435;mso-column-margin:5.7pt;mso-rotate-with-shape:t" inset="0,0,0,0">
+                    <w:txbxContent>
+                      <w:p>
+                        <w:pPr>
+                          <w:spacing w:line="360" w:lineRule="auto"/>
+                          <w:jc w:val="center"/>
+                          <w:rPr>
+                            <w:sz w:val="14"/>
+                            <w:szCs w:val="14"/>
+                          </w:rPr>
+                        </w:pPr>
+                        <w:r>
+                          <w:rPr>
+                            <w:sz w:val="14"/>
+                            <w:szCs w:val="14"/>
+                          </w:rPr>
+                          <w:t>Released by:</w:t>
+                        </w:r>
+                      </w:p>
+                    </w:txbxContent>
+                  </v:textbox>
+                </v:shape>
+              </v:group>
+              <v:group id="_x0000_s1436" style="position:absolute;left:11098;top:11555;width:126;height:10" coordorigin="11142,11569" coordsize="99,10">
+                <v:line id="_x0000_s1437" style="position:absolute;mso-wrap-distance-left:2.88pt;mso-wrap-distance-top:2.88pt;mso-wrap-distance-right:2.88pt;mso-wrap-distance-bottom:2.88pt" from="11142,11569" to="11242,11569" strokeweight=".5pt" o:cliptowrap="t">
+                  <v:shadow color="#ccc"/>
+                </v:line>
+                <v:shape id="_x0000_s1438" type="#_x0000_t202" style="position:absolute;left:11161;top:11570;width:57;height:10;mso-wrap-distance-left:2.88pt;mso-wrap-distance-top:2.88pt;mso-wrap-distance-right:2.88pt;mso-wrap-distance-bottom:2.88pt" filled="f" stroked="f" strokeweight="0" insetpen="t">
+                  <v:fill color2="black"/>
+                  <v:stroke>
+                    <o:left v:ext="view" weight="0" joinstyle="miter" insetpen="t"/>
+                    <o:top v:ext="view" weight="0" joinstyle="miter" insetpen="t"/>
+                    <o:right v:ext="view" weight="0" joinstyle="miter" insetpen="t"/>
+                    <o:bottom v:ext="view" weight="0" joinstyle="miter" insetpen="t"/>
+                    <o:column v:ext="view" weight="0"/>
+                  </v:stroke>
+                  <v:shadow color="#ccc"/>
+                  <v:textbox style="mso-next-textbox:#_x0000_s1438;mso-column-margin:5.7pt;mso-rotate-with-shape:t" inset="0,0,0,0">
+                    <w:txbxContent>
+                      <w:p>
+                        <w:pPr>
+                          <w:spacing w:line="360" w:lineRule="auto"/>
+                          <w:jc w:val="center"/>
+                          <w:rPr>
+                            <w:sz w:val="14"/>
+                            <w:szCs w:val="14"/>
+                          </w:rPr>
+                        </w:pPr>
+                        <w:r>
+                          <w:rPr>
+                            <w:sz w:val="14"/>
+                            <w:szCs w:val="14"/>
+                          </w:rPr>
+                          <w:t>Signed by:</w:t>
+                        </w:r>
+                      </w:p>
+                    </w:txbxContent>
+                  </v:textbox>
+                </v:shape>
+              </v:group>
+              <v:group id="_x0000_s1439" style="position:absolute;left:11243;top:11555;width:126;height:10" coordorigin="11302,11569" coordsize="99,10">
+                <v:line id="_x0000_s1440" style="position:absolute;mso-wrap-distance-left:2.88pt;mso-wrap-distance-top:2.88pt;mso-wrap-distance-right:2.88pt;mso-wrap-distance-bottom:2.88pt" from="11302,11569" to="11402,11569" strokeweight=".5pt" o:cliptowrap="t">
+                  <v:shadow color="#ccc"/>
+                </v:line>
+                <v:shape id="_x0000_s1441" type="#_x0000_t202" style="position:absolute;left:11321;top:11570;width:57;height:10;mso-wrap-distance-left:2.88pt;mso-wrap-distance-top:2.88pt;mso-wrap-distance-right:2.88pt;mso-wrap-distance-bottom:2.88pt" filled="f" stroked="f" strokeweight="0" insetpen="t">
+                  <v:fill color2="black"/>
+                  <v:stroke>
+                    <o:left v:ext="view" weight="0" joinstyle="miter" insetpen="t"/>
+                    <o:top v:ext="view" weight="0" joinstyle="miter" insetpen="t"/>
+                    <o:right v:ext="view" weight="0" joinstyle="miter" insetpen="t"/>
+                    <o:bottom v:ext="view" weight="0" joinstyle="miter" insetpen="t"/>
+                    <o:column v:ext="view" weight="0"/>
+                  </v:stroke>
+                  <v:shadow color="#ccc"/>
+                  <v:textbox style="mso-next-textbox:#_x0000_s1441;mso-column-margin:5.7pt;mso-rotate-with-shape:t" inset="0,0,0,0">
+                    <w:txbxContent>
+                      <w:p>
+                        <w:pPr>
+                          <w:spacing w:line="360" w:lineRule="auto"/>
+                          <w:jc w:val="center"/>
+                          <w:rPr>
+                            <w:sz w:val="14"/>
+                            <w:szCs w:val="14"/>
+                          </w:rPr>
+                        </w:pPr>
+                        <w:r>
+                          <w:rPr>
+                            <w:sz w:val="14"/>
+                            <w:szCs w:val="14"/>
+                          </w:rPr>
+                          <w:t>Claimed by:</w:t>
+                        </w:r>
+                      </w:p>
+                    </w:txbxContent>
+                  </v:textbox>
+                </v:shape>
+              </v:group>
+              <v:shape id="_x0000_s1442" type="#_x0000_t202" style="position:absolute;left:10915;top:11568;width:131;height:12;mso-wrap-distance-left:2.88pt;mso-wrap-distance-top:2.88pt;mso-wrap-distance-right:2.88pt;mso-wrap-distance-bottom:2.88pt" filled="f" stroked="f" strokeweight="0" insetpen="t">
+                <v:fill color2="black"/>
+                <v:stroke>
+                  <o:left v:ext="view" weight="0" joinstyle="miter" insetpen="t"/>
+                  <o:top v:ext="view" weight="0" joinstyle="miter" insetpen="t"/>
+                  <o:right v:ext="view" weight="0" joinstyle="miter" insetpen="t"/>
+                  <o:bottom v:ext="view" weight="0" joinstyle="miter" insetpen="t"/>
+                  <o:column v:ext="view" weight="0"/>
+                </v:stroke>
+                <v:shadow color="#ccc"/>
+                <v:textbox style="mso-next-textbox:#_x0000_s1442;mso-column-margin:5.7pt;mso-rotate-with-shape:t" inset="0,0,0,0">
+                  <w:txbxContent>
+                    <w:p>
+                      <w:pPr>
+                        <w:spacing w:line="360" w:lineRule="auto"/>
+                        <w:rPr>
+                          <w:b/>
+                          <w:bCs/>
+                          <w:sz w:val="16"/>
+                          <w:szCs w:val="16"/>
+                        </w:rPr>
+                      </w:pPr>
+                      <w:r>
+                        <w:rPr>
+                          <w:b/>
+                          <w:bCs/>
+                          <w:sz w:val="16"/>
+                          <w:szCs w:val="16"/>
+                        </w:rPr>
+                        <w:t>This is not an official Receipt</w:t>
+                      </w:r>
+                    </w:p>
+                  </w:txbxContent>
+                </v:textbox>
+              </v:shape>
+              <v:rect id="_x0000_s1443" style="position:absolute;left:11078;top:11504;width:294;height:63;mso-wrap-distance-left:2.88pt;mso-wrap-distance-top:2.88pt;mso-wrap-distance-right:2.88pt;mso-wrap-distance-bottom:2.88pt" filled="f" strokeweight=".5pt" insetpen="t" o:cliptowrap="t">
+                <v:shadow color="#ccc"/>
+                <v:textbox inset="2.88pt,2.88pt,2.88pt,2.88pt"/>
+              </v:rect>
+            </v:group>
+            <v:roundrect id="_x0000_s1444" style="position:absolute;left:205;top:2356;width:10721;height:1166;visibility:visible;mso-wrap-distance-left:2.88pt;mso-wrap-distance-top:2.88pt;mso-wrap-distance-right:2.88pt;mso-wrap-distance-bottom:2.88pt" arcsize="5504f" filled="f" insetpen="t" o:cliptowrap="t">
+              <v:shadow color="#ccc"/>
+              <v:textbox inset="2.88pt,2.88pt,2.88pt,2.88pt"/>
+            </v:roundrect>
+          </v:group>
+        </w:pict>
+      </w:r>
+    </w:p>
+    <w:p>
+      <w:pPr>
+        <w:rPr>
+          <w:rFonts w:ascii="Arial" w:hAnsi="Arial" w:cs="Arial"/>
+          <w:sz w:val="16"/>
+          <w:szCs w:val="16"/>
+        </w:rPr>
+      </w:pPr>
+    </w:p>
+    <w:p>
+      <w:pPr>
+        <w:rPr>
+          <w:rFonts w:ascii="Arial" w:hAnsi="Arial" w:cs="Arial"/>
+          <w:sz w:val="16"/>
+          <w:szCs w:val="16"/>
+        </w:rPr>
+      </w:pPr>
+    </w:p>
+    <w:p>
+      <w:pPr>
+        <w:rPr>
+          <w:rFonts w:ascii="Arial" w:hAnsi="Arial" w:cs="Arial"/>
+          <w:sz w:val="16"/>
+          <w:szCs w:val="16"/>
+        </w:rPr>
+      </w:pPr>
+    </w:p>
+    <w:p>
+      <w:pPr>
+        <w:rPr>
+          <w:rFonts w:ascii="Arial" w:hAnsi="Arial" w:cs="Arial"/>
+          <w:sz w:val="16"/>
+          <w:szCs w:val="16"/>
+        </w:rPr>
+      </w:pPr>
+    </w:p>
+    <w:p>
+      <w:pPr>
+        <w:rPr>
+          <w:rFonts w:ascii="Arial" w:hAnsi="Arial" w:cs="Arial"/>
+          <w:sz w:val="16"/>
+          <w:szCs w:val="16"/>
+        </w:rPr>
+      </w:pPr>
+    </w:p>
+    <w:p>
+      <w:pPr>
+        <w:rPr>
+          <w:rFonts w:ascii="Arial" w:hAnsi="Arial" w:cs="Arial"/>
+          <w:sz w:val="16"/>
+          <w:szCs w:val="16"/>
+        </w:rPr>
+      </w:pPr>
+    </w:p>
+    <w:p>
+      <w:pPr>
+        <w:rPr>
+          <w:rFonts w:ascii="Arial" w:hAnsi="Arial" w:cs="Arial"/>
+          <w:sz w:val="16"/>
+          <w:szCs w:val="16"/>
+        </w:rPr>
+      </w:pPr>
+    </w:p>
+    <w:p>
+      <w:pPr>
+        <w:rPr>
+          <w:rFonts w:ascii="Arial" w:hAnsi="Arial" w:cs="Arial"/>
+          <w:sz w:val="16"/>
+          <w:szCs w:val="16"/>
+        </w:rPr>
+      </w:pPr>
+    </w:p>
+    <w:p>
+      <w:pPr>
+        <w:rPr>
+          <w:rFonts w:ascii="Arial" w:hAnsi="Arial" w:cs="Arial"/>
+          <w:sz w:val="16"/>
+          <w:szCs w:val="16"/>
+        </w:rPr>
+      </w:pPr>
+    </w:p>
+    <w:p>
+      <w:pPr>
+        <w:rPr>
+          <w:rFonts w:ascii="Arial" w:hAnsi="Arial" w:cs="Arial"/>
+          <w:sz w:val="16"/>
+          <w:szCs w:val="16"/>
+        </w:rPr>
+      </w:pPr>
+    </w:p>
+    <w:p>
+      <w:pPr>
+        <w:rPr>
+          <w:rFonts w:ascii="Arial" w:hAnsi="Arial" w:cs="Arial"/>
+          <w:sz w:val="16"/>
+          <w:szCs w:val="16"/>
+        </w:rPr>
+      </w:pPr>
+      <w:r>
+        <w:rPr>
+          <w:rFonts w:ascii="Arial" w:hAnsi="Arial" w:cs="Arial"/>
+          <w:noProof/>
+          <w:sz w:val="16"/>
+          <w:szCs w:val="16"/>
+        </w:rPr>
+        <w:pict w14:anchorId="6246106C">
+          <v:shape id="_x0000_s1411" type="#_x0000_t202" style="position:absolute;margin-left:236.05pt;margin-top:3.85pt;width:527.4pt;height:43.35pt;z-index:-1;visibility:visible;mso-wrap-distance-left:2.88pt;mso-wrap-distance-top:2.88pt;mso-wrap-distance-right:2.88pt;mso-wrap-distance-bottom:2.88pt" filled="f" fillcolor="black" stroked="f" strokeweight="0" insetpen="t">
             <v:stroke>
               <o:left v:ext="view" weight="0" joinstyle="miter" insetpen="t"/>
               <o:top v:ext="view" weight="0" joinstyle="miter" insetpen="t"/>
@@ -38,478 +911,7 @@
               <o:column v:ext="view" weight="0"/>
             </v:stroke>
             <v:shadow color="#ccc"/>
-            <v:textbox style="mso-next-textbox:#_x0000_s1152;mso-column-margin:5.7pt;mso-rotate-with-shape:t" inset="0,0,0,0">
-              <w:txbxContent>
-                <w:p>
-                  <w:pPr>
-                    <w:rPr>
-                      <w:rFonts w:ascii="Arial" w:hAnsi="Arial" w:cs="Arial"/>
-                      <w:b/>
-                      <w:bCs/>
-                      <w:smallCaps/>
-                      <w:sz w:val="30"/>
-                      <w:szCs w:val="30"/>
-                    </w:rPr>
-                  </w:pPr>
-                  <w:proofErr w:type="spellStart"/>
-                  <w:r>
-                    <w:rPr>
-                      <w:rFonts w:ascii="Arial" w:hAnsi="Arial" w:cs="Arial"/>
-                      <w:b/>
-                      <w:bCs/>
-                      <w:smallCaps/>
-                      <w:sz w:val="30"/>
-                      <w:szCs w:val="30"/>
-                    </w:rPr>
-                    <w:t>Goldpoint</w:t>
-                  </w:r>
-                  <w:proofErr w:type="spellEnd"/>
-                  <w:r>
-                    <w:rPr>
-                      <w:rFonts w:ascii="Arial" w:hAnsi="Arial" w:cs="Arial"/>
-                      <w:b/>
-                      <w:bCs/>
-                      <w:smallCaps/>
-                      <w:sz w:val="30"/>
-                      <w:szCs w:val="30"/>
-                    </w:rPr>
-                    <w:t xml:space="preserve"> Printing and Trading</w:t>
-                  </w:r>
-                </w:p>
-                <w:p>
-                  <w:pPr>
-                    <w:rPr>
-                      <w:sz w:val="18"/>
-                      <w:szCs w:val="18"/>
-                    </w:rPr>
-                  </w:pPr>
-                  <w:r>
-                    <w:rPr>
-                      <w:sz w:val="18"/>
-                      <w:szCs w:val="18"/>
-                    </w:rPr>
-                    <w:t xml:space="preserve">N.A. Compound, M. </w:t>
-                  </w:r>
-                  <w:proofErr w:type="spellStart"/>
-                  <w:r>
-                    <w:rPr>
-                      <w:sz w:val="18"/>
-                      <w:szCs w:val="18"/>
-                    </w:rPr>
-                    <w:t>Palad</w:t>
-                  </w:r>
-                  <w:proofErr w:type="spellEnd"/>
-                  <w:r>
-                    <w:rPr>
-                      <w:sz w:val="18"/>
-                      <w:szCs w:val="18"/>
-                    </w:rPr>
-                    <w:t xml:space="preserve"> St., </w:t>
-                  </w:r>
-                  <w:proofErr w:type="spellStart"/>
-                  <w:r>
-                    <w:rPr>
-                      <w:sz w:val="18"/>
-                      <w:szCs w:val="18"/>
-                    </w:rPr>
-                    <w:t>Poblacion</w:t>
-                  </w:r>
-                  <w:proofErr w:type="spellEnd"/>
-                  <w:r>
-                    <w:rPr>
-                      <w:sz w:val="18"/>
-                      <w:szCs w:val="18"/>
-                    </w:rPr>
-                    <w:t xml:space="preserve">, </w:t>
-                  </w:r>
-                  <w:proofErr w:type="spellStart"/>
-                  <w:r>
-                    <w:rPr>
-                      <w:sz w:val="18"/>
-                      <w:szCs w:val="18"/>
-                    </w:rPr>
-                    <w:t>Norzagaray</w:t>
-                  </w:r>
-                  <w:proofErr w:type="spellEnd"/>
-                  <w:r>
-                    <w:rPr>
-                      <w:sz w:val="18"/>
-                      <w:szCs w:val="18"/>
-                    </w:rPr>
-                    <w:t>, Bulacan</w:t>
-                  </w:r>
-                </w:p>
-                <w:p>
-                  <w:pPr>
-                    <w:rPr>
-                      <w:sz w:val="18"/>
-                      <w:szCs w:val="18"/>
-                    </w:rPr>
-                  </w:pPr>
-                  <w:r>
-                    <w:rPr>
-                      <w:sz w:val="18"/>
-                      <w:szCs w:val="18"/>
-                    </w:rPr>
-                    <w:t>Contact No.: 0997-680-6175</w:t>
-                  </w:r>
-                </w:p>
-                <w:p>
-                  <w:pPr>
-                    <w:rPr>
-                      <w:sz w:val="14"/>
-                      <w:szCs w:val="14"/>
-                    </w:rPr>
-                  </w:pPr>
-                  <w:proofErr w:type="gramStart"/>
-                  <w:r>
-                    <w:rPr>
-                      <w:sz w:val="18"/>
-                      <w:szCs w:val="18"/>
-                    </w:rPr>
-                    <w:t>email:goldpoint_printing_trading@yahoo.com</w:t>
-                  </w:r>
-                  <w:proofErr w:type="gramEnd"/>
-                  <w:r>
-                    <w:rPr>
-                      <w:sz w:val="18"/>
-                      <w:szCs w:val="18"/>
-                    </w:rPr>
-                    <w:pict w14:anchorId="357FD2D5">
-                      <v:shapetype id="_x0000_t75" coordsize="21600,21600" o:spt="75" o:preferrelative="t" path="m@4@5l@4@11@9@11@9@5xe" filled="f" stroked="f">
-                        <v:stroke joinstyle="miter"/>
-                        <v:formulas>
-                          <v:f eqn="if lineDrawn pixelLineWidth 0"/>
-                          <v:f eqn="sum @0 1 0"/>
-                          <v:f eqn="sum 0 0 @1"/>
-                          <v:f eqn="prod @2 1 2"/>
-                          <v:f eqn="prod @3 21600 pixelWidth"/>
-                          <v:f eqn="prod @3 21600 pixelHeight"/>
-                          <v:f eqn="sum @0 0 1"/>
-                          <v:f eqn="prod @6 1 2"/>
-                          <v:f eqn="prod @7 21600 pixelWidth"/>
-                          <v:f eqn="sum @8 21600 0"/>
-                          <v:f eqn="prod @7 21600 pixelHeight"/>
-                          <v:f eqn="sum @10 21600 0"/>
-                        </v:formulas>
-                        <v:path o:extrusionok="f" gradientshapeok="t" o:connecttype="rect"/>
-                        <o:lock v:ext="edit" aspectratio="t"/>
-                      </v:shapetype>
-                      <v:shape id="_x0000_i1043" type="#_x0000_t75" style="width:100.2pt;height:29.95pt">
-                        <v:imagedata r:id="rId5" o:title=""/>
-                      </v:shape>
-                    </w:pict>
-                  </w:r>
-                </w:p>
-              </w:txbxContent>
-            </v:textbox>
-          </v:shape>
-        </w:pict>
-      </w:r>
-      <w:r>
-        <w:rPr>
-          <w:noProof/>
-        </w:rPr>
-        <w:pict w14:anchorId="3C692F1C">
-          <v:shape id="_x0000_s1246" type="#_x0000_t75" style="position:absolute;margin-left:99.15pt;margin-top:5.95pt;width:52.2pt;height:53.3pt;z-index:12;mso-position-horizontal-relative:text;mso-position-vertical-relative:text;mso-width-relative:page;mso-height-relative:page">
-            <v:imagedata r:id="rId6" o:title="Untitled-1"/>
-          </v:shape>
-        </w:pict>
-      </w:r>
-      <w:r>
-        <w:rPr>
-          <w:rFonts w:ascii="Arial" w:hAnsi="Arial" w:cs="Arial"/>
-          <w:noProof/>
-          <w:color w:val="auto"/>
-          <w:kern w:val="0"/>
-          <w:sz w:val="24"/>
-          <w:szCs w:val="24"/>
-        </w:rPr>
-        <w:pict w14:anchorId="44D474C9">
-          <v:shape id="_x0000_s1241" type="#_x0000_t202" style="position:absolute;margin-left:327.85pt;margin-top:133.4pt;width:160.1pt;height:21pt;z-index:3;visibility:visible;mso-height-percent:200;mso-wrap-distance-left:9pt;mso-wrap-distance-top:3.6pt;mso-wrap-distance-right:9pt;mso-wrap-distance-bottom:3.6pt;mso-position-horizontal-relative:text;mso-position-vertical-relative:text;mso-height-percent:200;mso-width-relative:margin;mso-height-relative:margin;v-text-anchor:top" stroked="f">
-            <v:textbox style="mso-next-textbox:#_x0000_s1241;mso-fit-shape-to-text:t">
-              <w:txbxContent>
-                <w:p>
-                  <w:pPr>
-                    <w:rPr>
-                      <w:rFonts w:ascii="Arial" w:hAnsi="Arial" w:cs="Arial"/>
-                      <w:sz w:val="24"/>
-                      <w:szCs w:val="24"/>
-                    </w:rPr>
-                  </w:pPr>
-                  <w:r>
-                    <w:rPr>
-                      <w:rFonts w:ascii="Arial" w:hAnsi="Arial" w:cs="Arial"/>
-                      <w:sz w:val="24"/>
-                      <w:szCs w:val="24"/>
-                    </w:rPr>
-                    <w:t>Contact No: &lt;contact no&gt;</w:t>
-                  </w:r>
-                </w:p>
-              </w:txbxContent>
-            </v:textbox>
-            <w10:wrap type="square"/>
-          </v:shape>
-        </w:pict>
-      </w:r>
-      <w:r>
-        <w:rPr>
-          <w:rFonts w:ascii="Arial" w:hAnsi="Arial" w:cs="Arial"/>
-          <w:noProof/>
-        </w:rPr>
-        <w:pict w14:anchorId="26D8A0E6">
-          <v:shape id="_x0000_s1233" type="#_x0000_t202" style="position:absolute;margin-left:375.2pt;margin-top:103.25pt;width:2in;height:21pt;z-index:2;visibility:visible;mso-position-horizontal-relative:text;mso-position-vertical-relative:text" stroked="f">
-            <v:textbox style="mso-next-textbox:#_x0000_s1233">
-              <w:txbxContent>
-                <w:p>
-                  <w:pPr>
-                    <w:rPr>
-                      <w:rFonts w:ascii="Arial" w:hAnsi="Arial" w:cs="Arial"/>
-                      <w:sz w:val="24"/>
-                      <w:szCs w:val="24"/>
-                    </w:rPr>
-                  </w:pPr>
-                  <w:r>
-                    <w:rPr>
-                      <w:rFonts w:ascii="Arial" w:hAnsi="Arial" w:cs="Arial"/>
-                      <w:sz w:val="24"/>
-                      <w:szCs w:val="24"/>
-                    </w:rPr>
-                    <w:t>Deadline: &lt;deadline&gt;</w:t>
-                  </w:r>
-                </w:p>
-              </w:txbxContent>
-            </v:textbox>
-          </v:shape>
-        </w:pict>
-      </w:r>
-      <w:r>
-        <w:rPr>
-          <w:rFonts w:ascii="Arial" w:hAnsi="Arial" w:cs="Arial"/>
-          <w:noProof/>
-        </w:rPr>
-        <w:pict w14:anchorId="66BDBD68">
-          <v:shape id="Text Box 2" o:spid="_x0000_s1232" type="#_x0000_t202" style="position:absolute;margin-left:279pt;margin-top:103.9pt;width:100.55pt;height:21pt;z-index:1;visibility:visible;mso-height-percent:200;mso-wrap-distance-left:9pt;mso-wrap-distance-top:3.6pt;mso-wrap-distance-right:9pt;mso-wrap-distance-bottom:3.6pt;mso-position-horizontal-relative:text;mso-position-vertical-relative:text;mso-height-percent:200;mso-width-relative:margin;mso-height-relative:margin;v-text-anchor:top" stroked="f">
-            <v:textbox style="mso-next-textbox:#Text Box 2;mso-fit-shape-to-text:t">
-              <w:txbxContent>
-                <w:p>
-                  <w:pPr>
-                    <w:rPr>
-                      <w:rFonts w:ascii="Arial" w:hAnsi="Arial" w:cs="Arial"/>
-                      <w:sz w:val="24"/>
-                      <w:szCs w:val="24"/>
-                    </w:rPr>
-                  </w:pPr>
-                  <w:r>
-                    <w:rPr>
-                      <w:rFonts w:ascii="Arial" w:hAnsi="Arial" w:cs="Arial"/>
-                      <w:sz w:val="24"/>
-                      <w:szCs w:val="24"/>
-                    </w:rPr>
-                    <w:t>Date: &lt;date&gt;</w:t>
-                  </w:r>
-                </w:p>
-              </w:txbxContent>
-            </v:textbox>
-            <w10:wrap type="square"/>
-          </v:shape>
-        </w:pict>
-      </w:r>
-    </w:p>
-    <w:p>
-      <w:pPr>
-        <w:rPr>
-          <w:rFonts w:ascii="Arial" w:hAnsi="Arial" w:cs="Arial"/>
-          <w:sz w:val="16"/>
-          <w:szCs w:val="16"/>
-        </w:rPr>
-      </w:pPr>
-    </w:p>
-    <w:p>
-      <w:pPr>
-        <w:rPr>
-          <w:rFonts w:ascii="Arial" w:hAnsi="Arial" w:cs="Arial"/>
-          <w:sz w:val="16"/>
-          <w:szCs w:val="16"/>
-        </w:rPr>
-      </w:pPr>
-    </w:p>
-    <w:p>
-      <w:pPr>
-        <w:rPr>
-          <w:rFonts w:ascii="Arial" w:hAnsi="Arial" w:cs="Arial"/>
-          <w:sz w:val="16"/>
-          <w:szCs w:val="16"/>
-        </w:rPr>
-      </w:pPr>
-      <w:r>
-        <w:rPr>
-          <w:rFonts w:ascii="Arial" w:hAnsi="Arial" w:cs="Arial"/>
-          <w:noProof/>
-          <w:color w:val="auto"/>
-          <w:kern w:val="0"/>
-          <w:sz w:val="24"/>
-          <w:szCs w:val="24"/>
-        </w:rPr>
-        <w:pict w14:anchorId="13E28D6A">
-          <v:shape id="_x0000_s1242" type="#_x0000_t202" style="position:absolute;margin-left:435.4pt;margin-top:7.3pt;width:99.55pt;height:34.8pt;z-index:4;visibility:visible;mso-height-percent:200;mso-wrap-distance-left:9pt;mso-wrap-distance-top:3.6pt;mso-wrap-distance-right:9pt;mso-wrap-distance-bottom:3.6pt;mso-position-horizontal-relative:text;mso-position-vertical-relative:text;mso-height-percent:200;mso-width-relative:margin;mso-height-relative:margin;v-text-anchor:top" stroked="f">
-            <v:textbox style="mso-next-textbox:#_x0000_s1242;mso-fit-shape-to-text:t">
-              <w:txbxContent>
-                <w:p>
-                  <w:pPr>
-                    <w:rPr>
-                      <w:rFonts w:ascii="Arial" w:hAnsi="Arial" w:cs="Arial"/>
-                      <w:color w:val="FF0000"/>
-                      <w:sz w:val="24"/>
-                      <w:szCs w:val="24"/>
-                    </w:rPr>
-                  </w:pPr>
-                  <w:r>
-                    <w:rPr>
-                      <w:rFonts w:ascii="Arial" w:hAnsi="Arial" w:cs="Arial"/>
-                      <w:color w:val="FF0000"/>
-                      <w:sz w:val="24"/>
-                      <w:szCs w:val="24"/>
-                    </w:rPr>
-                    <w:t>&lt;job order no&gt;</w:t>
-                  </w:r>
-                </w:p>
-              </w:txbxContent>
-            </v:textbox>
-            <w10:wrap type="square"/>
-          </v:shape>
-        </w:pict>
-      </w:r>
-    </w:p>
-    <w:p>
-      <w:pPr>
-        <w:rPr>
-          <w:rFonts w:ascii="Arial" w:hAnsi="Arial" w:cs="Arial"/>
-          <w:sz w:val="16"/>
-          <w:szCs w:val="16"/>
-        </w:rPr>
-      </w:pPr>
-    </w:p>
-    <w:p>
-      <w:pPr>
-        <w:rPr>
-          <w:rFonts w:ascii="Arial" w:hAnsi="Arial" w:cs="Arial"/>
-          <w:sz w:val="16"/>
-          <w:szCs w:val="16"/>
-        </w:rPr>
-      </w:pPr>
-    </w:p>
-    <w:p>
-      <w:pPr>
-        <w:rPr>
-          <w:rFonts w:ascii="Arial" w:hAnsi="Arial" w:cs="Arial"/>
-          <w:sz w:val="16"/>
-          <w:szCs w:val="16"/>
-        </w:rPr>
-      </w:pPr>
-      <w:r>
-        <w:rPr>
-          <w:rFonts w:ascii="Arial" w:hAnsi="Arial" w:cs="Arial"/>
-          <w:noProof/>
-          <w:sz w:val="16"/>
-          <w:szCs w:val="16"/>
-        </w:rPr>
-        <w:pict w14:anchorId="467E4AEA">
-          <v:shape id="_x0000_s1285" type="#_x0000_t75" style="position:absolute;margin-left:151.35pt;margin-top:6.4pt;width:180pt;height:25.3pt;z-index:14">
-            <v:imagedata r:id="rId7" o:title=""/>
-          </v:shape>
-        </w:pict>
-      </w:r>
-      <w:r>
-        <w:rPr>
-          <w:rFonts w:ascii="Arial" w:hAnsi="Arial" w:cs="Arial"/>
-          <w:noProof/>
-          <w:sz w:val="16"/>
-          <w:szCs w:val="16"/>
-        </w:rPr>
-        <w:pict w14:anchorId="33845576">
-          <v:shape id="_x0000_s1259" type="#_x0000_t75" style="position:absolute;margin-left:410.8pt;margin-top:-18.25pt;width:18pt;height:18.95pt;z-index:13;mso-position-horizontal-relative:text;mso-position-vertical-relative:text;mso-width-relative:page;mso-height-relative:page">
-            <v:imagedata r:id="rId8" o:title="1"/>
-          </v:shape>
-        </w:pict>
-      </w:r>
-    </w:p>
-    <w:p>
-      <w:pPr>
-        <w:rPr>
-          <w:rFonts w:ascii="Arial" w:hAnsi="Arial" w:cs="Arial"/>
-          <w:sz w:val="16"/>
-          <w:szCs w:val="16"/>
-        </w:rPr>
-      </w:pPr>
-    </w:p>
-    <w:p>
-      <w:pPr>
-        <w:rPr>
-          <w:rFonts w:ascii="Arial" w:hAnsi="Arial" w:cs="Arial"/>
-          <w:sz w:val="16"/>
-          <w:szCs w:val="16"/>
-        </w:rPr>
-      </w:pPr>
-    </w:p>
-    <w:p>
-      <w:pPr>
-        <w:rPr>
-          <w:rFonts w:ascii="Arial" w:hAnsi="Arial" w:cs="Arial"/>
-          <w:sz w:val="16"/>
-          <w:szCs w:val="16"/>
-        </w:rPr>
-      </w:pPr>
-    </w:p>
-    <w:p>
-      <w:pPr>
-        <w:rPr>
-          <w:rFonts w:ascii="Arial" w:hAnsi="Arial" w:cs="Arial"/>
-          <w:sz w:val="16"/>
-          <w:szCs w:val="16"/>
-        </w:rPr>
-      </w:pPr>
-      <w:r>
-        <w:rPr>
-          <w:rFonts w:ascii="Arial" w:hAnsi="Arial" w:cs="Arial"/>
-          <w:noProof/>
-          <w:sz w:val="16"/>
-          <w:szCs w:val="16"/>
-        </w:rPr>
-        <w:pict w14:anchorId="7903260A">
-          <v:roundrect id="_x0000_s1165" style="position:absolute;margin-left:-.55pt;margin-top:5.8pt;width:536.05pt;height:58.3pt;z-index:17;mso-wrap-distance-left:2.88pt;mso-wrap-distance-top:2.88pt;mso-wrap-distance-right:2.88pt;mso-wrap-distance-bottom:2.88pt" arcsize="5504f" filled="f" insetpen="t" o:cliptowrap="t">
-            <v:shadow color="#ccc"/>
-            <v:textbox inset="2.88pt,2.88pt,2.88pt,2.88pt"/>
-          </v:roundrect>
-        </w:pict>
-      </w:r>
-    </w:p>
-    <w:p>
-      <w:pPr>
-        <w:rPr>
-          <w:rFonts w:ascii="Arial" w:hAnsi="Arial" w:cs="Arial"/>
-          <w:sz w:val="16"/>
-          <w:szCs w:val="16"/>
-        </w:rPr>
-      </w:pPr>
-      <w:r>
-        <w:rPr>
-          <w:rFonts w:ascii="Arial" w:hAnsi="Arial" w:cs="Arial"/>
-          <w:noProof/>
-          <w:sz w:val="16"/>
-          <w:szCs w:val="16"/>
-        </w:rPr>
-        <w:pict w14:anchorId="122AAE9E">
-          <v:shape id="_x0000_s1159" type="#_x0000_t202" style="position:absolute;margin-left:4.95pt;margin-top:7.6pt;width:527.4pt;height:43.35pt;z-index:6;mso-wrap-distance-left:2.88pt;mso-wrap-distance-top:2.88pt;mso-wrap-distance-right:2.88pt;mso-wrap-distance-bottom:2.88pt" filled="f" fillcolor="black" stroked="f" strokeweight="0" insetpen="t">
-            <v:stroke>
-              <o:left v:ext="view" weight="0" joinstyle="miter" insetpen="t"/>
-              <o:top v:ext="view" weight="0" joinstyle="miter" insetpen="t"/>
-              <o:right v:ext="view" weight="0" joinstyle="miter" insetpen="t"/>
-              <o:bottom v:ext="view" weight="0" joinstyle="miter" insetpen="t"/>
-              <o:column v:ext="view" weight="0"/>
-            </v:stroke>
-            <v:shadow color="#ccc"/>
-            <v:textbox style="mso-next-textbox:#_x0000_s1159;mso-column-margin:5.7pt;mso-rotate-with-shape:t" inset="0,0,0,0">
+            <v:textbox style="mso-next-textbox:#_x0000_s1411;mso-column-margin:5.7pt;mso-rotate-with-shape:t" inset="0,0,0,0">
               <w:txbxContent>
                 <w:p>
                   <w:pPr>
@@ -538,13 +940,6 @@
                       <w:szCs w:val="24"/>
                     </w:rPr>
                     <w:tab/>
-                  </w:r>
-                  <w:r>
-                    <w:rPr>
-                      <w:rFonts w:ascii="Arial" w:hAnsi="Arial" w:cs="Arial"/>
-                      <w:sz w:val="24"/>
-                      <w:szCs w:val="24"/>
-                    </w:rPr>
                     <w:t xml:space="preserve">  &lt;</w:t>
                   </w:r>
                   <w:proofErr w:type="gramEnd"/>
@@ -554,15 +949,7 @@
                       <w:sz w:val="24"/>
                       <w:szCs w:val="24"/>
                     </w:rPr>
-                    <w:t>full name&gt;</w:t>
-                  </w:r>
-                  <w:r>
-                    <w:rPr>
-                      <w:rFonts w:ascii="Arial" w:hAnsi="Arial" w:cs="Arial"/>
-                      <w:sz w:val="24"/>
-                      <w:szCs w:val="24"/>
-                    </w:rPr>
-                    <w:t xml:space="preserve"> </w:t>
+                    <w:t xml:space="preserve">full name&gt; </w:t>
                   </w:r>
                 </w:p>
                 <w:p>
@@ -597,23 +984,7 @@
                       <w:sz w:val="24"/>
                       <w:szCs w:val="24"/>
                     </w:rPr>
-                    <w:t>Address:</w:t>
-                  </w:r>
-                  <w:r>
-                    <w:rPr>
-                      <w:rFonts w:ascii="Arial" w:hAnsi="Arial" w:cs="Arial"/>
-                      <w:sz w:val="24"/>
-                      <w:szCs w:val="24"/>
-                    </w:rPr>
-                    <w:t xml:space="preserve"> </w:t>
-                  </w:r>
-                  <w:r>
-                    <w:rPr>
-                      <w:rFonts w:ascii="Arial" w:hAnsi="Arial" w:cs="Arial"/>
-                      <w:sz w:val="24"/>
-                      <w:szCs w:val="24"/>
-                    </w:rPr>
-                    <w:t>&lt;address&gt;</w:t>
+                    <w:t>Address: &lt;address&gt;</w:t>
                   </w:r>
                   <w:r>
                     <w:rPr>
@@ -638,15 +1009,6 @@
           <w:szCs w:val="16"/>
         </w:rPr>
       </w:pPr>
-    </w:p>
-    <w:p>
-      <w:pPr>
-        <w:rPr>
-          <w:rFonts w:ascii="Arial" w:hAnsi="Arial" w:cs="Arial"/>
-          <w:sz w:val="16"/>
-          <w:szCs w:val="16"/>
-        </w:rPr>
-      </w:pPr>
       <w:r>
         <w:rPr>
           <w:rFonts w:ascii="Arial" w:hAnsi="Arial" w:cs="Arial"/>
@@ -654,8 +1016,8 @@
           <w:sz w:val="16"/>
           <w:szCs w:val="16"/>
         </w:rPr>
-        <w:pict w14:anchorId="1980F34B">
-          <v:line id="_x0000_s1163" style="position:absolute;z-index:10;mso-wrap-distance-left:2.88pt;mso-wrap-distance-top:2.88pt;mso-wrap-distance-right:2.88pt;mso-wrap-distance-bottom:2.88pt" from="435.4pt,1.05pt" to="532.35pt,1.05pt" o:cliptowrap="t">
+        <w:pict w14:anchorId="0B05A347">
+          <v:line id="_x0000_s1415" style="position:absolute;z-index:5;mso-wrap-distance-left:2.88pt;mso-wrap-distance-top:2.88pt;mso-wrap-distance-right:2.88pt;mso-wrap-distance-bottom:2.88pt" from="664.25pt,6.6pt" to="761.2pt,6.6pt" o:cliptowrap="t">
             <v:shadow color="#ccc"/>
           </v:line>
         </w:pict>
@@ -667,8 +1029,8 @@
           <w:sz w:val="16"/>
           <w:szCs w:val="16"/>
         </w:rPr>
-        <w:pict w14:anchorId="571B8A72">
-          <v:line id="_x0000_s1162" style="position:absolute;z-index:9;mso-wrap-distance-left:2.88pt;mso-wrap-distance-top:2.88pt;mso-wrap-distance-right:2.88pt;mso-wrap-distance-bottom:2.88pt" from="317.15pt,1.05pt" to="379.4pt,1.05pt" o:cliptowrap="t">
+        <w:pict w14:anchorId="7255A485">
+          <v:line id="_x0000_s1414" style="position:absolute;z-index:4;mso-wrap-distance-left:2.88pt;mso-wrap-distance-top:2.88pt;mso-wrap-distance-right:2.88pt;mso-wrap-distance-bottom:2.88pt" from="546.3pt,6.1pt" to="608.55pt,6.1pt" o:cliptowrap="t">
             <v:shadow color="#ccc"/>
           </v:line>
         </w:pict>
@@ -680,8 +1042,8 @@
           <w:sz w:val="16"/>
           <w:szCs w:val="16"/>
         </w:rPr>
-        <w:pict w14:anchorId="75F13D4B">
-          <v:line id="_x0000_s1160" style="position:absolute;z-index:7;mso-wrap-distance-left:2.88pt;mso-wrap-distance-top:2.88pt;mso-wrap-distance-right:2.88pt;mso-wrap-distance-bottom:2.88pt" from="41.25pt,1.05pt" to="280.1pt,1.05pt" o:cliptowrap="t">
+        <w:pict w14:anchorId="5A957854">
+          <v:line id="_x0000_s1412" style="position:absolute;z-index:2;mso-wrap-distance-left:2.88pt;mso-wrap-distance-top:2.88pt;mso-wrap-distance-right:2.88pt;mso-wrap-distance-bottom:2.88pt" from="274.45pt,8.05pt" to="513.3pt,8.05pt" o:cliptowrap="t">
             <v:shadow color="#ccc"/>
           </v:line>
         </w:pict>
@@ -695,6 +1057,42 @@
           <w:szCs w:val="16"/>
         </w:rPr>
       </w:pPr>
+      <w:r>
+        <w:rPr>
+          <w:rFonts w:ascii="Arial" w:hAnsi="Arial" w:cs="Arial"/>
+          <w:noProof/>
+          <w:color w:val="auto"/>
+          <w:kern w:val="0"/>
+          <w:sz w:val="24"/>
+          <w:szCs w:val="24"/>
+        </w:rPr>
+        <w:pict w14:anchorId="6DAFD655">
+          <v:shape id="_x0000_s1408" type="#_x0000_t202" style="position:absolute;margin-left:557.2pt;margin-top:8.45pt;width:160.1pt;height:21pt;z-index:1;visibility:visible;mso-height-percent:200;mso-wrap-distance-left:9pt;mso-wrap-distance-top:3.6pt;mso-wrap-distance-right:9pt;mso-wrap-distance-bottom:3.6pt;mso-position-horizontal-relative:text;mso-position-vertical-relative:text;mso-height-percent:200;mso-width-relative:margin;mso-height-relative:margin;v-text-anchor:top" stroked="f">
+            <v:textbox style="mso-next-textbox:#_x0000_s1408;mso-fit-shape-to-text:t">
+              <w:txbxContent>
+                <w:p>
+                  <w:pPr>
+                    <w:rPr>
+                      <w:rFonts w:ascii="Arial" w:hAnsi="Arial" w:cs="Arial"/>
+                      <w:sz w:val="24"/>
+                      <w:szCs w:val="24"/>
+                    </w:rPr>
+                  </w:pPr>
+                  <w:r>
+                    <w:rPr>
+                      <w:rFonts w:ascii="Arial" w:hAnsi="Arial" w:cs="Arial"/>
+                      <w:sz w:val="24"/>
+                      <w:szCs w:val="24"/>
+                    </w:rPr>
+                    <w:t>Contact No: &lt;contact no&gt;</w:t>
+                  </w:r>
+                </w:p>
+              </w:txbxContent>
+            </v:textbox>
+            <w10:wrap type="square"/>
+          </v:shape>
+        </w:pict>
+      </w:r>
     </w:p>
     <w:p>
       <w:pPr>
@@ -705,44 +1103,9 @@
         </w:rPr>
       </w:pPr>
     </w:p>
-    <w:p>
-      <w:pPr>
-        <w:rPr>
-          <w:rFonts w:ascii="Arial" w:hAnsi="Arial" w:cs="Arial"/>
-          <w:sz w:val="16"/>
-          <w:szCs w:val="16"/>
-        </w:rPr>
-      </w:pPr>
-      <w:r>
-        <w:rPr>
-          <w:rFonts w:ascii="Arial" w:hAnsi="Arial" w:cs="Arial"/>
-          <w:noProof/>
-          <w:sz w:val="16"/>
-          <w:szCs w:val="16"/>
-        </w:rPr>
-        <w:pict w14:anchorId="06C1AA27">
-          <v:line id="_x0000_s1164" style="position:absolute;z-index:11;mso-wrap-distance-left:2.88pt;mso-wrap-distance-top:2.88pt;mso-wrap-distance-right:2.88pt;mso-wrap-distance-bottom:2.88pt" from="399.9pt,1pt" to="533.15pt,1pt" o:cliptowrap="t">
-            <v:shadow color="#ccc"/>
-          </v:line>
-        </w:pict>
-      </w:r>
-      <w:r>
-        <w:rPr>
-          <w:rFonts w:ascii="Arial" w:hAnsi="Arial" w:cs="Arial"/>
-          <w:noProof/>
-          <w:sz w:val="16"/>
-          <w:szCs w:val="16"/>
-        </w:rPr>
-        <w:pict w14:anchorId="42B14401">
-          <v:line id="_x0000_s1161" style="position:absolute;z-index:8;mso-wrap-distance-left:2.88pt;mso-wrap-distance-top:2.88pt;mso-wrap-distance-right:2.88pt;mso-wrap-distance-bottom:2.88pt" from="53.85pt,1pt" to="324.25pt,1pt" o:cliptowrap="t">
-            <v:shadow color="#ccc"/>
-          </v:line>
-        </w:pict>
-      </w:r>
-    </w:p>
     <w:tbl>
       <w:tblPr>
-        <w:tblpPr w:leftFromText="180" w:rightFromText="180" w:vertAnchor="page" w:horzAnchor="margin" w:tblpY="3561"/>
+        <w:tblpPr w:leftFromText="180" w:rightFromText="180" w:vertAnchor="page" w:horzAnchor="page" w:tblpX="4884" w:tblpY="3474"/>
         <w:tblW w:w="0" w:type="auto"/>
         <w:tblLayout w:type="fixed"/>
         <w:tblCellMar>
@@ -3304,17 +3667,23 @@
           <w:sz w:val="16"/>
           <w:szCs w:val="16"/>
         </w:rPr>
-        <w:pict w14:anchorId="50EF5735">
-          <v:shapetype id="_x0000_t201" coordsize="21600,21600" o:spt="201" path="m,l,21600r21600,l21600,xe">
-            <v:stroke joinstyle="miter"/>
-            <v:path shadowok="f" o:extrusionok="f" strokeok="f" fillok="f" o:connecttype="rect"/>
-            <o:lock v:ext="edit" shapetype="t"/>
-          </v:shapetype>
-          <v:shape id="_x0000_s1150" type="#_x0000_t201" style="position:absolute;margin-left:-547.05pt;margin-top:2.05pt;width:537.65pt;height:202.5pt;z-index:5;mso-wrap-distance-left:2.88pt;mso-wrap-distance-top:2.88pt;mso-wrap-distance-right:2.88pt;mso-wrap-distance-bottom:2.88pt;mso-position-horizontal-relative:text;mso-position-vertical-relative:text" stroked="f" strokeweight="0" insetpen="t">
-            <v:fill color2="black"/>
+        <w:pict w14:anchorId="33360BA7">
+          <v:line id="_x0000_s1416" style="position:absolute;z-index:6;mso-wrap-distance-left:2.88pt;mso-wrap-distance-top:2.88pt;mso-wrap-distance-right:2.88pt;mso-wrap-distance-bottom:2.88pt;mso-position-horizontal-relative:text;mso-position-vertical-relative:text" from="630.55pt,7.2pt" to="763.8pt,7.2pt" o:cliptowrap="t">
             <v:shadow color="#ccc"/>
-            <v:textbox inset="0,0,0,0"/>
-          </v:shape>
+          </v:line>
+        </w:pict>
+      </w:r>
+      <w:r>
+        <w:rPr>
+          <w:rFonts w:ascii="Arial" w:hAnsi="Arial" w:cs="Arial"/>
+          <w:noProof/>
+          <w:sz w:val="16"/>
+          <w:szCs w:val="16"/>
+        </w:rPr>
+        <w:pict w14:anchorId="3B69D70A">
+          <v:line id="_x0000_s1413" style="position:absolute;z-index:3;mso-wrap-distance-left:2.88pt;mso-wrap-distance-top:2.88pt;mso-wrap-distance-right:2.88pt;mso-wrap-distance-bottom:2.88pt;mso-position-horizontal-relative:text;mso-position-vertical-relative:text" from="288.85pt,8.5pt" to="559.25pt,8.5pt" o:cliptowrap="t">
+            <v:shadow color="#ccc"/>
+          </v:line>
         </w:pict>
       </w:r>
     </w:p>
@@ -3515,538 +3884,29 @@
           <w:szCs w:val="16"/>
         </w:rPr>
       </w:pPr>
-      <w:r>
-        <w:rPr>
-          <w:rFonts w:ascii="Arial" w:hAnsi="Arial" w:cs="Arial"/>
-          <w:noProof/>
-          <w:sz w:val="16"/>
-          <w:szCs w:val="16"/>
-        </w:rPr>
-        <w:pict w14:anchorId="7C349CC2">
-          <v:group id="_x0000_s1166" style="position:absolute;margin-left:-546.65pt;margin-top:5.45pt;width:536.05pt;height:59.9pt;z-index:16" coordorigin="10692,11504" coordsize="680,75">
-            <v:shape id="_x0000_s1167" type="#_x0000_t202" style="position:absolute;left:10692;top:11515;width:189;height:52;mso-wrap-distance-left:2.88pt;mso-wrap-distance-top:2.88pt;mso-wrap-distance-right:2.88pt;mso-wrap-distance-bottom:2.88pt" stroked="f" strokeweight="0" insetpen="t">
-              <v:fill color2="black"/>
-              <v:stroke>
-                <o:left v:ext="view" weight="0" joinstyle="miter" insetpen="t"/>
-                <o:top v:ext="view" weight="0" joinstyle="miter" insetpen="t"/>
-                <o:right v:ext="view" weight="0" joinstyle="miter" insetpen="t"/>
-                <o:bottom v:ext="view" weight="0" joinstyle="miter" insetpen="t"/>
-                <o:column v:ext="view" weight="0"/>
-              </v:stroke>
-              <v:shadow color="#ccc"/>
-              <v:textbox style="mso-next-textbox:#_x0000_s1167;mso-column-margin:5.7pt;mso-rotate-with-shape:t" inset="0,0,0,0">
-                <w:txbxContent>
-                  <w:p>
-                    <w:pPr>
-                      <w:spacing w:line="360" w:lineRule="auto"/>
-                      <w:rPr>
-                        <w:sz w:val="16"/>
-                        <w:szCs w:val="16"/>
-                      </w:rPr>
-                    </w:pPr>
-                    <w:r>
-                      <w:rPr>
-                        <w:sz w:val="16"/>
-                        <w:szCs w:val="16"/>
-                      </w:rPr>
-                      <w:t xml:space="preserve"> TOTAL </w:t>
-                    </w:r>
-                    <w:proofErr w:type="gramStart"/>
-                    <w:r>
-                      <w:rPr>
-                        <w:sz w:val="16"/>
-                        <w:szCs w:val="16"/>
-                      </w:rPr>
-                      <w:t>AMOUNT  :</w:t>
-                    </w:r>
-                    <w:r>
-                      <w:rPr>
-                        <w:sz w:val="16"/>
-                        <w:szCs w:val="16"/>
-                      </w:rPr>
-                      <w:t>&lt;</w:t>
-                    </w:r>
-                    <w:proofErr w:type="gramEnd"/>
-                    <w:r>
-                      <w:rPr>
-                        <w:sz w:val="16"/>
-                        <w:szCs w:val="16"/>
-                      </w:rPr>
-                      <w:t>total&gt;</w:t>
-                    </w:r>
-                  </w:p>
-                  <w:p>
-                    <w:pPr>
-                      <w:spacing w:line="360" w:lineRule="auto"/>
-                      <w:rPr>
-                        <w:sz w:val="16"/>
-                        <w:szCs w:val="16"/>
-                      </w:rPr>
-                    </w:pPr>
-                    <w:r>
-                      <w:rPr>
-                        <w:sz w:val="16"/>
-                        <w:szCs w:val="16"/>
-                      </w:rPr>
-                      <w:t xml:space="preserve"> DOWN PAYMENT :</w:t>
-                    </w:r>
-                    <w:r>
-                      <w:rPr>
-                        <w:sz w:val="16"/>
-                        <w:szCs w:val="16"/>
-                      </w:rPr>
-                      <w:t>&lt;</w:t>
-                    </w:r>
-                    <w:proofErr w:type="spellStart"/>
-                    <w:r>
-                      <w:rPr>
-                        <w:sz w:val="16"/>
-                        <w:szCs w:val="16"/>
-                      </w:rPr>
-                      <w:t>downpayment</w:t>
-                    </w:r>
-                    <w:proofErr w:type="spellEnd"/>
-                    <w:r>
-                      <w:rPr>
-                        <w:sz w:val="16"/>
-                        <w:szCs w:val="16"/>
-                      </w:rPr>
-                      <w:t>&gt;</w:t>
-                    </w:r>
-                  </w:p>
-                  <w:p>
-                    <w:pPr>
-                      <w:spacing w:line="360" w:lineRule="auto"/>
-                      <w:rPr>
-                        <w:sz w:val="16"/>
-                        <w:szCs w:val="16"/>
-                      </w:rPr>
-                    </w:pPr>
-                    <w:r>
-                      <w:rPr>
-                        <w:sz w:val="16"/>
-                        <w:szCs w:val="16"/>
-                      </w:rPr>
-                      <w:t xml:space="preserve">        </w:t>
-                    </w:r>
-                    <w:proofErr w:type="gramStart"/>
-                    <w:r>
-                      <w:rPr>
-                        <w:sz w:val="16"/>
-                        <w:szCs w:val="16"/>
-                      </w:rPr>
-                      <w:t>BALANCE  :</w:t>
-                    </w:r>
-                    <w:proofErr w:type="gramEnd"/>
-                    <w:r>
-                      <w:rPr>
-                        <w:sz w:val="16"/>
-                        <w:szCs w:val="16"/>
-                      </w:rPr>
-                      <w:tab/>
-                      <w:t>&lt;balance&gt;</w:t>
-                    </w:r>
-                  </w:p>
-                </w:txbxContent>
-              </v:textbox>
-            </v:shape>
-            <v:line id="_x0000_s1168" style="position:absolute;mso-wrap-distance-left:2.88pt;mso-wrap-distance-top:2.88pt;mso-wrap-distance-right:2.88pt;mso-wrap-distance-bottom:2.88pt" from="10783,11526" to="10877,11526" strokeweight=".5pt" o:cliptowrap="t">
-              <v:shadow color="#ccc"/>
-            </v:line>
-            <v:line id="_x0000_s1169" style="position:absolute;mso-wrap-distance-left:2.88pt;mso-wrap-distance-top:2.88pt;mso-wrap-distance-right:2.88pt;mso-wrap-distance-bottom:2.88pt" from="10783,11543" to="10875,11543" strokeweight=".5pt" o:cliptowrap="t">
-              <v:shadow color="#ccc"/>
-            </v:line>
-            <v:line id="_x0000_s1170" style="position:absolute;mso-wrap-distance-left:2.88pt;mso-wrap-distance-top:2.88pt;mso-wrap-distance-right:2.88pt;mso-wrap-distance-bottom:2.88pt" from="10784,11561" to="10881,11561" strokeweight=".5pt" o:cliptowrap="t">
-              <v:shadow color="#ccc"/>
-            </v:line>
-            <v:rect id="_x0000_s1171" style="position:absolute;left:10692;top:11504;width:192;height:63;mso-wrap-distance-left:2.88pt;mso-wrap-distance-top:2.88pt;mso-wrap-distance-right:2.88pt;mso-wrap-distance-bottom:2.88pt" filled="f" strokeweight=".5pt" insetpen="t" o:cliptowrap="t">
-              <v:shadow color="#ccc"/>
-              <v:textbox inset="2.88pt,2.88pt,2.88pt,2.88pt"/>
-            </v:rect>
-            <v:rect id="_x0000_s1172" style="position:absolute;left:10884;top:11504;width:194;height:63;mso-wrap-distance-left:2.88pt;mso-wrap-distance-top:2.88pt;mso-wrap-distance-right:2.88pt;mso-wrap-distance-bottom:2.88pt" filled="f" strokeweight=".5pt" insetpen="t" o:cliptowrap="t">
-              <v:shadow color="#ccc"/>
-              <v:textbox inset="2.88pt,2.88pt,2.88pt,2.88pt"/>
-            </v:rect>
-            <v:rect id="_x0000_s1173" style="position:absolute;left:10884;top:11504;width:194;height:11;mso-wrap-distance-left:2.88pt;mso-wrap-distance-top:2.88pt;mso-wrap-distance-right:2.88pt;mso-wrap-distance-bottom:2.88pt" fillcolor="black" strokeweight=".5pt" insetpen="t" o:cliptowrap="t">
-              <v:shadow color="#ccc"/>
-              <v:textbox inset="2.88pt,2.88pt,2.88pt,2.88pt"/>
-            </v:rect>
-            <v:shape id="_x0000_s1174" type="#_x0000_t202" style="position:absolute;left:10885;top:11505;width:192;height:64;mso-wrap-distance-left:2.88pt;mso-wrap-distance-top:2.88pt;mso-wrap-distance-right:2.88pt;mso-wrap-distance-bottom:2.88pt" filled="f" stroked="f" strokeweight="0" insetpen="t">
-              <v:fill color2="black"/>
-              <v:stroke>
-                <o:left v:ext="view" weight="0" joinstyle="miter" insetpen="t"/>
-                <o:top v:ext="view" weight="0" joinstyle="miter" insetpen="t"/>
-                <o:right v:ext="view" weight="0" joinstyle="miter" insetpen="t"/>
-                <o:bottom v:ext="view" weight="0" joinstyle="miter" insetpen="t"/>
-                <o:column v:ext="view" weight="0"/>
-              </v:stroke>
-              <v:shadow color="#ccc"/>
-              <v:textbox style="mso-next-textbox:#_x0000_s1174;mso-column-margin:5.7pt;mso-rotate-with-shape:t" inset="0,0,0,0">
-                <w:txbxContent>
-                  <w:p>
-                    <w:pPr>
-                      <w:rPr>
-                        <w:rFonts w:ascii="Arial" w:hAnsi="Arial" w:cs="Arial"/>
-                        <w:b/>
-                        <w:bCs/>
-                        <w:color w:val="FFFFFF"/>
-                        <w:sz w:val="14"/>
-                        <w:szCs w:val="14"/>
-                      </w:rPr>
-                    </w:pPr>
-                    <w:r>
-                      <w:rPr>
-                        <w:rFonts w:ascii="Arial" w:hAnsi="Arial" w:cs="Arial"/>
-                        <w:b/>
-                        <w:bCs/>
-                        <w:color w:val="FFFFFF"/>
-                        <w:sz w:val="14"/>
-                        <w:szCs w:val="14"/>
-                      </w:rPr>
-                      <w:t xml:space="preserve">UPON SIGNING THIS </w:t>
-                    </w:r>
-                    <w:proofErr w:type="gramStart"/>
-                    <w:r>
-                      <w:rPr>
-                        <w:rFonts w:ascii="Arial" w:hAnsi="Arial" w:cs="Arial"/>
-                        <w:b/>
-                        <w:bCs/>
-                        <w:color w:val="FFFFFF"/>
-                        <w:sz w:val="14"/>
-                        <w:szCs w:val="14"/>
-                      </w:rPr>
-                      <w:t>FORM</w:t>
-                    </w:r>
-                    <w:proofErr w:type="gramEnd"/>
-                    <w:r>
-                      <w:rPr>
-                        <w:rFonts w:ascii="Arial" w:hAnsi="Arial" w:cs="Arial"/>
-                        <w:b/>
-                        <w:bCs/>
-                        <w:color w:val="FFFFFF"/>
-                        <w:sz w:val="14"/>
-                        <w:szCs w:val="14"/>
-                      </w:rPr>
-                      <w:t xml:space="preserve"> I AGREED THAT</w:t>
-                    </w:r>
-                  </w:p>
-                  <w:p>
-                    <w:pPr>
-                      <w:rPr>
-                        <w:rFonts w:ascii="Arial" w:hAnsi="Arial" w:cs="Arial"/>
-                        <w:sz w:val="10"/>
-                        <w:szCs w:val="10"/>
-                      </w:rPr>
-                    </w:pPr>
-                    <w:r>
-                      <w:rPr>
-                        <w:rFonts w:ascii="Arial" w:hAnsi="Arial" w:cs="Arial"/>
-                        <w:sz w:val="10"/>
-                        <w:szCs w:val="10"/>
-                      </w:rPr>
-                      <w:t>1. I have checked and approved the designed layout.</w:t>
-                    </w:r>
-                  </w:p>
-                  <w:p>
-                    <w:pPr>
-                      <w:rPr>
-                        <w:rFonts w:ascii="Arial" w:hAnsi="Arial" w:cs="Arial"/>
-                        <w:sz w:val="10"/>
-                        <w:szCs w:val="10"/>
-                      </w:rPr>
-                    </w:pPr>
-                    <w:r>
-                      <w:rPr>
-                        <w:rFonts w:ascii="Arial" w:hAnsi="Arial" w:cs="Arial"/>
-                        <w:sz w:val="10"/>
-                        <w:szCs w:val="10"/>
-                      </w:rPr>
-                      <w:t>2. Received the item in good order and condition.</w:t>
-                    </w:r>
-                  </w:p>
-                  <w:p>
-                    <w:pPr>
-                      <w:rPr>
-                        <w:rFonts w:ascii="Arial" w:hAnsi="Arial" w:cs="Arial"/>
-                        <w:sz w:val="10"/>
-                        <w:szCs w:val="10"/>
-                      </w:rPr>
-                    </w:pPr>
-                    <w:r>
-                      <w:rPr>
-                        <w:rFonts w:ascii="Arial" w:hAnsi="Arial" w:cs="Arial"/>
-                        <w:sz w:val="10"/>
-                        <w:szCs w:val="10"/>
-                      </w:rPr>
-                      <w:t xml:space="preserve">3. In case of 3rd party person involved, we are not responsible for   </w:t>
-                    </w:r>
-                  </w:p>
-                  <w:p>
-                    <w:pPr>
-                      <w:rPr>
-                        <w:rFonts w:ascii="Arial" w:hAnsi="Arial" w:cs="Arial"/>
-                        <w:sz w:val="10"/>
-                        <w:szCs w:val="10"/>
-                      </w:rPr>
-                    </w:pPr>
-                    <w:r>
-                      <w:rPr>
-                        <w:rFonts w:ascii="Arial" w:hAnsi="Arial" w:cs="Arial"/>
-                        <w:sz w:val="10"/>
-                        <w:szCs w:val="10"/>
-                      </w:rPr>
-                      <w:t xml:space="preserve">    his/her decision making</w:t>
-                    </w:r>
-                  </w:p>
-                  <w:p>
-                    <w:pPr>
-                      <w:rPr>
-                        <w:rFonts w:ascii="Arial" w:hAnsi="Arial" w:cs="Arial"/>
-                        <w:sz w:val="10"/>
-                        <w:szCs w:val="10"/>
-                      </w:rPr>
-                    </w:pPr>
-                    <w:r>
-                      <w:rPr>
-                        <w:rFonts w:ascii="Arial" w:hAnsi="Arial" w:cs="Arial"/>
-                        <w:sz w:val="10"/>
-                        <w:szCs w:val="10"/>
-                      </w:rPr>
-                      <w:t>4. Unclaimed receipt within 1 week will be forfeited.</w:t>
-                    </w:r>
-                  </w:p>
-                  <w:p>
-                    <w:pPr>
-                      <w:rPr>
-                        <w:rFonts w:ascii="Arial" w:hAnsi="Arial" w:cs="Arial"/>
-                        <w:sz w:val="10"/>
-                        <w:szCs w:val="10"/>
-                      </w:rPr>
-                    </w:pPr>
-                    <w:r>
-                      <w:rPr>
-                        <w:rFonts w:ascii="Arial" w:hAnsi="Arial" w:cs="Arial"/>
-                        <w:sz w:val="10"/>
-                        <w:szCs w:val="10"/>
-                      </w:rPr>
-                      <w:t xml:space="preserve">5. NO 50% DOWNPAYMENT, NO JOB ORDER, NO WORK,  </w:t>
-                    </w:r>
-                  </w:p>
-                  <w:p>
-                    <w:pPr>
-                      <w:rPr>
-                        <w:rFonts w:ascii="Arial" w:hAnsi="Arial" w:cs="Arial"/>
-                        <w:sz w:val="10"/>
-                        <w:szCs w:val="10"/>
-                      </w:rPr>
-                    </w:pPr>
-                    <w:r>
-                      <w:rPr>
-                        <w:rFonts w:ascii="Arial" w:hAnsi="Arial" w:cs="Arial"/>
-                        <w:sz w:val="10"/>
-                        <w:szCs w:val="10"/>
-                      </w:rPr>
-                      <w:t xml:space="preserve">    NO PRINT, NO CLAIM.</w:t>
-                    </w:r>
-                  </w:p>
-                </w:txbxContent>
-              </v:textbox>
-            </v:shape>
-            <v:group id="_x0000_s1175" style="position:absolute;left:11098;top:11524;width:126;height:11" coordorigin="11142,11535" coordsize="99,10">
-              <v:line id="_x0000_s1176" style="position:absolute;mso-wrap-distance-left:2.88pt;mso-wrap-distance-top:2.88pt;mso-wrap-distance-right:2.88pt;mso-wrap-distance-bottom:2.88pt" from="11142,11535" to="11242,11535" strokeweight=".5pt" o:cliptowrap="t">
-                <v:shadow color="#ccc"/>
-              </v:line>
-              <v:shape id="_x0000_s1177" type="#_x0000_t202" style="position:absolute;left:11161;top:11535;width:57;height:10;mso-wrap-distance-left:2.88pt;mso-wrap-distance-top:2.88pt;mso-wrap-distance-right:2.88pt;mso-wrap-distance-bottom:2.88pt" filled="f" stroked="f" strokeweight="0" insetpen="t">
-                <v:fill color2="black"/>
-                <v:stroke>
-                  <o:left v:ext="view" weight="0" joinstyle="miter" insetpen="t"/>
-                  <o:top v:ext="view" weight="0" joinstyle="miter" insetpen="t"/>
-                  <o:right v:ext="view" weight="0" joinstyle="miter" insetpen="t"/>
-                  <o:bottom v:ext="view" weight="0" joinstyle="miter" insetpen="t"/>
-                  <o:column v:ext="view" weight="0"/>
-                </v:stroke>
-                <v:shadow color="#ccc"/>
-                <v:textbox style="mso-next-textbox:#_x0000_s1177;mso-column-margin:5.7pt;mso-rotate-with-shape:t" inset="0,0,0,0">
-                  <w:txbxContent>
-                    <w:p>
-                      <w:pPr>
-                        <w:spacing w:line="360" w:lineRule="auto"/>
-                        <w:jc w:val="center"/>
-                        <w:rPr>
-                          <w:sz w:val="14"/>
-                          <w:szCs w:val="14"/>
-                        </w:rPr>
-                      </w:pPr>
-                      <w:r>
-                        <w:rPr>
-                          <w:sz w:val="14"/>
-                          <w:szCs w:val="14"/>
-                        </w:rPr>
-                        <w:t>Assisted by:</w:t>
-                      </w:r>
-                    </w:p>
-                  </w:txbxContent>
-                </v:textbox>
-              </v:shape>
-            </v:group>
-            <v:group id="_x0000_s1178" style="position:absolute;left:11243;top:11524;width:126;height:11" coordorigin="11302,11535" coordsize="99,10">
-              <v:line id="_x0000_s1179" style="position:absolute;mso-wrap-distance-left:2.88pt;mso-wrap-distance-top:2.88pt;mso-wrap-distance-right:2.88pt;mso-wrap-distance-bottom:2.88pt" from="11302,11535" to="11402,11535" strokeweight=".5pt" o:cliptowrap="t">
-                <v:shadow color="#ccc"/>
-              </v:line>
-              <v:shape id="_x0000_s1180" type="#_x0000_t202" style="position:absolute;left:11321;top:11535;width:57;height:10;mso-wrap-distance-left:2.88pt;mso-wrap-distance-top:2.88pt;mso-wrap-distance-right:2.88pt;mso-wrap-distance-bottom:2.88pt" filled="f" stroked="f" strokeweight="0" insetpen="t">
-                <v:fill color2="black"/>
-                <v:stroke>
-                  <o:left v:ext="view" weight="0" joinstyle="miter" insetpen="t"/>
-                  <o:top v:ext="view" weight="0" joinstyle="miter" insetpen="t"/>
-                  <o:right v:ext="view" weight="0" joinstyle="miter" insetpen="t"/>
-                  <o:bottom v:ext="view" weight="0" joinstyle="miter" insetpen="t"/>
-                  <o:column v:ext="view" weight="0"/>
-                </v:stroke>
-                <v:shadow color="#ccc"/>
-                <v:textbox style="mso-next-textbox:#_x0000_s1180;mso-column-margin:5.7pt;mso-rotate-with-shape:t" inset="0,0,0,0">
-                  <w:txbxContent>
-                    <w:p>
-                      <w:pPr>
-                        <w:spacing w:line="360" w:lineRule="auto"/>
-                        <w:jc w:val="center"/>
-                        <w:rPr>
-                          <w:sz w:val="14"/>
-                          <w:szCs w:val="14"/>
-                        </w:rPr>
-                      </w:pPr>
-                      <w:r>
-                        <w:rPr>
-                          <w:sz w:val="14"/>
-                          <w:szCs w:val="14"/>
-                        </w:rPr>
-                        <w:t>Released by:</w:t>
-                      </w:r>
-                    </w:p>
-                  </w:txbxContent>
-                </v:textbox>
-              </v:shape>
-            </v:group>
-            <v:group id="_x0000_s1181" style="position:absolute;left:11098;top:11555;width:126;height:10" coordorigin="11142,11569" coordsize="99,10">
-              <v:line id="_x0000_s1182" style="position:absolute;mso-wrap-distance-left:2.88pt;mso-wrap-distance-top:2.88pt;mso-wrap-distance-right:2.88pt;mso-wrap-distance-bottom:2.88pt" from="11142,11569" to="11242,11569" strokeweight=".5pt" o:cliptowrap="t">
-                <v:shadow color="#ccc"/>
-              </v:line>
-              <v:shape id="_x0000_s1183" type="#_x0000_t202" style="position:absolute;left:11161;top:11570;width:57;height:10;mso-wrap-distance-left:2.88pt;mso-wrap-distance-top:2.88pt;mso-wrap-distance-right:2.88pt;mso-wrap-distance-bottom:2.88pt" filled="f" stroked="f" strokeweight="0" insetpen="t">
-                <v:fill color2="black"/>
-                <v:stroke>
-                  <o:left v:ext="view" weight="0" joinstyle="miter" insetpen="t"/>
-                  <o:top v:ext="view" weight="0" joinstyle="miter" insetpen="t"/>
-                  <o:right v:ext="view" weight="0" joinstyle="miter" insetpen="t"/>
-                  <o:bottom v:ext="view" weight="0" joinstyle="miter" insetpen="t"/>
-                  <o:column v:ext="view" weight="0"/>
-                </v:stroke>
-                <v:shadow color="#ccc"/>
-                <v:textbox style="mso-next-textbox:#_x0000_s1183;mso-column-margin:5.7pt;mso-rotate-with-shape:t" inset="0,0,0,0">
-                  <w:txbxContent>
-                    <w:p>
-                      <w:pPr>
-                        <w:spacing w:line="360" w:lineRule="auto"/>
-                        <w:jc w:val="center"/>
-                        <w:rPr>
-                          <w:sz w:val="14"/>
-                          <w:szCs w:val="14"/>
-                        </w:rPr>
-                      </w:pPr>
-                      <w:r>
-                        <w:rPr>
-                          <w:sz w:val="14"/>
-                          <w:szCs w:val="14"/>
-                        </w:rPr>
-                        <w:t>Signed by:</w:t>
-                      </w:r>
-                    </w:p>
-                  </w:txbxContent>
-                </v:textbox>
-              </v:shape>
-            </v:group>
-            <v:group id="_x0000_s1184" style="position:absolute;left:11243;top:11555;width:126;height:10" coordorigin="11302,11569" coordsize="99,10">
-              <v:line id="_x0000_s1185" style="position:absolute;mso-wrap-distance-left:2.88pt;mso-wrap-distance-top:2.88pt;mso-wrap-distance-right:2.88pt;mso-wrap-distance-bottom:2.88pt" from="11302,11569" to="11402,11569" strokeweight=".5pt" o:cliptowrap="t">
-                <v:shadow color="#ccc"/>
-              </v:line>
-              <v:shape id="_x0000_s1186" type="#_x0000_t202" style="position:absolute;left:11321;top:11570;width:57;height:10;mso-wrap-distance-left:2.88pt;mso-wrap-distance-top:2.88pt;mso-wrap-distance-right:2.88pt;mso-wrap-distance-bottom:2.88pt" filled="f" stroked="f" strokeweight="0" insetpen="t">
-                <v:fill color2="black"/>
-                <v:stroke>
-                  <o:left v:ext="view" weight="0" joinstyle="miter" insetpen="t"/>
-                  <o:top v:ext="view" weight="0" joinstyle="miter" insetpen="t"/>
-                  <o:right v:ext="view" weight="0" joinstyle="miter" insetpen="t"/>
-                  <o:bottom v:ext="view" weight="0" joinstyle="miter" insetpen="t"/>
-                  <o:column v:ext="view" weight="0"/>
-                </v:stroke>
-                <v:shadow color="#ccc"/>
-                <v:textbox style="mso-next-textbox:#_x0000_s1186;mso-column-margin:5.7pt;mso-rotate-with-shape:t" inset="0,0,0,0">
-                  <w:txbxContent>
-                    <w:p>
-                      <w:pPr>
-                        <w:spacing w:line="360" w:lineRule="auto"/>
-                        <w:jc w:val="center"/>
-                        <w:rPr>
-                          <w:sz w:val="14"/>
-                          <w:szCs w:val="14"/>
-                        </w:rPr>
-                      </w:pPr>
-                      <w:r>
-                        <w:rPr>
-                          <w:sz w:val="14"/>
-                          <w:szCs w:val="14"/>
-                        </w:rPr>
-                        <w:t>Claimed by:</w:t>
-                      </w:r>
-                    </w:p>
-                  </w:txbxContent>
-                </v:textbox>
-              </v:shape>
-            </v:group>
-            <v:shape id="_x0000_s1187" type="#_x0000_t202" style="position:absolute;left:10915;top:11568;width:131;height:12;mso-wrap-distance-left:2.88pt;mso-wrap-distance-top:2.88pt;mso-wrap-distance-right:2.88pt;mso-wrap-distance-bottom:2.88pt" filled="f" stroked="f" strokeweight="0" insetpen="t">
-              <v:fill color2="black"/>
-              <v:stroke>
-                <o:left v:ext="view" weight="0" joinstyle="miter" insetpen="t"/>
-                <o:top v:ext="view" weight="0" joinstyle="miter" insetpen="t"/>
-                <o:right v:ext="view" weight="0" joinstyle="miter" insetpen="t"/>
-                <o:bottom v:ext="view" weight="0" joinstyle="miter" insetpen="t"/>
-                <o:column v:ext="view" weight="0"/>
-              </v:stroke>
-              <v:shadow color="#ccc"/>
-              <v:textbox style="mso-next-textbox:#_x0000_s1187;mso-column-margin:5.7pt;mso-rotate-with-shape:t" inset="0,0,0,0">
-                <w:txbxContent>
-                  <w:p>
-                    <w:pPr>
-                      <w:spacing w:line="360" w:lineRule="auto"/>
-                      <w:rPr>
-                        <w:b/>
-                        <w:bCs/>
-                        <w:sz w:val="16"/>
-                        <w:szCs w:val="16"/>
-                      </w:rPr>
-                    </w:pPr>
-                    <w:r>
-                      <w:rPr>
-                        <w:b/>
-                        <w:bCs/>
-                        <w:sz w:val="16"/>
-                        <w:szCs w:val="16"/>
-                      </w:rPr>
-                      <w:t>This is not an official Receipt</w:t>
-                    </w:r>
-                  </w:p>
-                </w:txbxContent>
-              </v:textbox>
-            </v:shape>
-            <v:rect id="_x0000_s1188" style="position:absolute;left:11078;top:11504;width:294;height:63;mso-wrap-distance-left:2.88pt;mso-wrap-distance-top:2.88pt;mso-wrap-distance-right:2.88pt;mso-wrap-distance-bottom:2.88pt" filled="f" strokeweight=".5pt" insetpen="t" o:cliptowrap="t">
-              <v:shadow color="#ccc"/>
-              <v:textbox inset="2.88pt,2.88pt,2.88pt,2.88pt"/>
-            </v:rect>
-          </v:group>
-        </w:pict>
-      </w:r>
+    </w:p>
+    <w:p>
+      <w:pPr>
+        <w:rPr>
+          <w:rFonts w:ascii="Arial" w:hAnsi="Arial" w:cs="Arial"/>
+          <w:sz w:val="16"/>
+          <w:szCs w:val="16"/>
+        </w:rPr>
+      </w:pPr>
+    </w:p>
+    <w:p>
+      <w:pPr>
+        <w:rPr>
+          <w:rFonts w:ascii="Arial" w:hAnsi="Arial" w:cs="Arial"/>
+          <w:sz w:val="16"/>
+          <w:szCs w:val="16"/>
+        </w:rPr>
+      </w:pPr>
     </w:p>
     <w:p>
       <w:pPr>
         <w:tabs>
-          <w:tab w:val="left" w:pos="9229"/>
+          <w:tab w:val="left" w:pos="13361"/>
         </w:tabs>
         <w:rPr>
           <w:rFonts w:ascii="Arial" w:hAnsi="Arial" w:cs="Arial"/>
@@ -4061,33 +3921,8 @@
           <w:szCs w:val="16"/>
         </w:rPr>
         <w:tab/>
-      </w:r>
-      <w:r>
-        <w:rPr>
-          <w:rFonts w:ascii="Arial" w:hAnsi="Arial" w:cs="Arial"/>
-          <w:sz w:val="16"/>
-          <w:szCs w:val="16"/>
-        </w:rPr>
         <w:t>&lt;issuer&gt;</w:t>
       </w:r>
-    </w:p>
-    <w:p>
-      <w:pPr>
-        <w:rPr>
-          <w:rFonts w:ascii="Arial" w:hAnsi="Arial" w:cs="Arial"/>
-          <w:sz w:val="16"/>
-          <w:szCs w:val="16"/>
-        </w:rPr>
-      </w:pPr>
-    </w:p>
-    <w:p>
-      <w:pPr>
-        <w:rPr>
-          <w:rFonts w:ascii="Arial" w:hAnsi="Arial" w:cs="Arial"/>
-          <w:sz w:val="16"/>
-          <w:szCs w:val="16"/>
-        </w:rPr>
-      </w:pPr>
       <w:bookmarkStart w:id="0" w:name="_GoBack"/>
       <w:bookmarkEnd w:id="0"/>
     </w:p>
@@ -4838,7 +4673,7 @@
 </file>
 
 <file path=customXml/itemProps1.xml><?xml version="1.0" encoding="utf-8"?>
-<ds:datastoreItem xmlns:ds="http://schemas.openxmlformats.org/officeDocument/2006/customXml" ds:itemID="{E9784EDE-D06A-4398-A14C-0347F882A827}">
+<ds:datastoreItem xmlns:ds="http://schemas.openxmlformats.org/officeDocument/2006/customXml" ds:itemID="{26657638-52BD-419B-998E-268798BDA631}">
   <ds:schemaRefs>
     <ds:schemaRef ds:uri="http://schemas.openxmlformats.org/officeDocument/2006/bibliography"/>
   </ds:schemaRefs>

</xml_diff>